<commit_message>
Hinweise zu Mein Stundenplan in docs
</commit_message>
<xml_diff>
--- a/doc/EAH-API-Calls.docx
+++ b/doc/EAH-API-Calls.docx
@@ -1,6 +1,6 @@
 
 <file path=word/document.xml><?xml version="1.0" encoding="utf-8"?>
-<w:document xmlns:ve="http://schemas.openxmlformats.org/markup-compatibility/2006" xmlns:o="urn:schemas-microsoft-com:office:office" xmlns:r="http://schemas.openxmlformats.org/officeDocument/2006/relationships" xmlns:m="http://schemas.openxmlformats.org/officeDocument/2006/math" xmlns:v="urn:schemas-microsoft-com:vml" xmlns:wp="http://schemas.openxmlformats.org/drawingml/2006/wordprocessingDrawing" xmlns:w10="urn:schemas-microsoft-com:office:word" xmlns:w="http://schemas.openxmlformats.org/wordprocessingml/2006/main" xmlns:wne="http://schemas.microsoft.com/office/word/2006/wordml">
+<w:document xmlns:wpc="http://schemas.microsoft.com/office/word/2010/wordprocessingCanvas" xmlns:cx="http://schemas.microsoft.com/office/drawing/2014/chartex" xmlns:cx1="http://schemas.microsoft.com/office/drawing/2015/9/8/chartex" xmlns:cx2="http://schemas.microsoft.com/office/drawing/2015/10/21/chartex" xmlns:cx3="http://schemas.microsoft.com/office/drawing/2016/5/9/chartex" xmlns:cx4="http://schemas.microsoft.com/office/drawing/2016/5/10/chartex" xmlns:cx5="http://schemas.microsoft.com/office/drawing/2016/5/11/chartex" xmlns:cx6="http://schemas.microsoft.com/office/drawing/2016/5/12/chartex" xmlns:cx7="http://schemas.microsoft.com/office/drawing/2016/5/13/chartex" xmlns:cx8="http://schemas.microsoft.com/office/drawing/2016/5/14/chartex" xmlns:mc="http://schemas.openxmlformats.org/markup-compatibility/2006" xmlns:aink="http://schemas.microsoft.com/office/drawing/2016/ink" xmlns:am3d="http://schemas.microsoft.com/office/drawing/2017/model3d" xmlns:o="urn:schemas-microsoft-com:office:office" xmlns:r="http://schemas.openxmlformats.org/officeDocument/2006/relationships" xmlns:m="http://schemas.openxmlformats.org/officeDocument/2006/math" xmlns:v="urn:schemas-microsoft-com:vml" xmlns:wp14="http://schemas.microsoft.com/office/word/2010/wordprocessingDrawing" xmlns:wp="http://schemas.openxmlformats.org/drawingml/2006/wordprocessingDrawing" xmlns:w10="urn:schemas-microsoft-com:office:word" xmlns:w="http://schemas.openxmlformats.org/wordprocessingml/2006/main" xmlns:w14="http://schemas.microsoft.com/office/word/2010/wordml" xmlns:w15="http://schemas.microsoft.com/office/word/2012/wordml" xmlns:w16cex="http://schemas.microsoft.com/office/word/2018/wordml/cex" xmlns:w16cid="http://schemas.microsoft.com/office/word/2016/wordml/cid" xmlns:w16="http://schemas.microsoft.com/office/word/2018/wordml" xmlns:w16sdtdh="http://schemas.microsoft.com/office/word/2020/wordml/sdtdatahash" xmlns:w16se="http://schemas.microsoft.com/office/word/2015/wordml/symex" xmlns:wpg="http://schemas.microsoft.com/office/word/2010/wordprocessingGroup" xmlns:wpi="http://schemas.microsoft.com/office/word/2010/wordprocessingInk" xmlns:wne="http://schemas.microsoft.com/office/word/2006/wordml" xmlns:wps="http://schemas.microsoft.com/office/word/2010/wordprocessingShape" mc:Ignorable="w14 w15 w16se w16cid w16 w16cex w16sdtdh wp14">
   <w:body>
     <w:p>
       <w:pPr>
@@ -9,14 +9,12 @@
           <w:rFonts w:eastAsia="Arial"/>
         </w:rPr>
       </w:pPr>
-      <w:proofErr w:type="spellStart"/>
       <w:r>
         <w:rPr>
           <w:rFonts w:eastAsia="Arial"/>
         </w:rPr>
         <w:t>EAH­API­Calls</w:t>
       </w:r>
-      <w:proofErr w:type="spellEnd"/>
     </w:p>
     <w:p>
       <w:pPr>
@@ -28,23 +26,7 @@
         <w:spacing w:after="145"/>
       </w:pPr>
       <w:r>
-        <w:t xml:space="preserve">Dieses Dokument sammelt Informationen rund um die Schnittstelle zwischen der </w:t>
-      </w:r>
-      <w:proofErr w:type="spellStart"/>
-      <w:r>
-        <w:t>Android</w:t>
-      </w:r>
-      <w:proofErr w:type="spellEnd"/>
-      <w:r>
-        <w:t xml:space="preserve"> Stundenplan </w:t>
-      </w:r>
-      <w:proofErr w:type="spellStart"/>
-      <w:r>
-        <w:t>App</w:t>
-      </w:r>
-      <w:proofErr w:type="spellEnd"/>
-      <w:r>
-        <w:t xml:space="preserve"> und dem Backend an der FH Erfurt. </w:t>
+        <w:t xml:space="preserve">Dieses Dokument sammelt Informationen rund um die Schnittstelle zwischen der Android Stundenplan App und dem Backend an der FH Erfurt. </w:t>
       </w:r>
     </w:p>
     <w:p>
@@ -52,23 +34,7 @@
         <w:spacing w:after="145"/>
       </w:pPr>
       <w:r>
-        <w:t xml:space="preserve">Stundenplan </w:t>
-      </w:r>
-      <w:proofErr w:type="spellStart"/>
-      <w:r>
-        <w:t>App</w:t>
-      </w:r>
-      <w:proofErr w:type="spellEnd"/>
-      <w:r>
-        <w:t xml:space="preserve">: Prof. Dr. Michael </w:t>
-      </w:r>
-      <w:proofErr w:type="spellStart"/>
-      <w:r>
-        <w:t>Stepping</w:t>
-      </w:r>
-      <w:proofErr w:type="spellEnd"/>
-      <w:r>
-        <w:t xml:space="preserve"> (EAH-Jena)</w:t>
+        <w:t>Stundenplan App: Prof. Dr. Michael Stepping (EAH-Jena)</w:t>
       </w:r>
     </w:p>
     <w:p>
@@ -76,15 +42,7 @@
         <w:spacing w:after="145"/>
       </w:pPr>
       <w:r>
-        <w:t xml:space="preserve">Backend: Prof. Dr. Steffen </w:t>
-      </w:r>
-      <w:proofErr w:type="spellStart"/>
-      <w:r>
-        <w:t>Avemarg</w:t>
-      </w:r>
-      <w:proofErr w:type="spellEnd"/>
-      <w:r>
-        <w:t xml:space="preserve"> (FH Erfurt)</w:t>
+        <w:t>Backend: Prof. Dr. Steffen Avemarg (FH Erfurt)</w:t>
       </w:r>
     </w:p>
     <w:p>
@@ -105,26 +63,36 @@
       <w:r>
         <w:t xml:space="preserve">, zuletzt gespeichert am: </w:t>
       </w:r>
-      <w:fldSimple w:instr=" DOCPROPERTY  LastSavedTime  \* MERGEFORMAT ">
-        <w:r>
-          <w:t>07.</w:t>
-        </w:r>
-        <w:r>
-          <w:t>0</w:t>
-        </w:r>
-        <w:r>
-          <w:t>1.2022</w:t>
-        </w:r>
-        <w:r>
-          <w:t xml:space="preserve"> 1</w:t>
-        </w:r>
-        <w:r>
-          <w:t>4</w:t>
-        </w:r>
-        <w:r>
-          <w:t>:</w:t>
-        </w:r>
-      </w:fldSimple>
+      <w:r>
+        <w:fldChar w:fldCharType="begin"/>
+      </w:r>
+      <w:r>
+        <w:instrText xml:space="preserve"> DOCPROPERTY  LastSavedTime  \* MERGEFORMAT </w:instrText>
+      </w:r>
+      <w:r>
+        <w:fldChar w:fldCharType="separate"/>
+      </w:r>
+      <w:r>
+        <w:t>07.</w:t>
+      </w:r>
+      <w:r>
+        <w:t>0</w:t>
+      </w:r>
+      <w:r>
+        <w:t>1.2022</w:t>
+      </w:r>
+      <w:r>
+        <w:t xml:space="preserve"> 1</w:t>
+      </w:r>
+      <w:r>
+        <w:t>4</w:t>
+      </w:r>
+      <w:r>
+        <w:t>:</w:t>
+      </w:r>
+      <w:r>
+        <w:fldChar w:fldCharType="end"/>
+      </w:r>
       <w:r>
         <w:t>19</w:t>
       </w:r>
@@ -384,7 +352,21 @@
                 <w:rStyle w:val="Hyperlink"/>
                 <w:noProof/>
               </w:rPr>
-              <w:t>Ein Kurs abfragen</w:t>
+              <w:t>Ein Kurs ab</w:t>
+            </w:r>
+            <w:r>
+              <w:rPr>
+                <w:rStyle w:val="Hyperlink"/>
+                <w:noProof/>
+              </w:rPr>
+              <w:t>f</w:t>
+            </w:r>
+            <w:r>
+              <w:rPr>
+                <w:rStyle w:val="Hyperlink"/>
+                <w:noProof/>
+              </w:rPr>
+              <w:t>ragen</w:t>
             </w:r>
             <w:r>
               <w:rPr>
@@ -1518,21 +1500,12 @@
       <w:bookmarkEnd w:id="0"/>
     </w:p>
     <w:p>
-      <w:proofErr w:type="spellStart"/>
       <w:r>
         <w:rPr>
           <w:rFonts w:eastAsia="Arial" w:cs="Arial"/>
           <w:b/>
         </w:rPr>
-        <w:t>BaseUrl</w:t>
-      </w:r>
-      <w:proofErr w:type="spellEnd"/>
-      <w:r>
-        <w:rPr>
-          <w:rFonts w:eastAsia="Arial" w:cs="Arial"/>
-          <w:b/>
-        </w:rPr>
-        <w:t>:</w:t>
+        <w:t>BaseUrl:</w:t>
       </w:r>
       <w:r>
         <w:rPr>
@@ -1622,21 +1595,7 @@
         <w:rPr>
           <w:i/>
         </w:rPr>
-        <w:t xml:space="preserve">Hintergrund: Die Fritz-Boxen haben eine Kindersicherung eingebaut und erlauben keine Zugriffe auf IP-Adressen im Internet. Daher wird eine </w:t>
-      </w:r>
-      <w:proofErr w:type="spellStart"/>
-      <w:r>
-        <w:rPr>
-          <w:i/>
-        </w:rPr>
-        <w:t>App</w:t>
-      </w:r>
-      <w:proofErr w:type="spellEnd"/>
-      <w:r>
-        <w:rPr>
-          <w:i/>
-        </w:rPr>
-        <w:t xml:space="preserve"> „verhungern“.</w:t>
+        <w:t>Hintergrund: Die Fritz-Boxen haben eine Kindersicherung eingebaut und erlauben keine Zugriffe auf IP-Adressen im Internet. Daher wird eine App „verhungern“.</w:t>
       </w:r>
     </w:p>
     <w:p>
@@ -1657,14 +1616,25 @@
         <w:pStyle w:val="berschrift1"/>
       </w:pPr>
       <w:bookmarkStart w:id="1" w:name="_Toc92457559"/>
+      <w:bookmarkStart w:id="2" w:name="_Ref94174745"/>
+      <w:bookmarkStart w:id="3" w:name="_Ref94174751"/>
+      <w:bookmarkStart w:id="4" w:name="_Ref94174755"/>
+      <w:bookmarkStart w:id="5" w:name="_Ref94174758"/>
       <w:r>
         <w:lastRenderedPageBreak/>
-        <w:t>Alle Kurse</w:t>
+        <w:t xml:space="preserve">Alle </w:t>
+      </w:r>
+      <w:r>
+        <w:t>Studiengänge und ihre Sets</w:t>
       </w:r>
       <w:r>
         <w:t xml:space="preserve"> abfragen</w:t>
       </w:r>
       <w:bookmarkEnd w:id="1"/>
+      <w:bookmarkEnd w:id="2"/>
+      <w:bookmarkEnd w:id="3"/>
+      <w:bookmarkEnd w:id="4"/>
+      <w:bookmarkEnd w:id="5"/>
     </w:p>
     <w:p>
       <w:hyperlink r:id="rId8" w:history="1">
@@ -1692,34 +1662,31 @@
         <w:t xml:space="preserve"> </w:t>
       </w:r>
     </w:p>
-    <w:p>
-      <w:r>
-        <w:rPr>
-          <w:noProof/>
-        </w:rPr>
+    <w:p/>
+    <w:p>
+      <w:r>
+        <w:t>JSON-Antwort:</w:t>
+      </w:r>
+    </w:p>
+    <w:p>
+      <w:r>
         <w:drawing>
-          <wp:anchor distT="0" distB="0" distL="114300" distR="114300" simplePos="0" relativeHeight="251659264" behindDoc="0" locked="0" layoutInCell="1" allowOverlap="1">
-            <wp:simplePos x="0" y="0"/>
-            <wp:positionH relativeFrom="column">
-              <wp:posOffset>0</wp:posOffset>
-            </wp:positionH>
-            <wp:positionV relativeFrom="paragraph">
-              <wp:posOffset>-635</wp:posOffset>
-            </wp:positionV>
-            <wp:extent cx="3805550" cy="3204721"/>
+          <wp:inline distT="0" distB="0" distL="0" distR="0" wp14:anchorId="13E8083C" wp14:editId="47AA534F">
+            <wp:extent cx="2685841" cy="4229877"/>
             <wp:effectExtent l="0" t="0" r="0" b="0"/>
-            <wp:wrapNone/>
-            <wp:docPr id="26" name="Picture 26" descr="Ein Bild, das Text enthält.&#10;&#10;Automatisch generierte Beschreibung"/>
-            <wp:cNvGraphicFramePr/>
+            <wp:docPr id="2" name="Grafik 2" descr="Ein Bild, das Text enthält.&#10;&#10;Automatisch generierte Beschreibung"/>
+            <wp:cNvGraphicFramePr>
+              <a:graphicFrameLocks xmlns:a="http://schemas.openxmlformats.org/drawingml/2006/main" noChangeAspect="1"/>
+            </wp:cNvGraphicFramePr>
             <a:graphic xmlns:a="http://schemas.openxmlformats.org/drawingml/2006/main">
               <a:graphicData uri="http://schemas.openxmlformats.org/drawingml/2006/picture">
                 <pic:pic xmlns:pic="http://schemas.openxmlformats.org/drawingml/2006/picture">
                   <pic:nvPicPr>
-                    <pic:cNvPr id="26" name="Picture 26" descr="Ein Bild, das Text enthält.&#10;&#10;Automatisch generierte Beschreibung"/>
+                    <pic:cNvPr id="2" name="Grafik 2" descr="Ein Bild, das Text enthält.&#10;&#10;Automatisch generierte Beschreibung"/>
                     <pic:cNvPicPr/>
                   </pic:nvPicPr>
                   <pic:blipFill>
-                    <a:blip r:embed="rId10" cstate="print"/>
+                    <a:blip r:embed="rId10"/>
                     <a:stretch>
                       <a:fillRect/>
                     </a:stretch>
@@ -1727,118 +1694,7 @@
                   <pic:spPr>
                     <a:xfrm>
                       <a:off x="0" y="0"/>
-                      <a:ext cx="3805550" cy="3204721"/>
-                    </a:xfrm>
-                    <a:prstGeom prst="rect">
-                      <a:avLst/>
-                    </a:prstGeom>
-                  </pic:spPr>
-                </pic:pic>
-              </a:graphicData>
-            </a:graphic>
-          </wp:anchor>
-        </w:drawing>
-      </w:r>
-    </w:p>
-    <w:p/>
-    <w:p/>
-    <w:p/>
-    <w:p/>
-    <w:p/>
-    <w:p/>
-    <w:p/>
-    <w:p/>
-    <w:p/>
-    <w:p/>
-    <w:p/>
-    <w:p>
-      <w:r>
-        <w:br w:type="page"/>
-      </w:r>
-    </w:p>
-    <w:p>
-      <w:pPr>
-        <w:pStyle w:val="berschrift1"/>
-      </w:pPr>
-      <w:bookmarkStart w:id="2" w:name="_Toc92457560"/>
-      <w:r>
-        <w:lastRenderedPageBreak/>
-        <w:t>Ein Kurs</w:t>
-      </w:r>
-      <w:r>
-        <w:t xml:space="preserve"> abfragen</w:t>
-      </w:r>
-      <w:bookmarkEnd w:id="2"/>
-    </w:p>
-    <w:p/>
-    <w:p>
-      <w:pPr>
-        <w:pStyle w:val="berschrift2"/>
-      </w:pPr>
-      <w:bookmarkStart w:id="3" w:name="_Toc92457561"/>
-      <w:r>
-        <w:t>Schnittstelle</w:t>
-      </w:r>
-      <w:bookmarkEnd w:id="3"/>
-    </w:p>
-    <w:p>
-      <w:hyperlink r:id="rId11" w:history="1">
-        <w:r>
-          <w:rPr>
-            <w:rStyle w:val="Hyperlink"/>
-          </w:rPr>
-          <w:t>http://app.fh-erfurt.de:8080</w:t>
-        </w:r>
-        <w:r>
-          <w:rPr>
-            <w:rStyle w:val="Hyperlink"/>
-          </w:rPr>
-          <w:t>/fheapp/api/eah/timetable/events?timetableId=</w:t>
-        </w:r>
-        <w:r>
-          <w:rPr>
-            <w:rStyle w:val="Hyperlink"/>
-            <w:highlight w:val="yellow"/>
-          </w:rPr>
-          <w:t>SPLUS3F1C3B</w:t>
-        </w:r>
-      </w:hyperlink>
-      <w:r>
-        <w:t xml:space="preserve"> </w:t>
-      </w:r>
-    </w:p>
-    <w:p/>
-    <w:p>
-      <w:pPr>
-        <w:spacing w:after="300"/>
-      </w:pPr>
-      <w:r>
-        <w:rPr>
-          <w:noProof/>
-        </w:rPr>
-        <w:drawing>
-          <wp:inline distT="0" distB="0" distL="0" distR="0">
-            <wp:extent cx="3519614" cy="5532184"/>
-            <wp:effectExtent l="0" t="0" r="0" b="0"/>
-            <wp:docPr id="1" name="Picture 38"/>
-            <wp:cNvGraphicFramePr/>
-            <a:graphic xmlns:a="http://schemas.openxmlformats.org/drawingml/2006/main">
-              <a:graphicData uri="http://schemas.openxmlformats.org/drawingml/2006/picture">
-                <pic:pic xmlns:pic="http://schemas.openxmlformats.org/drawingml/2006/picture">
-                  <pic:nvPicPr>
-                    <pic:cNvPr id="38" name="Picture 38"/>
-                    <pic:cNvPicPr/>
-                  </pic:nvPicPr>
-                  <pic:blipFill>
-                    <a:blip r:embed="rId12" cstate="print"/>
-                    <a:stretch>
-                      <a:fillRect/>
-                    </a:stretch>
-                  </pic:blipFill>
-                  <pic:spPr>
-                    <a:xfrm>
-                      <a:off x="0" y="0"/>
-                      <a:ext cx="3519614" cy="5532184"/>
+                      <a:ext cx="2701513" cy="4254559"/>
                     </a:xfrm>
                     <a:prstGeom prst="rect">
                       <a:avLst/>
@@ -1852,6 +1708,231 @@
       </w:r>
     </w:p>
     <w:p/>
+    <w:p/>
+    <w:p>
+      <w:r>
+        <w:br w:type="page"/>
+      </w:r>
+    </w:p>
+    <w:p>
+      <w:r>
+        <w:lastRenderedPageBreak/>
+        <w:t>Antwort Übersicht (</w:t>
+      </w:r>
+      <w:r>
+        <w:rPr>
+          <w:i/>
+        </w:rPr>
+        <w:t>StudyGroups/Sets minimiert</w:t>
+      </w:r>
+      <w:r>
+        <w:t>):</w:t>
+      </w:r>
+    </w:p>
+    <w:p>
+      <w:r>
+        <w:drawing>
+          <wp:inline distT="0" distB="0" distL="0" distR="0" wp14:anchorId="6DFFE186" wp14:editId="0C7BC646">
+            <wp:extent cx="2869565" cy="6711821"/>
+            <wp:effectExtent l="0" t="0" r="0" b="0"/>
+            <wp:docPr id="3" name="Grafik 3" descr="Ein Bild, das Text enthält.&#10;&#10;Automatisch generierte Beschreibung"/>
+            <wp:cNvGraphicFramePr>
+              <a:graphicFrameLocks xmlns:a="http://schemas.openxmlformats.org/drawingml/2006/main" noChangeAspect="1"/>
+            </wp:cNvGraphicFramePr>
+            <a:graphic xmlns:a="http://schemas.openxmlformats.org/drawingml/2006/main">
+              <a:graphicData uri="http://schemas.openxmlformats.org/drawingml/2006/picture">
+                <pic:pic xmlns:pic="http://schemas.openxmlformats.org/drawingml/2006/picture">
+                  <pic:nvPicPr>
+                    <pic:cNvPr id="3" name="Grafik 3" descr="Ein Bild, das Text enthält.&#10;&#10;Automatisch generierte Beschreibung"/>
+                    <pic:cNvPicPr/>
+                  </pic:nvPicPr>
+                  <pic:blipFill rotWithShape="1">
+                    <a:blip r:embed="rId11"/>
+                    <a:srcRect b="15131"/>
+                    <a:stretch/>
+                  </pic:blipFill>
+                  <pic:spPr bwMode="auto">
+                    <a:xfrm>
+                      <a:off x="0" y="0"/>
+                      <a:ext cx="2891130" cy="6762261"/>
+                    </a:xfrm>
+                    <a:prstGeom prst="rect">
+                      <a:avLst/>
+                    </a:prstGeom>
+                    <a:ln>
+                      <a:noFill/>
+                    </a:ln>
+                    <a:extLst>
+                      <a:ext uri="{53640926-AAD7-44D8-BBD7-CCE9431645EC}">
+                        <a14:shadowObscured xmlns:a14="http://schemas.microsoft.com/office/drawing/2010/main"/>
+                      </a:ext>
+                    </a:extLst>
+                  </pic:spPr>
+                </pic:pic>
+              </a:graphicData>
+            </a:graphic>
+          </wp:inline>
+        </w:drawing>
+      </w:r>
+    </w:p>
+    <w:p/>
+    <w:p/>
+    <w:p/>
+    <w:p/>
+    <w:p/>
+    <w:p/>
+    <w:p/>
+    <w:p>
+      <w:pPr>
+        <w:pStyle w:val="berschrift1"/>
+      </w:pPr>
+      <w:bookmarkStart w:id="6" w:name="_Ref94175093"/>
+      <w:r>
+        <w:lastRenderedPageBreak/>
+        <w:t>Alle Kurse eines Sets abfragen</w:t>
+      </w:r>
+      <w:bookmarkEnd w:id="6"/>
+    </w:p>
+    <w:p/>
+    <w:p>
+      <w:pPr>
+        <w:pStyle w:val="berschrift2"/>
+      </w:pPr>
+      <w:bookmarkStart w:id="7" w:name="_Toc92457561"/>
+      <w:r>
+        <w:t>Schnittstelle</w:t>
+      </w:r>
+      <w:bookmarkEnd w:id="7"/>
+    </w:p>
+    <w:p>
+      <w:r>
+        <w:rPr>
+          <w:rFonts w:ascii="Calibri" w:eastAsia="Times New Roman" w:hAnsi="Calibri"/>
+          <w:sz w:val="24"/>
+          <w:szCs w:val="24"/>
+        </w:rPr>
+        <w:t xml:space="preserve">Set betimmt </w:t>
+      </w:r>
+      <w:r>
+        <w:rPr>
+          <w:rFonts w:ascii="Calibri" w:eastAsia="Times New Roman" w:hAnsi="Calibri"/>
+          <w:i/>
+          <w:sz w:val="24"/>
+          <w:szCs w:val="24"/>
+        </w:rPr>
+        <w:t>SPLUSnnnnnn</w:t>
+      </w:r>
+    </w:p>
+    <w:p>
+      <w:hyperlink r:id="rId12" w:history="1">
+        <w:r>
+          <w:rPr>
+            <w:rStyle w:val="Hyperlink"/>
+          </w:rPr>
+          <w:t>http://app.fh-erfurt.de:8080/fheapp/api/eah/timetable/events?timetableId=</w:t>
+        </w:r>
+        <w:r>
+          <w:rPr>
+            <w:rStyle w:val="Hyperlink"/>
+            <w:highlight w:val="yellow"/>
+          </w:rPr>
+          <w:t>SPLUS4E1511</w:t>
+        </w:r>
+      </w:hyperlink>
+    </w:p>
+    <w:p>
+      <w:r>
+        <w:t>Antwort enthält alle restlichen Wochen (TimeTableWeek) des Semesters:</w:t>
+      </w:r>
+    </w:p>
+    <w:p>
+      <w:pPr>
+        <w:spacing w:after="300"/>
+      </w:pPr>
+      <w:r>
+        <w:drawing>
+          <wp:inline distT="0" distB="0" distL="0" distR="0" wp14:anchorId="00990D97" wp14:editId="6DE5FCFB">
+            <wp:extent cx="3305299" cy="7284098"/>
+            <wp:effectExtent l="0" t="0" r="0" b="0"/>
+            <wp:docPr id="1" name="Grafik 1"/>
+            <wp:cNvGraphicFramePr>
+              <a:graphicFrameLocks xmlns:a="http://schemas.openxmlformats.org/drawingml/2006/main" noChangeAspect="1"/>
+            </wp:cNvGraphicFramePr>
+            <a:graphic xmlns:a="http://schemas.openxmlformats.org/drawingml/2006/main">
+              <a:graphicData uri="http://schemas.openxmlformats.org/drawingml/2006/picture">
+                <pic:pic xmlns:pic="http://schemas.openxmlformats.org/drawingml/2006/picture">
+                  <pic:nvPicPr>
+                    <pic:cNvPr id="1" name=""/>
+                    <pic:cNvPicPr/>
+                  </pic:nvPicPr>
+                  <pic:blipFill>
+                    <a:blip r:embed="rId13"/>
+                    <a:stretch>
+                      <a:fillRect/>
+                    </a:stretch>
+                  </pic:blipFill>
+                  <pic:spPr>
+                    <a:xfrm>
+                      <a:off x="0" y="0"/>
+                      <a:ext cx="3318717" cy="7313667"/>
+                    </a:xfrm>
+                    <a:prstGeom prst="rect">
+                      <a:avLst/>
+                    </a:prstGeom>
+                  </pic:spPr>
+                </pic:pic>
+              </a:graphicData>
+            </a:graphic>
+          </wp:inline>
+        </w:drawing>
+      </w:r>
+    </w:p>
+    <w:p>
+      <w:r>
+        <w:lastRenderedPageBreak/>
+        <w:t>Jede Woche enthält die Stundenplan-Tage (TimeTableDay). Jeder Tag enthält Veranstaltungen/Termine (TimeTableEvent).</w:t>
+      </w:r>
+    </w:p>
+    <w:p>
+      <w:r>
+        <w:drawing>
+          <wp:inline distT="0" distB="0" distL="0" distR="0" wp14:anchorId="2B263187" wp14:editId="4A6999C5">
+            <wp:extent cx="2612151" cy="7875037"/>
+            <wp:effectExtent l="0" t="0" r="0" b="0"/>
+            <wp:docPr id="9" name="Grafik 9" descr="Ein Bild, das Text enthält.&#10;&#10;Automatisch generierte Beschreibung"/>
+            <wp:cNvGraphicFramePr>
+              <a:graphicFrameLocks xmlns:a="http://schemas.openxmlformats.org/drawingml/2006/main" noChangeAspect="1"/>
+            </wp:cNvGraphicFramePr>
+            <a:graphic xmlns:a="http://schemas.openxmlformats.org/drawingml/2006/main">
+              <a:graphicData uri="http://schemas.openxmlformats.org/drawingml/2006/picture">
+                <pic:pic xmlns:pic="http://schemas.openxmlformats.org/drawingml/2006/picture">
+                  <pic:nvPicPr>
+                    <pic:cNvPr id="9" name="Grafik 9" descr="Ein Bild, das Text enthält.&#10;&#10;Automatisch generierte Beschreibung"/>
+                    <pic:cNvPicPr/>
+                  </pic:nvPicPr>
+                  <pic:blipFill>
+                    <a:blip r:embed="rId14"/>
+                    <a:stretch>
+                      <a:fillRect/>
+                    </a:stretch>
+                  </pic:blipFill>
+                  <pic:spPr>
+                    <a:xfrm>
+                      <a:off x="0" y="0"/>
+                      <a:ext cx="2614243" cy="7881345"/>
+                    </a:xfrm>
+                    <a:prstGeom prst="rect">
+                      <a:avLst/>
+                    </a:prstGeom>
+                  </pic:spPr>
+                </pic:pic>
+              </a:graphicData>
+            </a:graphic>
+          </wp:inline>
+        </w:drawing>
+      </w:r>
+    </w:p>
+    <w:p/>
     <w:p>
       <w:pPr>
         <w:rPr>
@@ -1869,12 +1950,16 @@
       <w:pPr>
         <w:pStyle w:val="berschrift2"/>
       </w:pPr>
-      <w:bookmarkStart w:id="4" w:name="_Toc92457562"/>
+      <w:bookmarkStart w:id="8" w:name="_Toc92457562"/>
+      <w:bookmarkStart w:id="9" w:name="_Ref94178667"/>
+      <w:bookmarkStart w:id="10" w:name="_Ref94178671"/>
       <w:r>
         <w:lastRenderedPageBreak/>
         <w:t>Hinweise</w:t>
       </w:r>
-      <w:bookmarkEnd w:id="4"/>
+      <w:bookmarkEnd w:id="8"/>
+      <w:bookmarkEnd w:id="9"/>
+      <w:bookmarkEnd w:id="10"/>
     </w:p>
     <w:p>
       <w:pPr>
@@ -1885,7 +1970,6 @@
           <w:szCs w:val="24"/>
         </w:rPr>
       </w:pPr>
-      <w:proofErr w:type="spellStart"/>
       <w:r>
         <w:rPr>
           <w:rFonts w:ascii="Calibri" w:eastAsia="Times New Roman" w:hAnsi="Calibri"/>
@@ -1902,7 +1986,6 @@
         </w:rPr>
         <w:t>d</w:t>
       </w:r>
-      <w:proofErr w:type="spellEnd"/>
       <w:r>
         <w:rPr>
           <w:rFonts w:ascii="Calibri" w:eastAsia="Times New Roman" w:hAnsi="Calibri"/>
@@ -1917,25 +2000,7 @@
           <w:sz w:val="24"/>
           <w:szCs w:val="24"/>
         </w:rPr>
-        <w:t xml:space="preserve"> (</w:t>
-      </w:r>
-      <w:proofErr w:type="spellStart"/>
-      <w:r>
-        <w:rPr>
-          <w:rFonts w:ascii="Calibri" w:eastAsia="Times New Roman" w:hAnsi="Calibri"/>
-          <w:sz w:val="24"/>
-          <w:szCs w:val="24"/>
-        </w:rPr>
-        <w:t>SPLUSnnnnnn</w:t>
-      </w:r>
-      <w:proofErr w:type="spellEnd"/>
-      <w:r>
-        <w:rPr>
-          <w:rFonts w:ascii="Calibri" w:eastAsia="Times New Roman" w:hAnsi="Calibri"/>
-          <w:sz w:val="24"/>
-          <w:szCs w:val="24"/>
-        </w:rPr>
-        <w:t>)</w:t>
+        <w:t xml:space="preserve"> (SPLUSnnnnnn)</w:t>
       </w:r>
     </w:p>
     <w:p>
@@ -1953,50 +2018,539 @@
           <w:sz w:val="24"/>
           <w:szCs w:val="24"/>
         </w:rPr>
-        <w:t xml:space="preserve">UID = Veranstaltung (ID eines </w:t>
-      </w:r>
-      <w:proofErr w:type="spellStart"/>
-      <w:r>
-        <w:rPr>
-          <w:rFonts w:ascii="Calibri" w:eastAsia="Times New Roman" w:hAnsi="Calibri"/>
-          <w:sz w:val="24"/>
-          <w:szCs w:val="24"/>
-        </w:rPr>
-        <w:t>TimeTableVo</w:t>
-      </w:r>
-      <w:proofErr w:type="spellEnd"/>
-      <w:r>
-        <w:rPr>
-          <w:rFonts w:ascii="Calibri" w:eastAsia="Times New Roman" w:hAnsi="Calibri"/>
-          <w:sz w:val="24"/>
-          <w:szCs w:val="24"/>
-        </w:rPr>
-        <w:t>)</w:t>
-      </w:r>
+        <w:t>UID = Veranstaltung (ID eines TimeTableVo)</w:t>
+      </w:r>
+    </w:p>
+    <w:p>
+      <w:pPr>
+        <w:spacing w:after="0" w:line="240" w:lineRule="auto"/>
+        <w:rPr>
+          <w:rFonts w:ascii="Calibri" w:eastAsia="Times New Roman" w:hAnsi="Calibri"/>
+          <w:sz w:val="24"/>
+          <w:szCs w:val="24"/>
+        </w:rPr>
+      </w:pPr>
+    </w:p>
+    <w:p>
+      <w:pPr>
+        <w:spacing w:after="0" w:line="240" w:lineRule="auto"/>
+        <w:rPr>
+          <w:rFonts w:ascii="Calibri" w:eastAsia="Times New Roman" w:hAnsi="Calibri"/>
+          <w:sz w:val="24"/>
+          <w:szCs w:val="24"/>
+        </w:rPr>
+      </w:pPr>
+      <w:r>
+        <w:rPr>
+          <w:rFonts w:ascii="Calibri" w:eastAsia="Times New Roman" w:hAnsi="Calibri"/>
+          <w:b/>
+          <w:sz w:val="28"/>
+          <w:szCs w:val="28"/>
+        </w:rPr>
+        <w:t>So funktionieren die Veranstaltungsnamen:</w:t>
+      </w:r>
+      <w:r>
+        <w:rPr>
+          <w:rFonts w:ascii="Calibri" w:eastAsia="Times New Roman" w:hAnsi="Calibri"/>
+          <w:sz w:val="28"/>
+          <w:szCs w:val="28"/>
+        </w:rPr>
+        <w:br/>
+      </w:r>
+      <w:r>
+        <w:rPr>
+          <w:rFonts w:ascii="Calibri" w:eastAsia="Times New Roman" w:hAnsi="Calibri"/>
+          <w:sz w:val="24"/>
+          <w:szCs w:val="24"/>
+        </w:rPr>
+        <w:t>Beispiel:</w:t>
+      </w:r>
+      <w:r>
+        <w:rPr>
+          <w:rFonts w:ascii="Calibri" w:eastAsia="Times New Roman" w:hAnsi="Calibri"/>
+          <w:sz w:val="24"/>
+          <w:szCs w:val="24"/>
+        </w:rPr>
+        <w:br/>
+        <w:t>WI/WIEC(BA)Ma/Ü/04.2</w:t>
+      </w:r>
+    </w:p>
+    <w:p>
+      <w:pPr>
+        <w:pStyle w:val="Listenabsatz"/>
+        <w:numPr>
+          <w:ilvl w:val="0"/>
+          <w:numId w:val="5"/>
+        </w:numPr>
+        <w:spacing w:after="0" w:line="240" w:lineRule="auto"/>
+        <w:rPr>
+          <w:rFonts w:ascii="Calibri" w:eastAsia="Times New Roman" w:hAnsi="Calibri"/>
+          <w:sz w:val="24"/>
+          <w:szCs w:val="24"/>
+        </w:rPr>
+      </w:pPr>
+      <w:r>
+        <w:rPr>
+          <w:rFonts w:ascii="Calibri" w:eastAsia="Times New Roman" w:hAnsi="Calibri"/>
+          <w:i/>
+          <w:sz w:val="24"/>
+          <w:szCs w:val="24"/>
+        </w:rPr>
+        <w:t>WI/WIEC(BA)</w:t>
+      </w:r>
+      <w:r>
+        <w:rPr>
+          <w:rFonts w:ascii="Calibri" w:eastAsia="Times New Roman" w:hAnsi="Calibri"/>
+          <w:sz w:val="24"/>
+          <w:szCs w:val="24"/>
+        </w:rPr>
+        <w:t xml:space="preserve"> </w:t>
+      </w:r>
+      <w:r>
+        <w:sym w:font="Wingdings" w:char="F0E0"/>
+      </w:r>
+      <w:r>
+        <w:rPr>
+          <w:rFonts w:ascii="Calibri" w:eastAsia="Times New Roman" w:hAnsi="Calibri"/>
+          <w:sz w:val="24"/>
+          <w:szCs w:val="24"/>
+        </w:rPr>
+        <w:t xml:space="preserve"> Studiengang</w:t>
+      </w:r>
+      <w:r>
+        <w:rPr>
+          <w:rFonts w:ascii="Calibri" w:eastAsia="Times New Roman" w:hAnsi="Calibri"/>
+          <w:sz w:val="24"/>
+          <w:szCs w:val="24"/>
+        </w:rPr>
+        <w:t xml:space="preserve"> </w:t>
+      </w:r>
+      <w:r>
+        <w:rPr>
+          <w:rFonts w:ascii="Calibri" w:eastAsia="Times New Roman" w:hAnsi="Calibri"/>
+          <w:sz w:val="24"/>
+          <w:szCs w:val="24"/>
+        </w:rPr>
+        <w:t>(Bachelor)</w:t>
+      </w:r>
+    </w:p>
+    <w:p>
+      <w:pPr>
+        <w:pStyle w:val="Listenabsatz"/>
+        <w:numPr>
+          <w:ilvl w:val="0"/>
+          <w:numId w:val="5"/>
+        </w:numPr>
+        <w:spacing w:after="0" w:line="240" w:lineRule="auto"/>
+        <w:rPr>
+          <w:rFonts w:ascii="Calibri" w:eastAsia="Times New Roman" w:hAnsi="Calibri"/>
+          <w:sz w:val="24"/>
+          <w:szCs w:val="24"/>
+        </w:rPr>
+      </w:pPr>
+      <w:r>
+        <w:rPr>
+          <w:rFonts w:ascii="Calibri" w:eastAsia="Times New Roman" w:hAnsi="Calibri"/>
+          <w:i/>
+          <w:sz w:val="24"/>
+          <w:szCs w:val="24"/>
+        </w:rPr>
+        <w:t xml:space="preserve">Ma </w:t>
+      </w:r>
+      <w:r>
+        <w:sym w:font="Wingdings" w:char="F0E0"/>
+      </w:r>
+      <w:r>
+        <w:rPr>
+          <w:rFonts w:ascii="Calibri" w:eastAsia="Times New Roman" w:hAnsi="Calibri"/>
+          <w:sz w:val="24"/>
+          <w:szCs w:val="24"/>
+        </w:rPr>
+        <w:t xml:space="preserve"> Fach</w:t>
+      </w:r>
+    </w:p>
+    <w:p>
+      <w:pPr>
+        <w:pStyle w:val="Listenabsatz"/>
+        <w:numPr>
+          <w:ilvl w:val="0"/>
+          <w:numId w:val="5"/>
+        </w:numPr>
+        <w:spacing w:after="0" w:line="240" w:lineRule="auto"/>
+        <w:rPr>
+          <w:rFonts w:ascii="Calibri" w:eastAsia="Times New Roman" w:hAnsi="Calibri"/>
+          <w:sz w:val="24"/>
+          <w:szCs w:val="24"/>
+        </w:rPr>
+      </w:pPr>
+      <w:r>
+        <w:rPr>
+          <w:rFonts w:ascii="Calibri" w:eastAsia="Times New Roman" w:hAnsi="Calibri"/>
+          <w:i/>
+          <w:sz w:val="24"/>
+          <w:szCs w:val="24"/>
+        </w:rPr>
+        <w:t>/Ü</w:t>
+      </w:r>
+      <w:r>
+        <w:rPr>
+          <w:rFonts w:ascii="Calibri" w:eastAsia="Times New Roman" w:hAnsi="Calibri"/>
+          <w:sz w:val="24"/>
+          <w:szCs w:val="24"/>
+        </w:rPr>
+        <w:t xml:space="preserve"> </w:t>
+      </w:r>
+      <w:r>
+        <w:sym w:font="Wingdings" w:char="F0E0"/>
+      </w:r>
+      <w:r>
+        <w:rPr>
+          <w:rFonts w:ascii="Calibri" w:eastAsia="Times New Roman" w:hAnsi="Calibri"/>
+          <w:sz w:val="24"/>
+          <w:szCs w:val="24"/>
+        </w:rPr>
+        <w:t xml:space="preserve"> Übung</w:t>
+      </w:r>
+    </w:p>
+    <w:p>
+      <w:pPr>
+        <w:pStyle w:val="Listenabsatz"/>
+        <w:numPr>
+          <w:ilvl w:val="0"/>
+          <w:numId w:val="5"/>
+        </w:numPr>
+        <w:spacing w:after="0" w:line="240" w:lineRule="auto"/>
+        <w:rPr>
+          <w:rFonts w:ascii="Calibri" w:eastAsia="Times New Roman" w:hAnsi="Calibri"/>
+          <w:sz w:val="24"/>
+          <w:szCs w:val="24"/>
+        </w:rPr>
+      </w:pPr>
+      <w:r>
+        <w:rPr>
+          <w:rFonts w:ascii="Calibri" w:eastAsia="Times New Roman" w:hAnsi="Calibri"/>
+          <w:i/>
+          <w:sz w:val="24"/>
+          <w:szCs w:val="24"/>
+        </w:rPr>
+        <w:t>/04</w:t>
+      </w:r>
+      <w:r>
+        <w:rPr>
+          <w:rFonts w:ascii="Calibri" w:eastAsia="Times New Roman" w:hAnsi="Calibri"/>
+          <w:sz w:val="24"/>
+          <w:szCs w:val="24"/>
+        </w:rPr>
+        <w:t xml:space="preserve"> </w:t>
+      </w:r>
+      <w:r>
+        <w:sym w:font="Wingdings" w:char="F0E0"/>
+      </w:r>
+      <w:r>
+        <w:rPr>
+          <w:rFonts w:ascii="Calibri" w:eastAsia="Times New Roman" w:hAnsi="Calibri"/>
+          <w:sz w:val="24"/>
+          <w:szCs w:val="24"/>
+        </w:rPr>
+        <w:t xml:space="preserve"> Gruppe (Übungs- oder Praktikumsgruppe (in die das Set eingeteilt ist), bei VL normalerweise für alle 01)</w:t>
+      </w:r>
+    </w:p>
+    <w:p>
+      <w:pPr>
+        <w:pStyle w:val="Listenabsatz"/>
+        <w:numPr>
+          <w:ilvl w:val="0"/>
+          <w:numId w:val="5"/>
+        </w:numPr>
+        <w:spacing w:after="0" w:line="240" w:lineRule="auto"/>
+        <w:rPr>
+          <w:rFonts w:ascii="Calibri" w:eastAsia="Times New Roman" w:hAnsi="Calibri"/>
+          <w:sz w:val="24"/>
+          <w:szCs w:val="24"/>
+        </w:rPr>
+      </w:pPr>
+      <w:r>
+        <w:rPr>
+          <w:rFonts w:ascii="Calibri" w:eastAsia="Times New Roman" w:hAnsi="Calibri"/>
+          <w:i/>
+          <w:sz w:val="24"/>
+          <w:szCs w:val="24"/>
+        </w:rPr>
+        <w:t>.2</w:t>
+      </w:r>
+      <w:r>
+        <w:rPr>
+          <w:rFonts w:ascii="Calibri" w:eastAsia="Times New Roman" w:hAnsi="Calibri"/>
+          <w:sz w:val="24"/>
+          <w:szCs w:val="24"/>
+        </w:rPr>
+        <w:t xml:space="preserve"> </w:t>
+      </w:r>
+      <w:r>
+        <w:sym w:font="Wingdings" w:char="F0E0"/>
+      </w:r>
+      <w:r>
+        <w:rPr>
+          <w:rFonts w:ascii="Calibri" w:eastAsia="Times New Roman" w:hAnsi="Calibri"/>
+          <w:sz w:val="24"/>
+          <w:szCs w:val="24"/>
+        </w:rPr>
+        <w:t xml:space="preserve"> Nr. der Eintragung - entsteht, wenn es mehrere Termine pro Woche oder Änderungen gibt</w:t>
+      </w:r>
+    </w:p>
+    <w:p>
+      <w:pPr>
+        <w:spacing w:after="0" w:line="240" w:lineRule="auto"/>
+        <w:rPr>
+          <w:rFonts w:ascii="Calibri" w:eastAsia="Times New Roman" w:hAnsi="Calibri"/>
+          <w:sz w:val="24"/>
+          <w:szCs w:val="24"/>
+        </w:rPr>
+      </w:pPr>
+      <w:r>
+        <w:rPr>
+          <w:rFonts w:ascii="Calibri" w:eastAsia="Times New Roman" w:hAnsi="Calibri"/>
+          <w:sz w:val="24"/>
+          <w:szCs w:val="24"/>
+        </w:rPr>
+        <w:t> </w:t>
+      </w:r>
+    </w:p>
+    <w:p>
+      <w:pPr>
+        <w:spacing w:after="0" w:line="240" w:lineRule="auto"/>
+        <w:rPr>
+          <w:rFonts w:ascii="Calibri" w:eastAsia="Times New Roman" w:hAnsi="Calibri"/>
+          <w:sz w:val="24"/>
+          <w:szCs w:val="24"/>
+        </w:rPr>
+      </w:pPr>
+      <w:r>
+        <w:rPr>
+          <w:rFonts w:ascii="Calibri" w:eastAsia="Times New Roman" w:hAnsi="Calibri"/>
+          <w:sz w:val="24"/>
+          <w:szCs w:val="24"/>
+        </w:rPr>
+        <w:t>das heißt die gleiche Veranstaltung hat ein regelmäßiges Muster für die Namen:</w:t>
+      </w:r>
+    </w:p>
+    <w:p>
+      <w:pPr>
+        <w:spacing w:after="0" w:line="240" w:lineRule="auto"/>
+        <w:ind w:left="708"/>
+        <w:rPr>
+          <w:rFonts w:ascii="Calibri" w:eastAsia="Times New Roman" w:hAnsi="Calibri"/>
+          <w:sz w:val="24"/>
+          <w:szCs w:val="24"/>
+        </w:rPr>
+      </w:pPr>
+      <w:r>
+        <w:rPr>
+          <w:rFonts w:ascii="Calibri" w:eastAsia="Times New Roman" w:hAnsi="Calibri"/>
+          <w:sz w:val="24"/>
+          <w:szCs w:val="24"/>
+        </w:rPr>
+        <w:t>WI/WIEC(BA)Ma/Ü/04.n</w:t>
+      </w:r>
+      <w:r>
+        <w:rPr>
+          <w:rFonts w:ascii="Calibri" w:eastAsia="Times New Roman" w:hAnsi="Calibri"/>
+          <w:sz w:val="24"/>
+          <w:szCs w:val="24"/>
+        </w:rPr>
+        <w:br/>
+        <w:t>bzw. zu Anfang bis es einen weiteren oder geänderten Termin gibt:</w:t>
+      </w:r>
+      <w:r>
+        <w:rPr>
+          <w:rFonts w:ascii="Calibri" w:eastAsia="Times New Roman" w:hAnsi="Calibri"/>
+          <w:sz w:val="24"/>
+          <w:szCs w:val="24"/>
+        </w:rPr>
+        <w:br/>
+        <w:t>WI/WIEC(BA)Ma/Ü/04</w:t>
+      </w:r>
+    </w:p>
+    <w:p>
+      <w:pPr>
+        <w:spacing w:after="0" w:line="240" w:lineRule="auto"/>
+        <w:rPr>
+          <w:rFonts w:ascii="Calibri" w:eastAsia="Times New Roman" w:hAnsi="Calibri"/>
+          <w:sz w:val="24"/>
+          <w:szCs w:val="24"/>
+        </w:rPr>
+      </w:pPr>
+      <w:r>
+        <w:rPr>
+          <w:rFonts w:ascii="Calibri" w:eastAsia="Times New Roman" w:hAnsi="Calibri"/>
+          <w:sz w:val="24"/>
+          <w:szCs w:val="24"/>
+        </w:rPr>
+        <w:br/>
+        <w:t xml:space="preserve">/03.1 .. /03.2 ist eine andere Übungsgruppe </w:t>
+      </w:r>
+      <w:r>
+        <w:rPr>
+          <w:rFonts w:ascii="Calibri" w:eastAsia="Times New Roman" w:hAnsi="Calibri"/>
+          <w:sz w:val="24"/>
+          <w:szCs w:val="24"/>
+        </w:rPr>
+        <w:t xml:space="preserve">als /04.1 </w:t>
+      </w:r>
+      <w:r>
+        <w:rPr>
+          <w:rFonts w:ascii="Calibri" w:eastAsia="Times New Roman" w:hAnsi="Calibri"/>
+          <w:i/>
+          <w:sz w:val="24"/>
+          <w:szCs w:val="24"/>
+        </w:rPr>
+        <w:t>(! Übungsgruppe ≠ Set)</w:t>
+      </w:r>
+      <w:r>
+        <w:rPr>
+          <w:rFonts w:ascii="Calibri" w:eastAsia="Times New Roman" w:hAnsi="Calibri"/>
+          <w:sz w:val="24"/>
+          <w:szCs w:val="24"/>
+        </w:rPr>
+        <w:br/>
+        <w:t>/04.1 und /04.2 gehören zur gleichen Übungsgruppe, das ist z.B. eine Stundenplanänderung</w:t>
+      </w:r>
+    </w:p>
+    <w:p>
+      <w:pPr>
+        <w:spacing w:after="0" w:line="240" w:lineRule="auto"/>
+        <w:rPr>
+          <w:rFonts w:ascii="Calibri" w:eastAsia="Times New Roman" w:hAnsi="Calibri"/>
+          <w:sz w:val="24"/>
+          <w:szCs w:val="24"/>
+        </w:rPr>
+      </w:pPr>
+    </w:p>
+    <w:p>
+      <w:pPr>
+        <w:spacing w:after="0" w:line="240" w:lineRule="auto"/>
+        <w:rPr>
+          <w:rFonts w:ascii="Calibri" w:eastAsia="Times New Roman" w:hAnsi="Calibri"/>
+          <w:sz w:val="24"/>
+          <w:szCs w:val="24"/>
+        </w:rPr>
+      </w:pPr>
+      <w:r>
+        <w:rPr>
+          <w:rFonts w:ascii="Calibri" w:eastAsia="Times New Roman" w:hAnsi="Calibri"/>
+          <w:sz w:val="24"/>
+          <w:szCs w:val="24"/>
+        </w:rPr>
+        <w:t xml:space="preserve">es existieren folgende </w:t>
+      </w:r>
+      <w:r>
+        <w:rPr>
+          <w:rFonts w:ascii="Calibri" w:eastAsia="Times New Roman" w:hAnsi="Calibri"/>
+          <w:b/>
+          <w:sz w:val="24"/>
+          <w:szCs w:val="24"/>
+        </w:rPr>
+        <w:t>Veranstaltungskürzel</w:t>
+      </w:r>
+      <w:r>
+        <w:rPr>
+          <w:rFonts w:ascii="Calibri" w:eastAsia="Times New Roman" w:hAnsi="Calibri"/>
+          <w:sz w:val="24"/>
+          <w:szCs w:val="24"/>
+        </w:rPr>
+        <w:t>:</w:t>
+      </w:r>
+    </w:p>
+    <w:p>
+      <w:pPr>
+        <w:spacing w:after="0" w:line="240" w:lineRule="auto"/>
+        <w:ind w:firstLine="708"/>
+        <w:rPr>
+          <w:rFonts w:ascii="Calibri" w:eastAsia="Times New Roman" w:hAnsi="Calibri"/>
+          <w:sz w:val="24"/>
+          <w:szCs w:val="24"/>
+        </w:rPr>
+      </w:pPr>
+      <w:r>
+        <w:rPr>
+          <w:rFonts w:ascii="Calibri" w:eastAsia="Times New Roman" w:hAnsi="Calibri"/>
+          <w:sz w:val="24"/>
+          <w:szCs w:val="24"/>
+        </w:rPr>
+        <w:t>APL, B, E, Kon, Lehre, mdl. Prfg., P, PL, S, T, V, Ü, Wdh.-Prfg., Wdh.-APL</w:t>
+      </w:r>
+    </w:p>
+    <w:p>
+      <w:pPr>
+        <w:rPr>
+          <w:rFonts w:ascii="Calibri" w:eastAsia="Times New Roman" w:hAnsi="Calibri"/>
+          <w:sz w:val="24"/>
+          <w:szCs w:val="24"/>
+        </w:rPr>
+      </w:pPr>
     </w:p>
     <w:p/>
     <w:p>
       <w:pPr>
         <w:spacing w:after="0" w:line="240" w:lineRule="auto"/>
-        <w:rPr>
-          <w:rFonts w:ascii="Calibri" w:eastAsia="Times New Roman" w:hAnsi="Calibri"/>
-          <w:sz w:val="24"/>
-          <w:szCs w:val="24"/>
-        </w:rPr>
-      </w:pPr>
-      <w:r>
-        <w:t>Bei Änderungen:</w:t>
-      </w:r>
-      <w:r>
+      </w:pPr>
+      <w:r>
+        <w:rPr>
+          <w:b/>
+        </w:rPr>
+        <w:t>Bei Änderungen</w:t>
+      </w:r>
+      <w:r>
+        <w:rPr>
+          <w:b/>
+        </w:rPr>
+        <w:t xml:space="preserve"> einer Veranstaltung</w:t>
+      </w:r>
+      <w:r>
+        <w:rPr>
+          <w:b/>
+        </w:rPr>
+        <w:t>:</w:t>
+      </w:r>
+    </w:p>
+    <w:p>
+      <w:pPr>
+        <w:pStyle w:val="Listenabsatz"/>
+        <w:numPr>
+          <w:ilvl w:val="0"/>
+          <w:numId w:val="6"/>
+        </w:numPr>
+        <w:spacing w:after="0" w:line="240" w:lineRule="auto"/>
+        <w:rPr>
+          <w:rFonts w:ascii="Calibri" w:eastAsia="Times New Roman" w:hAnsi="Calibri"/>
+          <w:sz w:val="24"/>
+          <w:szCs w:val="24"/>
+        </w:rPr>
+      </w:pPr>
+      <w:r>
+        <w:rPr>
+          <w:rFonts w:ascii="Calibri" w:eastAsia="Times New Roman" w:hAnsi="Calibri"/>
+          <w:sz w:val="24"/>
+          <w:szCs w:val="24"/>
+        </w:rPr>
+        <w:t>Die UID einer Veranstaltung ändert sich nicht.</w:t>
+      </w:r>
+      <w:r>
+        <w:rPr>
+          <w:rFonts w:ascii="Calibri" w:eastAsia="Times New Roman" w:hAnsi="Calibri"/>
+          <w:sz w:val="24"/>
+          <w:szCs w:val="24"/>
+        </w:rPr>
         <w:br/>
       </w:r>
       <w:r>
         <w:rPr>
           <w:rFonts w:ascii="Calibri" w:eastAsia="Times New Roman" w:hAnsi="Calibri"/>
-          <w:sz w:val="24"/>
-          <w:szCs w:val="24"/>
-        </w:rPr>
-        <w:t>Die UID einer Veranstaltung ändert sich nicht.</w:t>
+          <w:b/>
+          <w:sz w:val="24"/>
+          <w:szCs w:val="24"/>
+        </w:rPr>
+        <w:t>Wenn in der Stundenplanung etwas geändert wird, kommen für dieselbe Veranstaltungsreihe weitere UIDs dazu (jeweils für die Änderungen).</w:t>
       </w:r>
       <w:r>
         <w:rPr>
@@ -2005,62 +2559,6 @@
           <w:szCs w:val="24"/>
         </w:rPr>
         <w:br/>
-        <w:t>W</w:t>
-      </w:r>
-      <w:r>
-        <w:rPr>
-          <w:rFonts w:ascii="Calibri" w:eastAsia="Times New Roman" w:hAnsi="Calibri"/>
-          <w:sz w:val="24"/>
-          <w:szCs w:val="24"/>
-        </w:rPr>
-        <w:t xml:space="preserve">enn in der Stundenplanung etwas geändert wird, kommen für die selbe </w:t>
-      </w:r>
-      <w:r>
-        <w:rPr>
-          <w:rFonts w:ascii="Calibri" w:eastAsia="Times New Roman" w:hAnsi="Calibri"/>
-          <w:sz w:val="24"/>
-          <w:szCs w:val="24"/>
-        </w:rPr>
-        <w:t>V</w:t>
-      </w:r>
-      <w:r>
-        <w:rPr>
-          <w:rFonts w:ascii="Calibri" w:eastAsia="Times New Roman" w:hAnsi="Calibri"/>
-          <w:sz w:val="24"/>
-          <w:szCs w:val="24"/>
-        </w:rPr>
-        <w:t>eranstaltungsreihe weitere UIDs dazu (</w:t>
-      </w:r>
-      <w:r>
-        <w:rPr>
-          <w:rFonts w:ascii="Calibri" w:eastAsia="Times New Roman" w:hAnsi="Calibri"/>
-          <w:sz w:val="24"/>
-          <w:szCs w:val="24"/>
-        </w:rPr>
-        <w:t xml:space="preserve">jeweils </w:t>
-      </w:r>
-      <w:r>
-        <w:rPr>
-          <w:rFonts w:ascii="Calibri" w:eastAsia="Times New Roman" w:hAnsi="Calibri"/>
-          <w:sz w:val="24"/>
-          <w:szCs w:val="24"/>
-        </w:rPr>
-        <w:t>für die Änderungen).</w:t>
-      </w:r>
-      <w:r>
-        <w:rPr>
-          <w:rFonts w:ascii="Calibri" w:eastAsia="Times New Roman" w:hAnsi="Calibri"/>
-          <w:sz w:val="24"/>
-          <w:szCs w:val="24"/>
-        </w:rPr>
-        <w:br/>
-      </w:r>
-      <w:r>
-        <w:rPr>
-          <w:rFonts w:ascii="Calibri" w:eastAsia="Times New Roman" w:hAnsi="Calibri"/>
-          <w:sz w:val="24"/>
-          <w:szCs w:val="24"/>
-        </w:rPr>
         <w:t>Damit ergeben sich sehr schnell für eine Veranstaltungsreihe mehrere UIDs.</w:t>
       </w:r>
     </w:p>
@@ -2073,6 +2571,26 @@
           <w:szCs w:val="24"/>
         </w:rPr>
       </w:pPr>
+    </w:p>
+    <w:p>
+      <w:pPr>
+        <w:spacing w:after="0" w:line="240" w:lineRule="auto"/>
+        <w:rPr>
+          <w:rFonts w:ascii="Calibri" w:eastAsia="Times New Roman" w:hAnsi="Calibri"/>
+          <w:b/>
+          <w:sz w:val="24"/>
+          <w:szCs w:val="24"/>
+        </w:rPr>
+      </w:pPr>
+      <w:r>
+        <w:rPr>
+          <w:rFonts w:ascii="Calibri" w:eastAsia="Times New Roman" w:hAnsi="Calibri"/>
+          <w:b/>
+          <w:sz w:val="24"/>
+          <w:szCs w:val="24"/>
+        </w:rPr>
+        <w:t>„Mein Stundenplan“</w:t>
+      </w:r>
     </w:p>
     <w:p>
       <w:pPr>
@@ -2152,406 +2670,802 @@
         <w:br/>
         <w:t>Für spätere Aktualisierungen reichen dann aber theoretisch auch die Sets, aus denen Veranstaltungen gewählt wurden.</w:t>
       </w:r>
-      <w:r>
-        <w:rPr>
-          <w:rFonts w:ascii="Calibri" w:eastAsia="Times New Roman" w:hAnsi="Calibri"/>
-          <w:sz w:val="24"/>
-          <w:szCs w:val="24"/>
-        </w:rPr>
+    </w:p>
+    <w:p>
+      <w:pPr>
+        <w:spacing w:after="0" w:line="240" w:lineRule="auto"/>
+        <w:rPr>
+          <w:rFonts w:ascii="Calibri" w:eastAsia="Times New Roman" w:hAnsi="Calibri"/>
+          <w:b/>
+          <w:sz w:val="24"/>
+          <w:szCs w:val="24"/>
+        </w:rPr>
+      </w:pPr>
+      <w:r>
+        <w:rPr>
+          <w:rFonts w:ascii="Calibri" w:eastAsia="Times New Roman" w:hAnsi="Calibri"/>
+          <w:b/>
+          <w:sz w:val="24"/>
+          <w:szCs w:val="24"/>
+        </w:rPr>
+        <w:t>Zur Kürzung der Titel für „Mein Stundenplan“:</w:t>
+      </w:r>
+    </w:p>
+    <w:p>
+      <w:pPr>
+        <w:pStyle w:val="Listenabsatz"/>
+        <w:numPr>
+          <w:ilvl w:val="0"/>
+          <w:numId w:val="7"/>
+        </w:numPr>
+        <w:spacing w:after="0" w:line="240" w:lineRule="auto"/>
+        <w:ind w:left="567" w:hanging="283"/>
+        <w:rPr>
+          <w:rFonts w:ascii="Calibri" w:eastAsia="Times New Roman" w:hAnsi="Calibri"/>
+          <w:sz w:val="24"/>
+          <w:szCs w:val="24"/>
+        </w:rPr>
+      </w:pPr>
+      <w:r>
+        <w:rPr>
+          <w:rFonts w:ascii="Calibri" w:eastAsia="Times New Roman" w:hAnsi="Calibri"/>
+          <w:sz w:val="24"/>
+          <w:szCs w:val="24"/>
+        </w:rPr>
+        <w:t xml:space="preserve">Achtung, bei Studiengang taucht nur dann </w:t>
+      </w:r>
+      <w:r>
+        <w:rPr>
+          <w:rFonts w:ascii="Calibri" w:eastAsia="Times New Roman" w:hAnsi="Calibri"/>
+          <w:sz w:val="24"/>
+          <w:szCs w:val="24"/>
+        </w:rPr>
+        <w:t>„</w:t>
+      </w:r>
+      <w:r>
+        <w:rPr>
+          <w:rFonts w:ascii="Calibri" w:eastAsia="Times New Roman" w:hAnsi="Calibri"/>
+          <w:sz w:val="24"/>
+          <w:szCs w:val="24"/>
+        </w:rPr>
+        <w:t>/</w:t>
+      </w:r>
+      <w:r>
+        <w:rPr>
+          <w:rFonts w:ascii="Calibri" w:eastAsia="Times New Roman" w:hAnsi="Calibri"/>
+          <w:sz w:val="24"/>
+          <w:szCs w:val="24"/>
+        </w:rPr>
+        <w:t>“</w:t>
+      </w:r>
+      <w:r>
+        <w:rPr>
+          <w:rFonts w:ascii="Calibri" w:eastAsia="Times New Roman" w:hAnsi="Calibri"/>
+          <w:sz w:val="24"/>
+          <w:szCs w:val="24"/>
+        </w:rPr>
+        <w:t xml:space="preserve"> auf, wenn die Veranstaltung für mehrere Studiengänge eingetragen ist, sonst z.B. nur WIEC(BA) </w:t>
+      </w:r>
+    </w:p>
+    <w:p>
+      <w:pPr>
+        <w:pStyle w:val="Listenabsatz"/>
+        <w:numPr>
+          <w:ilvl w:val="0"/>
+          <w:numId w:val="7"/>
+        </w:numPr>
+        <w:spacing w:after="0" w:line="240" w:lineRule="auto"/>
+        <w:ind w:left="567" w:hanging="283"/>
+        <w:rPr>
+          <w:rFonts w:ascii="Calibri" w:eastAsia="Times New Roman" w:hAnsi="Calibri"/>
+          <w:sz w:val="24"/>
+          <w:szCs w:val="24"/>
+        </w:rPr>
+      </w:pPr>
+      <w:r>
+        <w:rPr>
+          <w:rFonts w:ascii="Calibri" w:eastAsia="Times New Roman" w:hAnsi="Calibri"/>
+          <w:sz w:val="24"/>
+          <w:szCs w:val="24"/>
+        </w:rPr>
+        <w:t xml:space="preserve">im Namen des Fachs taucht auch manchmal ein </w:t>
+      </w:r>
+      <w:r>
+        <w:rPr>
+          <w:rFonts w:ascii="Calibri" w:eastAsia="Times New Roman" w:hAnsi="Calibri"/>
+          <w:sz w:val="24"/>
+          <w:szCs w:val="24"/>
+        </w:rPr>
+        <w:t>„</w:t>
+      </w:r>
+      <w:r>
+        <w:rPr>
+          <w:rFonts w:ascii="Calibri" w:eastAsia="Times New Roman" w:hAnsi="Calibri"/>
+          <w:sz w:val="24"/>
+          <w:szCs w:val="24"/>
+        </w:rPr>
+        <w:t>/</w:t>
+      </w:r>
+      <w:r>
+        <w:rPr>
+          <w:rFonts w:ascii="Calibri" w:eastAsia="Times New Roman" w:hAnsi="Calibri"/>
+          <w:sz w:val="24"/>
+          <w:szCs w:val="24"/>
+        </w:rPr>
+        <w:t>“</w:t>
+      </w:r>
+      <w:r>
+        <w:rPr>
+          <w:rFonts w:ascii="Calibri" w:eastAsia="Times New Roman" w:hAnsi="Calibri"/>
+          <w:sz w:val="24"/>
+          <w:szCs w:val="24"/>
+        </w:rPr>
+        <w:t xml:space="preserve"> auf</w:t>
+      </w:r>
+      <w:r>
+        <w:rPr>
+          <w:rFonts w:ascii="Calibri" w:eastAsia="Times New Roman" w:hAnsi="Calibri"/>
+          <w:sz w:val="24"/>
+          <w:szCs w:val="24"/>
+        </w:rPr>
+        <w:t xml:space="preserve"> </w:t>
+      </w:r>
+      <w:r>
+        <w:rPr>
+          <w:rFonts w:ascii="Calibri" w:eastAsia="Times New Roman" w:hAnsi="Calibri"/>
+          <w:sz w:val="24"/>
+          <w:szCs w:val="24"/>
+        </w:rPr>
+        <w:sym w:font="Wingdings" w:char="F0E0"/>
+      </w:r>
+      <w:r>
+        <w:rPr>
+          <w:rFonts w:ascii="Calibri" w:eastAsia="Times New Roman" w:hAnsi="Calibri"/>
+          <w:sz w:val="24"/>
+          <w:szCs w:val="24"/>
+        </w:rPr>
+        <w:t xml:space="preserve"> </w:t>
+      </w:r>
+      <w:r>
+        <w:rPr>
+          <w:rFonts w:ascii="Calibri" w:eastAsia="Times New Roman" w:hAnsi="Calibri"/>
+          <w:sz w:val="24"/>
+          <w:szCs w:val="24"/>
+        </w:rPr>
+        <w:t>aufpassen beim nach "/" parsen!</w:t>
+      </w:r>
+      <w:r>
+        <w:rPr>
+          <w:rFonts w:ascii="Calibri" w:eastAsia="Times New Roman" w:hAnsi="Calibri"/>
+          <w:sz w:val="24"/>
+          <w:szCs w:val="24"/>
+        </w:rPr>
+        <w:br w:type="page"/>
+      </w:r>
+    </w:p>
+    <w:p>
+      <w:pPr>
+        <w:pStyle w:val="berschrift1"/>
+        <w:rPr>
+          <w:rFonts w:eastAsia="Times New Roman"/>
+        </w:rPr>
+      </w:pPr>
+      <w:r>
+        <w:rPr>
+          <w:rFonts w:eastAsia="Times New Roman"/>
+        </w:rPr>
+        <w:lastRenderedPageBreak/>
+        <w:t>“Mein Stundenplan“</w:t>
+      </w:r>
+    </w:p>
+    <w:p/>
+    <w:p>
+      <w:pPr>
+        <w:rPr>
+          <w:b/>
+          <w:noProof/>
+          <w:sz w:val="24"/>
+          <w:szCs w:val="24"/>
+        </w:rPr>
+      </w:pPr>
+      <w:r>
+        <w:rPr>
+          <w:b/>
+          <w:sz w:val="24"/>
+          <w:szCs w:val="24"/>
+        </w:rPr>
+        <w:t>„Mein Stundenplan“ Kurs-Hinzufügen-Dialog:</w:t>
+      </w:r>
+      <w:r>
+        <w:rPr>
+          <w:b/>
+          <w:noProof/>
+          <w:sz w:val="24"/>
+          <w:szCs w:val="24"/>
+        </w:rPr>
+        <w:t xml:space="preserve"> </w:t>
+      </w:r>
+    </w:p>
+    <w:p>
+      <w:r>
+        <w:drawing>
+          <wp:inline distT="0" distB="0" distL="0" distR="0" wp14:anchorId="239F07E4" wp14:editId="2E9D7ACE">
+            <wp:extent cx="1348113" cy="2606351"/>
+            <wp:effectExtent l="0" t="0" r="0" b="0"/>
+            <wp:docPr id="8" name="Grafik 8" descr="Ein Bild, das Text enthält.&#10;&#10;Automatisch generierte Beschreibung"/>
+            <wp:cNvGraphicFramePr>
+              <a:graphicFrameLocks xmlns:a="http://schemas.openxmlformats.org/drawingml/2006/main" noChangeAspect="1"/>
+            </wp:cNvGraphicFramePr>
+            <a:graphic xmlns:a="http://schemas.openxmlformats.org/drawingml/2006/main">
+              <a:graphicData uri="http://schemas.openxmlformats.org/drawingml/2006/picture">
+                <pic:pic xmlns:pic="http://schemas.openxmlformats.org/drawingml/2006/picture">
+                  <pic:nvPicPr>
+                    <pic:cNvPr id="8" name="Grafik 8" descr="Ein Bild, das Text enthält.&#10;&#10;Automatisch generierte Beschreibung"/>
+                    <pic:cNvPicPr/>
+                  </pic:nvPicPr>
+                  <pic:blipFill>
+                    <a:blip r:embed="rId15"/>
+                    <a:stretch>
+                      <a:fillRect/>
+                    </a:stretch>
+                  </pic:blipFill>
+                  <pic:spPr>
+                    <a:xfrm>
+                      <a:off x="0" y="0"/>
+                      <a:ext cx="1368401" cy="2645574"/>
+                    </a:xfrm>
+                    <a:prstGeom prst="rect">
+                      <a:avLst/>
+                    </a:prstGeom>
+                  </pic:spPr>
+                </pic:pic>
+              </a:graphicData>
+            </a:graphic>
+          </wp:inline>
+        </w:drawing>
+      </w:r>
+    </w:p>
+    <w:p>
+      <w:r>
+        <w:t>In</w:t>
+      </w:r>
+      <w:r>
+        <w:t xml:space="preserve"> „Mein Stundenplan“ wird zuerst die Request</w:t>
+      </w:r>
+      <w:r>
+        <w:t xml:space="preserve"> wie in</w:t>
+      </w:r>
+      <w:r>
+        <w:t xml:space="preserve"> </w:t>
+      </w:r>
+      <w:r>
+        <w:t>„</w:t>
+      </w:r>
+      <w:r>
+        <w:fldChar w:fldCharType="begin"/>
+      </w:r>
+      <w:r>
+        <w:instrText xml:space="preserve"> REF _Ref94174745 \r \h </w:instrText>
+      </w:r>
+      <w:r>
+        <w:fldChar w:fldCharType="separate"/>
+      </w:r>
+      <w:r>
+        <w:t>2</w:t>
+      </w:r>
+      <w:r>
+        <w:fldChar w:fldCharType="end"/>
+      </w:r>
+      <w:r>
+        <w:t xml:space="preserve">. </w:t>
+      </w:r>
+      <w:r>
+        <w:fldChar w:fldCharType="begin"/>
+      </w:r>
+      <w:r>
+        <w:instrText xml:space="preserve"> REF _Ref94174758 \h </w:instrText>
+      </w:r>
+      <w:r>
+        <w:fldChar w:fldCharType="separate"/>
+      </w:r>
+      <w:r>
+        <w:t>Alle Studiengänge und ihre Sets abfragen</w:t>
+      </w:r>
+      <w:r>
+        <w:fldChar w:fldCharType="end"/>
+      </w:r>
+      <w:r>
+        <w:t>“</w:t>
+      </w:r>
+      <w:r>
+        <w:t xml:space="preserve"> gemacht</w:t>
+      </w:r>
+      <w:r>
+        <w:t>, um alle Studiengänge und ihre Semester zu erhalten. Entsprechend dieser Informationen kann der Nutzer dann einen Studiengang und ein Semester auswählen.</w:t>
+      </w:r>
+      <w:r>
+        <w:rPr>
+          <w:noProof/>
+        </w:rPr>
+        <w:t xml:space="preserve"> </w:t>
+      </w:r>
+      <w:r>
+        <w:drawing>
+          <wp:inline distT="0" distB="0" distL="0" distR="0" wp14:anchorId="07C562E4" wp14:editId="57ABED39">
+            <wp:extent cx="2077617" cy="905510"/>
+            <wp:effectExtent l="0" t="0" r="0" b="0"/>
+            <wp:docPr id="4" name="Grafik 4" descr="Ein Bild, das Text enthält.&#10;&#10;Automatisch generierte Beschreibung"/>
+            <wp:cNvGraphicFramePr>
+              <a:graphicFrameLocks xmlns:a="http://schemas.openxmlformats.org/drawingml/2006/main" noChangeAspect="1"/>
+            </wp:cNvGraphicFramePr>
+            <a:graphic xmlns:a="http://schemas.openxmlformats.org/drawingml/2006/main">
+              <a:graphicData uri="http://schemas.openxmlformats.org/drawingml/2006/picture">
+                <pic:pic xmlns:pic="http://schemas.openxmlformats.org/drawingml/2006/picture">
+                  <pic:nvPicPr>
+                    <pic:cNvPr id="4" name="Grafik 4" descr="Ein Bild, das Text enthält.&#10;&#10;Automatisch generierte Beschreibung"/>
+                    <pic:cNvPicPr/>
+                  </pic:nvPicPr>
+                  <pic:blipFill>
+                    <a:blip r:embed="rId16"/>
+                    <a:stretch>
+                      <a:fillRect/>
+                    </a:stretch>
+                  </pic:blipFill>
+                  <pic:spPr>
+                    <a:xfrm>
+                      <a:off x="0" y="0"/>
+                      <a:ext cx="2094932" cy="913057"/>
+                    </a:xfrm>
+                    <a:prstGeom prst="rect">
+                      <a:avLst/>
+                    </a:prstGeom>
+                  </pic:spPr>
+                </pic:pic>
+              </a:graphicData>
+            </a:graphic>
+          </wp:inline>
+        </w:drawing>
+      </w:r>
+    </w:p>
+    <w:p>
+      <w:r>
+        <w:t xml:space="preserve">Um alle Veranstaltungen des gewählten Semesters im gewählten Studiengang zu erhalten, müssen alle Sets des Semesters durchgegangen werden. Für jedes Set (jede SPLUS-Id) wird also die Anfrage wie in </w:t>
+      </w:r>
+      <w:r>
+        <w:t>„</w:t>
+      </w:r>
+      <w:r>
+        <w:fldChar w:fldCharType="begin"/>
+      </w:r>
+      <w:r>
+        <w:instrText xml:space="preserve"> REF _Ref94175093 \w \h </w:instrText>
+      </w:r>
+      <w:r>
+        <w:fldChar w:fldCharType="separate"/>
+      </w:r>
+      <w:r>
+        <w:t>3</w:t>
+      </w:r>
+      <w:r>
+        <w:fldChar w:fldCharType="end"/>
+      </w:r>
+      <w:r>
+        <w:t xml:space="preserve">. </w:t>
+      </w:r>
+      <w:r>
+        <w:fldChar w:fldCharType="begin"/>
+      </w:r>
+      <w:r>
+        <w:instrText xml:space="preserve"> REF _Ref94175093 \h </w:instrText>
+      </w:r>
+      <w:r>
+        <w:fldChar w:fldCharType="separate"/>
+      </w:r>
+      <w:r>
+        <w:t>Alle Kurse eines Sets abfragen</w:t>
+      </w:r>
+      <w:r>
+        <w:fldChar w:fldCharType="end"/>
+      </w:r>
+      <w:r>
+        <w:t>“</w:t>
+      </w:r>
+      <w:r>
+        <w:t xml:space="preserve"> getätigt.</w:t>
+      </w:r>
+    </w:p>
+    <w:p>
+      <w:r>
+        <w:t>Die erhaltenen Veranstaltungen für jedes Set werden in einer gemeinsamen List</w:t>
+      </w:r>
+      <w:r>
+        <w:t>e</w:t>
+      </w:r>
+      <w:r>
+        <w:t xml:space="preserve"> gesammelt. Diese List muss vor Anzeige in der App prozessiert werden</w:t>
+      </w:r>
+    </w:p>
+    <w:p>
+      <w:pPr>
+        <w:pStyle w:val="Listenabsatz"/>
+        <w:numPr>
+          <w:ilvl w:val="0"/>
+          <w:numId w:val="8"/>
+        </w:numPr>
+      </w:pPr>
+      <w:r>
+        <w:t>jeder Termin für jedes Set</w:t>
+      </w:r>
+      <w:r>
+        <w:t xml:space="preserve"> würde</w:t>
+      </w:r>
+      <w:r>
+        <w:t xml:space="preserve"> als eigene Veranstaltung gelistet werden </w:t>
+      </w:r>
+      <w:r>
+        <w:sym w:font="Wingdings" w:char="F0E0"/>
+      </w:r>
+      <w:r>
+        <w:t xml:space="preserve"> </w:t>
+      </w:r>
+      <w:r>
+        <w:t>Sets müssen gruppiert werden</w:t>
+      </w:r>
+    </w:p>
+    <w:p>
+      <w:pPr>
+        <w:pStyle w:val="Listenabsatz"/>
+        <w:ind w:left="779"/>
+      </w:pPr>
+      <w:r>
+        <w:drawing>
+          <wp:inline distT="0" distB="0" distL="0" distR="0" wp14:anchorId="7DCF9994" wp14:editId="0D8B3E72">
+            <wp:extent cx="1891005" cy="987997"/>
+            <wp:effectExtent l="0" t="0" r="0" b="0"/>
+            <wp:docPr id="5" name="Grafik 5" descr="Ein Bild, das Tisch enthält.&#10;&#10;Automatisch generierte Beschreibung"/>
+            <wp:cNvGraphicFramePr>
+              <a:graphicFrameLocks xmlns:a="http://schemas.openxmlformats.org/drawingml/2006/main" noChangeAspect="1"/>
+            </wp:cNvGraphicFramePr>
+            <a:graphic xmlns:a="http://schemas.openxmlformats.org/drawingml/2006/main">
+              <a:graphicData uri="http://schemas.openxmlformats.org/drawingml/2006/picture">
+                <pic:pic xmlns:pic="http://schemas.openxmlformats.org/drawingml/2006/picture">
+                  <pic:nvPicPr>
+                    <pic:cNvPr id="5" name="Grafik 5" descr="Ein Bild, das Tisch enthält.&#10;&#10;Automatisch generierte Beschreibung"/>
+                    <pic:cNvPicPr/>
+                  </pic:nvPicPr>
+                  <pic:blipFill>
+                    <a:blip r:embed="rId17"/>
+                    <a:stretch>
+                      <a:fillRect/>
+                    </a:stretch>
+                  </pic:blipFill>
+                  <pic:spPr>
+                    <a:xfrm>
+                      <a:off x="0" y="0"/>
+                      <a:ext cx="1914296" cy="1000166"/>
+                    </a:xfrm>
+                    <a:prstGeom prst="rect">
+                      <a:avLst/>
+                    </a:prstGeom>
+                  </pic:spPr>
+                </pic:pic>
+              </a:graphicData>
+            </a:graphic>
+          </wp:inline>
+        </w:drawing>
+      </w:r>
+    </w:p>
+    <w:p>
+      <w:pPr>
+        <w:pStyle w:val="Listenabsatz"/>
+        <w:numPr>
+          <w:ilvl w:val="0"/>
+          <w:numId w:val="8"/>
+        </w:numPr>
+      </w:pPr>
+      <w:r>
+        <w:t xml:space="preserve">alle </w:t>
+      </w:r>
+      <w:r>
+        <w:t>Termine</w:t>
+      </w:r>
+      <w:r>
+        <w:t>,</w:t>
+      </w:r>
+      <w:r>
+        <w:t xml:space="preserve"> die zu dem gleichen Kurs gehören</w:t>
+      </w:r>
+      <w:r>
+        <w:t>,</w:t>
+      </w:r>
+      <w:r>
+        <w:t xml:space="preserve"> sollen unter dem </w:t>
+      </w:r>
+      <w:r>
+        <w:t>Kurs</w:t>
+      </w:r>
+      <w:r>
+        <w:t>titel gelistet werden (anfangs wird nur der nächste Termin angezeigt, auf Klick w</w:t>
+      </w:r>
+      <w:r>
+        <w:t>ird die Liste aufgeklappt</w:t>
+      </w:r>
+      <w:r>
+        <w:t>)</w:t>
+      </w:r>
+      <w:r>
         <w:br/>
       </w:r>
-    </w:p>
-    <w:p>
-      <w:pPr>
-        <w:spacing w:after="0" w:line="240" w:lineRule="auto"/>
-        <w:rPr>
-          <w:rFonts w:ascii="Calibri" w:eastAsia="Times New Roman" w:hAnsi="Calibri"/>
-          <w:sz w:val="24"/>
-          <w:szCs w:val="24"/>
-        </w:rPr>
-      </w:pPr>
-      <w:r>
-        <w:rPr>
-          <w:rFonts w:ascii="Calibri" w:eastAsia="Times New Roman" w:hAnsi="Calibri"/>
-          <w:sz w:val="24"/>
-          <w:szCs w:val="24"/>
-        </w:rPr>
-        <w:t>So funktionieren die Veranstaltungsnamen:</w:t>
-      </w:r>
-      <w:r>
-        <w:rPr>
-          <w:rFonts w:ascii="Calibri" w:eastAsia="Times New Roman" w:hAnsi="Calibri"/>
-          <w:sz w:val="24"/>
-          <w:szCs w:val="24"/>
-        </w:rPr>
+      <w:r>
+        <w:drawing>
+          <wp:inline distT="0" distB="0" distL="0" distR="0" wp14:anchorId="4CDEC641" wp14:editId="2610A417">
+            <wp:extent cx="2419739" cy="889709"/>
+            <wp:effectExtent l="0" t="0" r="0" b="0"/>
+            <wp:docPr id="7" name="Grafik 7" descr="Ein Bild, das Text enthält.&#10;&#10;Automatisch generierte Beschreibung"/>
+            <wp:cNvGraphicFramePr>
+              <a:graphicFrameLocks xmlns:a="http://schemas.openxmlformats.org/drawingml/2006/main" noChangeAspect="1"/>
+            </wp:cNvGraphicFramePr>
+            <a:graphic xmlns:a="http://schemas.openxmlformats.org/drawingml/2006/main">
+              <a:graphicData uri="http://schemas.openxmlformats.org/drawingml/2006/picture">
+                <pic:pic xmlns:pic="http://schemas.openxmlformats.org/drawingml/2006/picture">
+                  <pic:nvPicPr>
+                    <pic:cNvPr id="7" name="Grafik 7" descr="Ein Bild, das Text enthält.&#10;&#10;Automatisch generierte Beschreibung"/>
+                    <pic:cNvPicPr/>
+                  </pic:nvPicPr>
+                  <pic:blipFill>
+                    <a:blip r:embed="rId18"/>
+                    <a:stretch>
+                      <a:fillRect/>
+                    </a:stretch>
+                  </pic:blipFill>
+                  <pic:spPr>
+                    <a:xfrm>
+                      <a:off x="0" y="0"/>
+                      <a:ext cx="2428750" cy="893022"/>
+                    </a:xfrm>
+                    <a:prstGeom prst="rect">
+                      <a:avLst/>
+                    </a:prstGeom>
+                  </pic:spPr>
+                </pic:pic>
+              </a:graphicData>
+            </a:graphic>
+          </wp:inline>
+        </w:drawing>
+      </w:r>
+      <w:r>
+        <w:drawing>
+          <wp:inline distT="0" distB="0" distL="0" distR="0" wp14:anchorId="0FDA309E" wp14:editId="2141DB82">
+            <wp:extent cx="2019207" cy="870922"/>
+            <wp:effectExtent l="0" t="0" r="0" b="0"/>
+            <wp:docPr id="6" name="Grafik 6" descr="Ein Bild, das Text enthält.&#10;&#10;Automatisch generierte Beschreibung"/>
+            <wp:cNvGraphicFramePr>
+              <a:graphicFrameLocks xmlns:a="http://schemas.openxmlformats.org/drawingml/2006/main" noChangeAspect="1"/>
+            </wp:cNvGraphicFramePr>
+            <a:graphic xmlns:a="http://schemas.openxmlformats.org/drawingml/2006/main">
+              <a:graphicData uri="http://schemas.openxmlformats.org/drawingml/2006/picture">
+                <pic:pic xmlns:pic="http://schemas.openxmlformats.org/drawingml/2006/picture">
+                  <pic:nvPicPr>
+                    <pic:cNvPr id="6" name="Grafik 6" descr="Ein Bild, das Text enthält.&#10;&#10;Automatisch generierte Beschreibung"/>
+                    <pic:cNvPicPr/>
+                  </pic:nvPicPr>
+                  <pic:blipFill>
+                    <a:blip r:embed="rId19"/>
+                    <a:stretch>
+                      <a:fillRect/>
+                    </a:stretch>
+                  </pic:blipFill>
+                  <pic:spPr>
+                    <a:xfrm>
+                      <a:off x="0" y="0"/>
+                      <a:ext cx="2034519" cy="877527"/>
+                    </a:xfrm>
+                    <a:prstGeom prst="rect">
+                      <a:avLst/>
+                    </a:prstGeom>
+                  </pic:spPr>
+                </pic:pic>
+              </a:graphicData>
+            </a:graphic>
+          </wp:inline>
+        </w:drawing>
+      </w:r>
+    </w:p>
+    <w:p>
+      <w:pPr>
+        <w:ind w:left="708"/>
+      </w:pPr>
+      <w:r>
+        <w:lastRenderedPageBreak/>
+        <w:t>Hinweis: Übung, Vorlesung, Prüfung, … eines Moduls werden als verschiedene Kurse angesehen (da sie auch mit FachX/Ü, FachX/V, FachX/PL</w:t>
+      </w:r>
+      <w:r>
+        <w:t>, … unterschiedlich betitelt werden</w:t>
+      </w:r>
+      <w:r>
+        <w:t>)</w:t>
+      </w:r>
+    </w:p>
+    <w:p>
+      <w:r>
+        <w:t xml:space="preserve">Wie in </w:t>
+      </w:r>
+      <w:r>
+        <w:fldChar w:fldCharType="begin"/>
+      </w:r>
+      <w:r>
+        <w:instrText xml:space="preserve"> REF _Ref94178671 \r \h </w:instrText>
+      </w:r>
+      <w:r>
+        <w:fldChar w:fldCharType="separate"/>
+      </w:r>
+      <w:r>
+        <w:t>3.2</w:t>
+      </w:r>
+      <w:r>
+        <w:fldChar w:fldCharType="end"/>
+      </w:r>
+      <w:r>
+        <w:t xml:space="preserve"> </w:t>
+      </w:r>
+      <w:r>
+        <w:fldChar w:fldCharType="begin"/>
+      </w:r>
+      <w:r>
+        <w:instrText xml:space="preserve"> REF _Ref94178667 \h </w:instrText>
+      </w:r>
+      <w:r>
+        <w:fldChar w:fldCharType="separate"/>
+      </w:r>
+      <w:r>
+        <w:t>Hinweise</w:t>
+      </w:r>
+      <w:r>
+        <w:fldChar w:fldCharType="end"/>
+      </w:r>
+      <w:r>
+        <w:t xml:space="preserve"> beschrieben, können die einzelnen Termine/Veranstaltungen nicht über die Uid zugeordnet werden. Um</w:t>
+      </w:r>
+      <w:r>
+        <w:t xml:space="preserve"> nun Termine (in der Datenstruktur:</w:t>
+      </w:r>
+      <w:r>
+        <w:rPr>
+          <w:rFonts w:ascii="Courier New" w:hAnsi="Courier New" w:cs="Courier New"/>
+        </w:rPr>
+        <w:t xml:space="preserve"> TimeTableEvent</w:t>
+      </w:r>
+      <w:r>
+        <w:t>) einem gemeins</w:t>
+      </w:r>
+      <w:r>
+        <w:t>am</w:t>
+      </w:r>
+      <w:r>
+        <w:t>e</w:t>
+      </w:r>
+      <w:r>
+        <w:t>n</w:t>
+      </w:r>
+      <w:r>
+        <w:t xml:space="preserve"> Kurs (</w:t>
+      </w:r>
+      <w:r>
+        <w:rPr>
+          <w:rFonts w:ascii="Courier New" w:hAnsi="Courier New" w:cs="Courier New"/>
+        </w:rPr>
+        <w:t>MyTimeTableCourse</w:t>
+      </w:r>
+      <w:r>
+        <w:t>) zuordnen zu können, wird der Titel jeder Veranstaltung/Termin verwendet. Dieser muss jedoch für den Vergleich auf Gleichheit gekürzt werden</w:t>
+      </w:r>
+      <w:r>
+        <w:t xml:space="preserve"> (</w:t>
+      </w:r>
+      <w:r>
+        <w:rPr>
+          <w:rFonts w:ascii="Courier New" w:hAnsi="Courier New" w:cs="Courier New"/>
+        </w:rPr>
+        <w:t>MyTimeTableUtils</w:t>
+      </w:r>
+      <w:r>
+        <w:rPr>
+          <w:rFonts w:ascii="Courier New" w:hAnsi="Courier New" w:cs="Courier New"/>
+        </w:rPr>
+        <w:t>.</w:t>
+      </w:r>
+      <w:r>
+        <w:rPr>
+          <w:rFonts w:ascii="Courier New" w:hAnsi="Courier New" w:cs="Courier New"/>
+        </w:rPr>
+        <w:t>cutEvenTitel()</w:t>
+      </w:r>
+      <w:r>
+        <w:t>)</w:t>
+      </w:r>
+      <w:r>
+        <w:t xml:space="preserve">, da, wie in </w:t>
+      </w:r>
+      <w:r>
+        <w:fldChar w:fldCharType="begin"/>
+      </w:r>
+      <w:r>
+        <w:instrText xml:space="preserve"> REF _Ref94178671 \r \h </w:instrText>
+      </w:r>
+      <w:r>
+        <w:fldChar w:fldCharType="separate"/>
+      </w:r>
+      <w:r>
+        <w:t>3.2</w:t>
+      </w:r>
+      <w:r>
+        <w:fldChar w:fldCharType="end"/>
+      </w:r>
+      <w:r>
+        <w:t xml:space="preserve"> </w:t>
+      </w:r>
+      <w:r>
+        <w:fldChar w:fldCharType="begin"/>
+      </w:r>
+      <w:r>
+        <w:instrText xml:space="preserve"> REF _Ref94178667 \h </w:instrText>
+      </w:r>
+      <w:r>
+        <w:fldChar w:fldCharType="separate"/>
+      </w:r>
+      <w:r>
+        <w:t>Hinweise</w:t>
+      </w:r>
+      <w:r>
+        <w:fldChar w:fldCharType="end"/>
+      </w:r>
+      <w:r>
+        <w:t xml:space="preserve"> beschrieben, geänderte/zusätzliche Termine eines Kurses unterschiedliche Ziffern am Titelende tragen.</w:t>
+      </w:r>
+    </w:p>
+    <w:p>
+      <w:pPr>
+        <w:ind w:left="708"/>
+      </w:pPr>
+      <w:r>
+        <w:t xml:space="preserve">Beispiel: </w:t>
+      </w:r>
+      <w:r>
+        <w:t>„</w:t>
+      </w:r>
+      <w:r>
+        <w:t>WI/WIEC(BA)Cloudtech./V/01</w:t>
+      </w:r>
+      <w:r>
+        <w:t>“</w:t>
+      </w:r>
+      <w:r>
         <w:br/>
-        <w:t>Beispiel:</w:t>
-      </w:r>
-      <w:r>
-        <w:rPr>
-          <w:rFonts w:ascii="Calibri" w:eastAsia="Times New Roman" w:hAnsi="Calibri"/>
-          <w:sz w:val="24"/>
-          <w:szCs w:val="24"/>
-        </w:rPr>
-        <w:br/>
-        <w:t>WI/WIEC(BA)Ma/Ü/04.2</w:t>
-      </w:r>
-    </w:p>
-    <w:p>
-      <w:pPr>
-        <w:spacing w:after="0" w:line="240" w:lineRule="auto"/>
-        <w:rPr>
-          <w:rFonts w:ascii="Calibri" w:eastAsia="Times New Roman" w:hAnsi="Calibri"/>
-          <w:sz w:val="24"/>
-          <w:szCs w:val="24"/>
-        </w:rPr>
-      </w:pPr>
-      <w:r>
-        <w:rPr>
-          <w:rFonts w:ascii="Calibri" w:eastAsia="Times New Roman" w:hAnsi="Calibri"/>
-          <w:sz w:val="24"/>
-          <w:szCs w:val="24"/>
-        </w:rPr>
-        <w:t>WI/WIEC(BA) -&gt;Studiengang(Bachelor)</w:t>
-      </w:r>
-      <w:r>
-        <w:rPr>
-          <w:rFonts w:ascii="Calibri" w:eastAsia="Times New Roman" w:hAnsi="Calibri"/>
-          <w:sz w:val="24"/>
-          <w:szCs w:val="24"/>
-        </w:rPr>
-        <w:br/>
-        <w:t>Ma -&gt; Fach</w:t>
-      </w:r>
-      <w:r>
-        <w:rPr>
-          <w:rFonts w:ascii="Calibri" w:eastAsia="Times New Roman" w:hAnsi="Calibri"/>
-          <w:sz w:val="24"/>
-          <w:szCs w:val="24"/>
-        </w:rPr>
-        <w:br/>
-        <w:t>/Ü -&gt;Übung</w:t>
-      </w:r>
-      <w:r>
-        <w:rPr>
-          <w:rFonts w:ascii="Calibri" w:eastAsia="Times New Roman" w:hAnsi="Calibri"/>
-          <w:sz w:val="24"/>
-          <w:szCs w:val="24"/>
-        </w:rPr>
-        <w:br/>
-        <w:t>/04 -&gt;Gruppe (Übungs- oder Praktikumsgruppe (in die das Set eingeteilt ist), bei VL normalerweise für alle 01)</w:t>
-      </w:r>
-      <w:r>
-        <w:rPr>
-          <w:rFonts w:ascii="Calibri" w:eastAsia="Times New Roman" w:hAnsi="Calibri"/>
-          <w:sz w:val="24"/>
-          <w:szCs w:val="24"/>
-        </w:rPr>
-        <w:br/>
-        <w:t>.2 -&gt;Nr. der Eintragung - entsteht, wenn es mehrere Termine pro Woche oder Änderungen gibt</w:t>
-      </w:r>
-    </w:p>
-    <w:p>
-      <w:pPr>
-        <w:spacing w:after="0" w:line="240" w:lineRule="auto"/>
-        <w:rPr>
-          <w:rFonts w:ascii="Calibri" w:eastAsia="Times New Roman" w:hAnsi="Calibri"/>
-          <w:sz w:val="24"/>
-          <w:szCs w:val="24"/>
-        </w:rPr>
-      </w:pPr>
-      <w:r>
-        <w:rPr>
-          <w:rFonts w:ascii="Calibri" w:eastAsia="Times New Roman" w:hAnsi="Calibri"/>
-          <w:sz w:val="24"/>
-          <w:szCs w:val="24"/>
-        </w:rPr>
-        <w:t> </w:t>
-      </w:r>
-    </w:p>
-    <w:p>
-      <w:pPr>
-        <w:spacing w:after="0" w:line="240" w:lineRule="auto"/>
-        <w:rPr>
-          <w:rFonts w:ascii="Calibri" w:eastAsia="Times New Roman" w:hAnsi="Calibri"/>
-          <w:sz w:val="24"/>
-          <w:szCs w:val="24"/>
-        </w:rPr>
-      </w:pPr>
-      <w:r>
-        <w:rPr>
-          <w:rFonts w:ascii="Calibri" w:eastAsia="Times New Roman" w:hAnsi="Calibri"/>
-          <w:sz w:val="24"/>
-          <w:szCs w:val="24"/>
-        </w:rPr>
-        <w:t>das heißt die gleiche Veranstaltung hat ein regelmäßiges Muster für die Namen:</w:t>
-      </w:r>
-    </w:p>
-    <w:p>
-      <w:pPr>
-        <w:spacing w:after="0" w:line="240" w:lineRule="auto"/>
-        <w:rPr>
-          <w:rFonts w:ascii="Calibri" w:eastAsia="Times New Roman" w:hAnsi="Calibri"/>
-          <w:sz w:val="24"/>
-          <w:szCs w:val="24"/>
-        </w:rPr>
-      </w:pPr>
-      <w:r>
-        <w:rPr>
-          <w:rFonts w:ascii="Calibri" w:eastAsia="Times New Roman" w:hAnsi="Calibri"/>
-          <w:sz w:val="24"/>
-          <w:szCs w:val="24"/>
-        </w:rPr>
-        <w:t>WI/WIEC(BA)Ma/Ü/04.n</w:t>
-      </w:r>
-      <w:r>
-        <w:rPr>
-          <w:rFonts w:ascii="Calibri" w:eastAsia="Times New Roman" w:hAnsi="Calibri"/>
-          <w:sz w:val="24"/>
-          <w:szCs w:val="24"/>
-        </w:rPr>
-        <w:br/>
-        <w:t>bzw. zu Anfang bis es einen weiteren oder geänderten Termin gibt:</w:t>
-      </w:r>
-      <w:r>
-        <w:rPr>
-          <w:rFonts w:ascii="Calibri" w:eastAsia="Times New Roman" w:hAnsi="Calibri"/>
-          <w:sz w:val="24"/>
-          <w:szCs w:val="24"/>
-        </w:rPr>
-        <w:br/>
-        <w:t>WI/WIEC(BA)Ma/Ü/04</w:t>
-      </w:r>
-    </w:p>
-    <w:p>
-      <w:pPr>
-        <w:spacing w:after="0" w:line="240" w:lineRule="auto"/>
-        <w:rPr>
-          <w:rFonts w:ascii="Calibri" w:eastAsia="Times New Roman" w:hAnsi="Calibri"/>
-          <w:sz w:val="24"/>
-          <w:szCs w:val="24"/>
-        </w:rPr>
-      </w:pPr>
-      <w:r>
-        <w:rPr>
-          <w:rFonts w:ascii="Calibri" w:eastAsia="Times New Roman" w:hAnsi="Calibri"/>
-          <w:sz w:val="24"/>
-          <w:szCs w:val="24"/>
-        </w:rPr>
-        <w:br/>
-        <w:t>/03.1 .. /03.2 ist eine andere Übungsgruppe für andere Sets</w:t>
-      </w:r>
-      <w:r>
-        <w:rPr>
-          <w:rFonts w:ascii="Calibri" w:eastAsia="Times New Roman" w:hAnsi="Calibri"/>
-          <w:sz w:val="24"/>
-          <w:szCs w:val="24"/>
-        </w:rPr>
-        <w:t xml:space="preserve"> als /04.1</w:t>
-      </w:r>
-      <w:r>
-        <w:rPr>
-          <w:rFonts w:ascii="Calibri" w:eastAsia="Times New Roman" w:hAnsi="Calibri"/>
-          <w:sz w:val="24"/>
-          <w:szCs w:val="24"/>
-        </w:rPr>
-        <w:br/>
-        <w:t>/04.1 und /04.2 gehören zur gleichen Übungsgruppe, das ist z.B. eine Stundenplanänderung</w:t>
-      </w:r>
-    </w:p>
-    <w:p>
-      <w:pPr>
-        <w:spacing w:after="0" w:line="240" w:lineRule="auto"/>
-        <w:rPr>
-          <w:rFonts w:ascii="Calibri" w:eastAsia="Times New Roman" w:hAnsi="Calibri"/>
-          <w:sz w:val="24"/>
-          <w:szCs w:val="24"/>
-        </w:rPr>
-      </w:pPr>
-    </w:p>
-    <w:p>
-      <w:pPr>
-        <w:spacing w:after="0" w:line="240" w:lineRule="auto"/>
-        <w:rPr>
-          <w:rFonts w:ascii="Calibri" w:eastAsia="Times New Roman" w:hAnsi="Calibri"/>
-          <w:sz w:val="24"/>
-          <w:szCs w:val="24"/>
-        </w:rPr>
-      </w:pPr>
-    </w:p>
-    <w:p>
-      <w:pPr>
-        <w:spacing w:after="0" w:line="240" w:lineRule="auto"/>
-        <w:rPr>
-          <w:rFonts w:ascii="Calibri" w:eastAsia="Times New Roman" w:hAnsi="Calibri"/>
-          <w:sz w:val="24"/>
-          <w:szCs w:val="24"/>
-        </w:rPr>
-      </w:pPr>
-      <w:r>
-        <w:rPr>
-          <w:rFonts w:ascii="Calibri" w:eastAsia="Times New Roman" w:hAnsi="Calibri"/>
-          <w:sz w:val="24"/>
-          <w:szCs w:val="24"/>
-        </w:rPr>
-        <w:t xml:space="preserve">Achtung, bei Studiengang taucht nur dann / auf, wenn die Veranstaltung für mehrere Studiengänge eingetragen ist, sonst z.B. nur WIEC(BA) </w:t>
-      </w:r>
-      <w:r>
-        <w:rPr>
-          <w:rFonts w:ascii="Calibri" w:eastAsia="Times New Roman" w:hAnsi="Calibri"/>
-          <w:sz w:val="24"/>
-          <w:szCs w:val="24"/>
-        </w:rPr>
-        <w:br/>
-        <w:t>im Namen des Fachs taucht auch manchmal ein / auf</w:t>
-      </w:r>
-      <w:r>
-        <w:rPr>
-          <w:rFonts w:ascii="Calibri" w:eastAsia="Times New Roman" w:hAnsi="Calibri"/>
-          <w:sz w:val="24"/>
-          <w:szCs w:val="24"/>
-        </w:rPr>
-        <w:br/>
-        <w:t>-&gt;aufpassen beim nach "/" parsen!</w:t>
-      </w:r>
-    </w:p>
-    <w:p>
-      <w:pPr>
-        <w:spacing w:after="0" w:line="240" w:lineRule="auto"/>
-        <w:rPr>
-          <w:rFonts w:ascii="Calibri" w:eastAsia="Times New Roman" w:hAnsi="Calibri"/>
-          <w:sz w:val="24"/>
-          <w:szCs w:val="24"/>
-        </w:rPr>
-      </w:pPr>
-      <w:r>
-        <w:rPr>
-          <w:rFonts w:ascii="Calibri" w:eastAsia="Times New Roman" w:hAnsi="Calibri"/>
-          <w:sz w:val="24"/>
-          <w:szCs w:val="24"/>
-        </w:rPr>
-        <w:t> </w:t>
-      </w:r>
-    </w:p>
-    <w:p>
-      <w:pPr>
-        <w:spacing w:after="0" w:line="240" w:lineRule="auto"/>
-        <w:rPr>
-          <w:rFonts w:ascii="Calibri" w:eastAsia="Times New Roman" w:hAnsi="Calibri"/>
-          <w:sz w:val="24"/>
-          <w:szCs w:val="24"/>
-        </w:rPr>
-      </w:pPr>
-      <w:r>
-        <w:rPr>
-          <w:rFonts w:ascii="Calibri" w:eastAsia="Times New Roman" w:hAnsi="Calibri"/>
-          <w:sz w:val="24"/>
-          <w:szCs w:val="24"/>
-        </w:rPr>
-        <w:t>es existieren folgende Veranstaltungskürzel:</w:t>
-      </w:r>
-      <w:r>
-        <w:rPr>
-          <w:rFonts w:ascii="Calibri" w:eastAsia="Times New Roman" w:hAnsi="Calibri"/>
-          <w:sz w:val="24"/>
-          <w:szCs w:val="24"/>
-        </w:rPr>
-        <w:br/>
-        <w:t xml:space="preserve">APL, B, E, </w:t>
-      </w:r>
-      <w:proofErr w:type="spellStart"/>
-      <w:r>
-        <w:rPr>
-          <w:rFonts w:ascii="Calibri" w:eastAsia="Times New Roman" w:hAnsi="Calibri"/>
-          <w:sz w:val="24"/>
-          <w:szCs w:val="24"/>
-        </w:rPr>
-        <w:t>Kon</w:t>
-      </w:r>
-      <w:proofErr w:type="spellEnd"/>
-      <w:r>
-        <w:rPr>
-          <w:rFonts w:ascii="Calibri" w:eastAsia="Times New Roman" w:hAnsi="Calibri"/>
-          <w:sz w:val="24"/>
-          <w:szCs w:val="24"/>
-        </w:rPr>
-        <w:t xml:space="preserve">, Lehre, mdl. </w:t>
-      </w:r>
-      <w:proofErr w:type="spellStart"/>
-      <w:r>
-        <w:rPr>
-          <w:rFonts w:ascii="Calibri" w:eastAsia="Times New Roman" w:hAnsi="Calibri"/>
-          <w:sz w:val="24"/>
-          <w:szCs w:val="24"/>
-        </w:rPr>
-        <w:t>Prfg</w:t>
-      </w:r>
-      <w:proofErr w:type="spellEnd"/>
-      <w:r>
-        <w:rPr>
-          <w:rFonts w:ascii="Calibri" w:eastAsia="Times New Roman" w:hAnsi="Calibri"/>
-          <w:sz w:val="24"/>
-          <w:szCs w:val="24"/>
-        </w:rPr>
-        <w:t xml:space="preserve">., P, PL, S, T, V, Ü, </w:t>
-      </w:r>
-      <w:proofErr w:type="spellStart"/>
-      <w:r>
-        <w:rPr>
-          <w:rFonts w:ascii="Calibri" w:eastAsia="Times New Roman" w:hAnsi="Calibri"/>
-          <w:sz w:val="24"/>
-          <w:szCs w:val="24"/>
-        </w:rPr>
-        <w:t>Wdh.-Prfg</w:t>
-      </w:r>
-      <w:proofErr w:type="spellEnd"/>
-      <w:r>
-        <w:rPr>
-          <w:rFonts w:ascii="Calibri" w:eastAsia="Times New Roman" w:hAnsi="Calibri"/>
-          <w:sz w:val="24"/>
-          <w:szCs w:val="24"/>
-        </w:rPr>
-        <w:t xml:space="preserve">., </w:t>
-      </w:r>
-      <w:proofErr w:type="spellStart"/>
-      <w:r>
-        <w:rPr>
-          <w:rFonts w:ascii="Calibri" w:eastAsia="Times New Roman" w:hAnsi="Calibri"/>
-          <w:sz w:val="24"/>
-          <w:szCs w:val="24"/>
-        </w:rPr>
-        <w:t>Wdh.</w:t>
-      </w:r>
-      <w:proofErr w:type="spellEnd"/>
-      <w:r>
-        <w:rPr>
-          <w:rFonts w:ascii="Calibri" w:eastAsia="Times New Roman" w:hAnsi="Calibri"/>
-          <w:sz w:val="24"/>
-          <w:szCs w:val="24"/>
-        </w:rPr>
-        <w:t>-APL</w:t>
-      </w:r>
-    </w:p>
-    <w:p>
-      <w:pPr>
-        <w:spacing w:after="0" w:line="240" w:lineRule="auto"/>
-        <w:rPr>
-          <w:rFonts w:ascii="Calibri" w:eastAsia="Times New Roman" w:hAnsi="Calibri"/>
-          <w:sz w:val="24"/>
-          <w:szCs w:val="24"/>
-        </w:rPr>
-      </w:pPr>
+        <w:t xml:space="preserve"> → Kurstitelvergleich nur mit </w:t>
+      </w:r>
+      <w:r>
+        <w:t>„</w:t>
+      </w:r>
+      <w:r>
+        <w:t>WI/WIEC(BA)Cloudtech./V</w:t>
+      </w:r>
+      <w:r>
+        <w:t>“</w:t>
+      </w:r>
+      <w:r>
+        <w:br w:type="page"/>
+      </w:r>
     </w:p>
     <w:p>
       <w:pPr>
         <w:pStyle w:val="berschrift1"/>
       </w:pPr>
-      <w:bookmarkStart w:id="5" w:name="_Toc92457563"/>
+      <w:bookmarkStart w:id="11" w:name="_Toc92457563"/>
       <w:r>
         <w:lastRenderedPageBreak/>
         <w:t>News</w:t>
       </w:r>
-      <w:bookmarkEnd w:id="5"/>
+      <w:bookmarkEnd w:id="11"/>
     </w:p>
     <w:p>
       <w:pPr>
@@ -2563,11 +3477,11 @@
       <w:pPr>
         <w:pStyle w:val="berschrift2"/>
       </w:pPr>
-      <w:bookmarkStart w:id="6" w:name="_Toc92457564"/>
+      <w:bookmarkStart w:id="12" w:name="_Toc92457564"/>
       <w:r>
         <w:t>Allgemeiner Kanal</w:t>
       </w:r>
-      <w:bookmarkEnd w:id="6"/>
+      <w:bookmarkEnd w:id="12"/>
     </w:p>
     <w:p/>
     <w:p>
@@ -2589,7 +3503,7 @@
           <w:noProof/>
         </w:rPr>
         <w:drawing>
-          <wp:inline distT="0" distB="0" distL="0" distR="0">
+          <wp:inline distT="0" distB="0" distL="0" distR="0" wp14:anchorId="2E963532" wp14:editId="538397A7">
             <wp:extent cx="6667236" cy="1173204"/>
             <wp:effectExtent l="0" t="0" r="0" b="0"/>
             <wp:docPr id="45" name="Picture 45"/>
@@ -2602,7 +3516,7 @@
                     <pic:cNvPicPr/>
                   </pic:nvPicPr>
                   <pic:blipFill>
-                    <a:blip r:embed="rId13" cstate="print"/>
+                    <a:blip r:embed="rId20" cstate="print"/>
                     <a:stretch>
                       <a:fillRect/>
                     </a:stretch>
@@ -2633,11 +3547,11 @@
       <w:pPr>
         <w:pStyle w:val="berschrift2"/>
       </w:pPr>
-      <w:bookmarkStart w:id="7" w:name="_Toc92457565"/>
+      <w:bookmarkStart w:id="13" w:name="_Toc92457565"/>
       <w:r>
         <w:t>Spezifischer News-Kanal</w:t>
       </w:r>
-      <w:bookmarkEnd w:id="7"/>
+      <w:bookmarkEnd w:id="13"/>
     </w:p>
     <w:p/>
     <w:p>
@@ -2668,7 +3582,7 @@
           <w:noProof/>
         </w:rPr>
         <w:drawing>
-          <wp:inline distT="0" distB="0" distL="0" distR="0">
+          <wp:inline distT="0" distB="0" distL="0" distR="0" wp14:anchorId="7A5DCF5C" wp14:editId="7BE8F9A0">
             <wp:extent cx="6667236" cy="4683280"/>
             <wp:effectExtent l="0" t="0" r="0" b="0"/>
             <wp:docPr id="57" name="Picture 57"/>
@@ -2681,7 +3595,7 @@
                     <pic:cNvPicPr/>
                   </pic:nvPicPr>
                   <pic:blipFill>
-                    <a:blip r:embed="rId14" cstate="print"/>
+                    <a:blip r:embed="rId21" cstate="print"/>
                     <a:stretch>
                       <a:fillRect/>
                     </a:stretch>
@@ -2719,12 +3633,12 @@
       <w:pPr>
         <w:pStyle w:val="berschrift1"/>
       </w:pPr>
-      <w:bookmarkStart w:id="8" w:name="_Toc92457566"/>
+      <w:bookmarkStart w:id="14" w:name="_Toc92457566"/>
       <w:r>
         <w:lastRenderedPageBreak/>
         <w:t>Mensa</w:t>
       </w:r>
-      <w:bookmarkEnd w:id="8"/>
+      <w:bookmarkEnd w:id="14"/>
     </w:p>
     <w:p/>
     <w:p>
@@ -2734,21 +3648,20 @@
           <w:rFonts w:eastAsia="Arial"/>
         </w:rPr>
       </w:pPr>
-      <w:bookmarkStart w:id="9" w:name="_Toc92457567"/>
+      <w:bookmarkStart w:id="15" w:name="_Toc92457567"/>
       <w:r>
         <w:rPr>
           <w:rFonts w:eastAsia="Arial"/>
         </w:rPr>
         <w:t>Alle Mensen und Cafeterien - Auflistung</w:t>
       </w:r>
-      <w:bookmarkEnd w:id="9"/>
+      <w:bookmarkEnd w:id="15"/>
     </w:p>
     <w:p>
       <w:pPr>
         <w:spacing w:after="77"/>
         <w:ind w:left="-5" w:hanging="10"/>
       </w:pPr>
-      <w:proofErr w:type="spellStart"/>
       <w:r>
         <w:rPr>
           <w:rFonts w:eastAsia="Arial" w:cs="Arial"/>
@@ -2757,13 +3670,12 @@
         </w:rPr>
         <w:t>Canteens</w:t>
       </w:r>
-      <w:proofErr w:type="spellEnd"/>
     </w:p>
     <w:p>
       <w:pPr>
         <w:spacing w:after="38"/>
       </w:pPr>
-      <w:hyperlink r:id="rId15" w:history="1">
+      <w:hyperlink r:id="rId22" w:history="1">
         <w:r>
           <w:rPr>
             <w:rStyle w:val="Hyperlink"/>
@@ -2785,7 +3697,7 @@
           <w:noProof/>
         </w:rPr>
         <w:drawing>
-          <wp:inline distT="0" distB="0" distL="0" distR="0">
+          <wp:inline distT="0" distB="0" distL="0" distR="0" wp14:anchorId="33BD5D0C" wp14:editId="02A75AD2">
             <wp:extent cx="6667235" cy="2441791"/>
             <wp:effectExtent l="0" t="0" r="0" b="0"/>
             <wp:docPr id="61" name="Picture 61"/>
@@ -2798,7 +3710,7 @@
                     <pic:cNvPicPr/>
                   </pic:nvPicPr>
                   <pic:blipFill>
-                    <a:blip r:embed="rId16" cstate="print"/>
+                    <a:blip r:embed="rId23" cstate="print"/>
                     <a:stretch>
                       <a:fillRect/>
                     </a:stretch>
@@ -2829,30 +3741,20 @@
       <w:pPr>
         <w:pStyle w:val="berschrift2"/>
       </w:pPr>
-      <w:bookmarkStart w:id="10" w:name="_Toc92457568"/>
+      <w:bookmarkStart w:id="16" w:name="_Toc92457568"/>
       <w:r>
         <w:t>Ausgewählte Mensa</w:t>
       </w:r>
-      <w:bookmarkEnd w:id="10"/>
+      <w:bookmarkEnd w:id="16"/>
     </w:p>
     <w:p>
       <w:pPr>
         <w:spacing w:after="77"/>
         <w:ind w:left="-5" w:hanging="10"/>
       </w:pPr>
-      <w:proofErr w:type="spellStart"/>
-      <w:r>
-        <w:t>Specific</w:t>
-      </w:r>
-      <w:proofErr w:type="spellEnd"/>
-      <w:r>
-        <w:t xml:space="preserve"> </w:t>
-      </w:r>
-      <w:proofErr w:type="spellStart"/>
-      <w:r>
-        <w:t>Canteen</w:t>
-      </w:r>
-      <w:proofErr w:type="spellEnd"/>
+      <w:r>
+        <w:t>Specific Canteen</w:t>
+      </w:r>
     </w:p>
     <w:p>
       <w:pPr>
@@ -2884,7 +3786,7 @@
         <w:rPr>
           <w:noProof/>
         </w:rPr>
-        <w:pict>
+        <w:pict w14:anchorId="53A000A8">
           <v:group id="Group 558" o:spid="_x0000_s1026" style="width:395.05pt;height:296.25pt;mso-position-horizontal-relative:char;mso-position-vertical-relative:line" coordsize="50171,38722">
             <v:shapetype id="_x0000_t75" coordsize="21600,21600" o:spt="75" o:preferrelative="t" path="m@4@5l@4@11@9@11@9@5xe" filled="f" stroked="f">
               <v:stroke joinstyle="miter"/>
@@ -2906,7 +3808,7 @@
               <o:lock v:ext="edit" aspectratio="t"/>
             </v:shapetype>
             <v:shape id="Picture 73" o:spid="_x0000_s1027" type="#_x0000_t75" style="position:absolute;width:50171;height:34146;visibility:visible" o:gfxdata="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">
-              <v:imagedata r:id="rId17" o:title=""/>
+              <v:imagedata r:id="rId24" o:title=""/>
             </v:shape>
             <v:rect id="Rectangle 75" o:spid="_x0000_s1028" style="position:absolute;left:11597;top:37021;width:423;height:1701;visibility:visible" o:gfxdata="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" filled="f" stroked="f">
               <v:textbox inset="0,0,0,0">
@@ -2923,7 +3825,6 @@
                 </w:txbxContent>
               </v:textbox>
             </v:rect>
-            <w10:wrap type="none"/>
             <w10:anchorlock/>
           </v:group>
         </w:pict>
@@ -2944,29 +3845,16 @@
       <w:pPr>
         <w:pStyle w:val="berschrift1"/>
       </w:pPr>
-      <w:bookmarkStart w:id="11" w:name="_Toc92457569"/>
+      <w:bookmarkStart w:id="17" w:name="_Toc92457569"/>
       <w:r>
         <w:lastRenderedPageBreak/>
         <w:t>Wetter (EAH-Jena Wetterstation)</w:t>
       </w:r>
-      <w:bookmarkEnd w:id="11"/>
-    </w:p>
-    <w:p>
-      <w:proofErr w:type="spellStart"/>
-      <w:r>
-        <w:t>Weather</w:t>
-      </w:r>
-      <w:proofErr w:type="spellEnd"/>
-      <w:r>
-        <w:t xml:space="preserve"> in </w:t>
-      </w:r>
-      <w:proofErr w:type="spellStart"/>
-      <w:r>
-        <w:t>RealTime</w:t>
-      </w:r>
-      <w:proofErr w:type="spellEnd"/>
-      <w:r>
-        <w:t>:</w:t>
+      <w:bookmarkEnd w:id="17"/>
+    </w:p>
+    <w:p>
+      <w:r>
+        <w:t>Weather in RealTime:</w:t>
       </w:r>
     </w:p>
     <w:p>
@@ -2974,7 +3862,7 @@
         <w:spacing w:after="3"/>
         <w:ind w:left="40" w:hanging="10"/>
       </w:pPr>
-      <w:hyperlink r:id="rId18" w:history="1">
+      <w:hyperlink r:id="rId25" w:history="1">
         <w:r>
           <w:rPr>
             <w:rStyle w:val="Hyperlink"/>
@@ -2996,7 +3884,7 @@
           <w:noProof/>
         </w:rPr>
         <w:drawing>
-          <wp:inline distT="0" distB="0" distL="0" distR="0">
+          <wp:inline distT="0" distB="0" distL="0" distR="0" wp14:anchorId="3C461F73" wp14:editId="69314043">
             <wp:extent cx="4254059" cy="1507043"/>
             <wp:effectExtent l="0" t="0" r="0" b="0"/>
             <wp:docPr id="81" name="Picture 81"/>
@@ -3009,7 +3897,7 @@
                     <pic:cNvPicPr/>
                   </pic:nvPicPr>
                   <pic:blipFill>
-                    <a:blip r:embed="rId19" cstate="print"/>
+                    <a:blip r:embed="rId26" cstate="print"/>
                     <a:stretch>
                       <a:fillRect/>
                     </a:stretch>
@@ -3045,22 +3933,22 @@
       <w:pPr>
         <w:pStyle w:val="berschrift1"/>
       </w:pPr>
-      <w:bookmarkStart w:id="12" w:name="_Toc92457570"/>
+      <w:bookmarkStart w:id="18" w:name="_Toc92457570"/>
       <w:r>
         <w:lastRenderedPageBreak/>
         <w:t>Raum</w:t>
       </w:r>
-      <w:bookmarkEnd w:id="12"/>
+      <w:bookmarkEnd w:id="18"/>
     </w:p>
     <w:p>
       <w:pPr>
         <w:pStyle w:val="berschrift2"/>
       </w:pPr>
-      <w:bookmarkStart w:id="13" w:name="_Toc92457571"/>
+      <w:bookmarkStart w:id="19" w:name="_Toc92457571"/>
       <w:r>
         <w:t>Abfrage aller Räume:</w:t>
       </w:r>
-      <w:bookmarkEnd w:id="13"/>
+      <w:bookmarkEnd w:id="19"/>
       <w:r>
         <w:t xml:space="preserve"> </w:t>
       </w:r>
@@ -3071,7 +3959,7 @@
       </w:r>
     </w:p>
     <w:p>
-      <w:hyperlink r:id="rId20" w:history="1">
+      <w:hyperlink r:id="rId27" w:history="1">
         <w:r>
           <w:rPr>
             <w:rStyle w:val="Hyperlink"/>
@@ -3126,11 +4014,11 @@
       <w:pPr>
         <w:pStyle w:val="berschrift2"/>
       </w:pPr>
-      <w:bookmarkStart w:id="14" w:name="_Toc92457572"/>
+      <w:bookmarkStart w:id="20" w:name="_Toc92457572"/>
       <w:r>
         <w:t>Abfrage der Veranstaltungen in einem Raum:</w:t>
       </w:r>
-      <w:bookmarkEnd w:id="14"/>
+      <w:bookmarkEnd w:id="20"/>
     </w:p>
     <w:p/>
     <w:p>
@@ -3139,17 +4027,25 @@
       </w:r>
     </w:p>
     <w:p>
-      <w:r>
-        <w:t>http://</w:t>
-      </w:r>
-      <w:r>
-        <w:t xml:space="preserve"> app.fh-erfurt.de</w:t>
-      </w:r>
-      <w:r>
-        <w:t xml:space="preserve">:8080/fheapp/api/eah/timetable/rooms/&lt;roomId&gt;?size=5 </w:t>
-      </w:r>
-    </w:p>
-    <w:p/>
+      <w:pPr>
+        <w:rPr>
+          <w:lang w:val="en-GB"/>
+        </w:rPr>
+      </w:pPr>
+      <w:r>
+        <w:rPr>
+          <w:lang w:val="en-GB"/>
+        </w:rPr>
+        <w:t xml:space="preserve">http:// app.fh-erfurt.de:8080/fheapp/api/eah/timetable/rooms/&lt;roomId&gt;?size=5 </w:t>
+      </w:r>
+    </w:p>
+    <w:p>
+      <w:pPr>
+        <w:rPr>
+          <w:lang w:val="en-GB"/>
+        </w:rPr>
+      </w:pPr>
+    </w:p>
     <w:p>
       <w:pPr>
         <w:pStyle w:val="Listenabsatz"/>
@@ -3158,13 +4054,8 @@
           <w:numId w:val="3"/>
         </w:numPr>
       </w:pPr>
-      <w:proofErr w:type="spellStart"/>
-      <w:r>
-        <w:t>roomId</w:t>
-      </w:r>
-      <w:proofErr w:type="spellEnd"/>
-      <w:r>
-        <w:t>: Name/Nummer des Raums aus vorheriger Abfrage</w:t>
+      <w:r>
+        <w:t>roomId: Name/Nummer des Raums aus vorheriger Abfrage</w:t>
       </w:r>
     </w:p>
     <w:p>
@@ -3175,13 +4066,8 @@
           <w:numId w:val="3"/>
         </w:numPr>
       </w:pPr>
-      <w:proofErr w:type="spellStart"/>
-      <w:r>
-        <w:t>size</w:t>
-      </w:r>
-      <w:proofErr w:type="spellEnd"/>
-      <w:r>
-        <w:t>: Anzahl der maximal zurückgelieferten Veranstaltungen, Default ist 15</w:t>
+      <w:r>
+        <w:t>size: Anzahl der maximal zurückgelieferten Veranstaltungen, Default ist 15</w:t>
       </w:r>
     </w:p>
     <w:p/>
@@ -3205,7 +4091,7 @@
         </w:rPr>
         <w:t xml:space="preserve">GET </w:t>
       </w:r>
-      <w:hyperlink r:id="rId21" w:history="1">
+      <w:hyperlink r:id="rId28" w:history="1">
         <w:r>
           <w:rPr>
             <w:rStyle w:val="Hyperlink"/>
@@ -3231,8 +4117,8 @@
 </file>
 
 <file path=word/numbering.xml><?xml version="1.0" encoding="utf-8"?>
-<w:numbering xmlns:ve="http://schemas.openxmlformats.org/markup-compatibility/2006" xmlns:o="urn:schemas-microsoft-com:office:office" xmlns:r="http://schemas.openxmlformats.org/officeDocument/2006/relationships" xmlns:m="http://schemas.openxmlformats.org/officeDocument/2006/math" xmlns:v="urn:schemas-microsoft-com:vml" xmlns:wp="http://schemas.openxmlformats.org/drawingml/2006/wordprocessingDrawing" xmlns:w10="urn:schemas-microsoft-com:office:word" xmlns:w="http://schemas.openxmlformats.org/wordprocessingml/2006/main" xmlns:wne="http://schemas.microsoft.com/office/word/2006/wordml">
-  <w:abstractNum w:abstractNumId="0">
+<w:numbering xmlns:wpc="http://schemas.microsoft.com/office/word/2010/wordprocessingCanvas" xmlns:cx="http://schemas.microsoft.com/office/drawing/2014/chartex" xmlns:cx1="http://schemas.microsoft.com/office/drawing/2015/9/8/chartex" xmlns:cx2="http://schemas.microsoft.com/office/drawing/2015/10/21/chartex" xmlns:cx3="http://schemas.microsoft.com/office/drawing/2016/5/9/chartex" xmlns:cx4="http://schemas.microsoft.com/office/drawing/2016/5/10/chartex" xmlns:cx5="http://schemas.microsoft.com/office/drawing/2016/5/11/chartex" xmlns:cx6="http://schemas.microsoft.com/office/drawing/2016/5/12/chartex" xmlns:cx7="http://schemas.microsoft.com/office/drawing/2016/5/13/chartex" xmlns:cx8="http://schemas.microsoft.com/office/drawing/2016/5/14/chartex" xmlns:mc="http://schemas.openxmlformats.org/markup-compatibility/2006" xmlns:aink="http://schemas.microsoft.com/office/drawing/2016/ink" xmlns:am3d="http://schemas.microsoft.com/office/drawing/2017/model3d" xmlns:o="urn:schemas-microsoft-com:office:office" xmlns:r="http://schemas.openxmlformats.org/officeDocument/2006/relationships" xmlns:m="http://schemas.openxmlformats.org/officeDocument/2006/math" xmlns:v="urn:schemas-microsoft-com:vml" xmlns:wp14="http://schemas.microsoft.com/office/word/2010/wordprocessingDrawing" xmlns:wp="http://schemas.openxmlformats.org/drawingml/2006/wordprocessingDrawing" xmlns:w10="urn:schemas-microsoft-com:office:word" xmlns:w="http://schemas.openxmlformats.org/wordprocessingml/2006/main" xmlns:w14="http://schemas.microsoft.com/office/word/2010/wordml" xmlns:w15="http://schemas.microsoft.com/office/word/2012/wordml" xmlns:w16cex="http://schemas.microsoft.com/office/word/2018/wordml/cex" xmlns:w16cid="http://schemas.microsoft.com/office/word/2016/wordml/cid" xmlns:w16="http://schemas.microsoft.com/office/word/2018/wordml" xmlns:w16sdtdh="http://schemas.microsoft.com/office/word/2020/wordml/sdtdatahash" xmlns:w16se="http://schemas.microsoft.com/office/word/2015/wordml/symex" xmlns:wpg="http://schemas.microsoft.com/office/word/2010/wordprocessingGroup" xmlns:wpi="http://schemas.microsoft.com/office/word/2010/wordprocessingInk" xmlns:wne="http://schemas.microsoft.com/office/word/2006/wordml" xmlns:wps="http://schemas.microsoft.com/office/word/2010/wordprocessingShape" mc:Ignorable="w14 w15 w16se w16cid w16 w16cex w16sdtdh wp14">
+  <w:abstractNum w:abstractNumId="0" w15:restartNumberingAfterBreak="0">
     <w:nsid w:val="00B6653F"/>
     <w:multiLevelType w:val="multilevel"/>
     <w:tmpl w:val="04070025"/>
@@ -3327,7 +4213,346 @@
       </w:pPr>
     </w:lvl>
   </w:abstractNum>
-  <w:abstractNum w:abstractNumId="1">
+  <w:abstractNum w:abstractNumId="1" w15:restartNumberingAfterBreak="0">
+    <w:nsid w:val="09757A94"/>
+    <w:multiLevelType w:val="hybridMultilevel"/>
+    <w:tmpl w:val="B024EA44"/>
+    <w:lvl w:ilvl="0" w:tplc="04070001">
+      <w:start w:val="1"/>
+      <w:numFmt w:val="bullet"/>
+      <w:lvlText w:val=""/>
+      <w:lvlJc w:val="left"/>
+      <w:pPr>
+        <w:ind w:left="720" w:hanging="360"/>
+      </w:pPr>
+      <w:rPr>
+        <w:rFonts w:ascii="Symbol" w:hAnsi="Symbol" w:hint="default"/>
+      </w:rPr>
+    </w:lvl>
+    <w:lvl w:ilvl="1" w:tplc="04070003" w:tentative="1">
+      <w:start w:val="1"/>
+      <w:numFmt w:val="bullet"/>
+      <w:lvlText w:val="o"/>
+      <w:lvlJc w:val="left"/>
+      <w:pPr>
+        <w:ind w:left="1440" w:hanging="360"/>
+      </w:pPr>
+      <w:rPr>
+        <w:rFonts w:ascii="Courier New" w:hAnsi="Courier New" w:cs="Courier New" w:hint="default"/>
+      </w:rPr>
+    </w:lvl>
+    <w:lvl w:ilvl="2" w:tplc="04070005" w:tentative="1">
+      <w:start w:val="1"/>
+      <w:numFmt w:val="bullet"/>
+      <w:lvlText w:val=""/>
+      <w:lvlJc w:val="left"/>
+      <w:pPr>
+        <w:ind w:left="2160" w:hanging="360"/>
+      </w:pPr>
+      <w:rPr>
+        <w:rFonts w:ascii="Wingdings" w:hAnsi="Wingdings" w:hint="default"/>
+      </w:rPr>
+    </w:lvl>
+    <w:lvl w:ilvl="3" w:tplc="04070001" w:tentative="1">
+      <w:start w:val="1"/>
+      <w:numFmt w:val="bullet"/>
+      <w:lvlText w:val=""/>
+      <w:lvlJc w:val="left"/>
+      <w:pPr>
+        <w:ind w:left="2880" w:hanging="360"/>
+      </w:pPr>
+      <w:rPr>
+        <w:rFonts w:ascii="Symbol" w:hAnsi="Symbol" w:hint="default"/>
+      </w:rPr>
+    </w:lvl>
+    <w:lvl w:ilvl="4" w:tplc="04070003" w:tentative="1">
+      <w:start w:val="1"/>
+      <w:numFmt w:val="bullet"/>
+      <w:lvlText w:val="o"/>
+      <w:lvlJc w:val="left"/>
+      <w:pPr>
+        <w:ind w:left="3600" w:hanging="360"/>
+      </w:pPr>
+      <w:rPr>
+        <w:rFonts w:ascii="Courier New" w:hAnsi="Courier New" w:cs="Courier New" w:hint="default"/>
+      </w:rPr>
+    </w:lvl>
+    <w:lvl w:ilvl="5" w:tplc="04070005" w:tentative="1">
+      <w:start w:val="1"/>
+      <w:numFmt w:val="bullet"/>
+      <w:lvlText w:val=""/>
+      <w:lvlJc w:val="left"/>
+      <w:pPr>
+        <w:ind w:left="4320" w:hanging="360"/>
+      </w:pPr>
+      <w:rPr>
+        <w:rFonts w:ascii="Wingdings" w:hAnsi="Wingdings" w:hint="default"/>
+      </w:rPr>
+    </w:lvl>
+    <w:lvl w:ilvl="6" w:tplc="04070001" w:tentative="1">
+      <w:start w:val="1"/>
+      <w:numFmt w:val="bullet"/>
+      <w:lvlText w:val=""/>
+      <w:lvlJc w:val="left"/>
+      <w:pPr>
+        <w:ind w:left="5040" w:hanging="360"/>
+      </w:pPr>
+      <w:rPr>
+        <w:rFonts w:ascii="Symbol" w:hAnsi="Symbol" w:hint="default"/>
+      </w:rPr>
+    </w:lvl>
+    <w:lvl w:ilvl="7" w:tplc="04070003" w:tentative="1">
+      <w:start w:val="1"/>
+      <w:numFmt w:val="bullet"/>
+      <w:lvlText w:val="o"/>
+      <w:lvlJc w:val="left"/>
+      <w:pPr>
+        <w:ind w:left="5760" w:hanging="360"/>
+      </w:pPr>
+      <w:rPr>
+        <w:rFonts w:ascii="Courier New" w:hAnsi="Courier New" w:cs="Courier New" w:hint="default"/>
+      </w:rPr>
+    </w:lvl>
+    <w:lvl w:ilvl="8" w:tplc="04070005" w:tentative="1">
+      <w:start w:val="1"/>
+      <w:numFmt w:val="bullet"/>
+      <w:lvlText w:val=""/>
+      <w:lvlJc w:val="left"/>
+      <w:pPr>
+        <w:ind w:left="6480" w:hanging="360"/>
+      </w:pPr>
+      <w:rPr>
+        <w:rFonts w:ascii="Wingdings" w:hAnsi="Wingdings" w:hint="default"/>
+      </w:rPr>
+    </w:lvl>
+  </w:abstractNum>
+  <w:abstractNum w:abstractNumId="2" w15:restartNumberingAfterBreak="0">
+    <w:nsid w:val="0BE32244"/>
+    <w:multiLevelType w:val="hybridMultilevel"/>
+    <w:tmpl w:val="A2EE1F80"/>
+    <w:lvl w:ilvl="0" w:tplc="04070001">
+      <w:start w:val="1"/>
+      <w:numFmt w:val="bullet"/>
+      <w:lvlText w:val=""/>
+      <w:lvlJc w:val="left"/>
+      <w:pPr>
+        <w:ind w:left="720" w:hanging="360"/>
+      </w:pPr>
+      <w:rPr>
+        <w:rFonts w:ascii="Symbol" w:hAnsi="Symbol" w:hint="default"/>
+      </w:rPr>
+    </w:lvl>
+    <w:lvl w:ilvl="1" w:tplc="04070003" w:tentative="1">
+      <w:start w:val="1"/>
+      <w:numFmt w:val="bullet"/>
+      <w:lvlText w:val="o"/>
+      <w:lvlJc w:val="left"/>
+      <w:pPr>
+        <w:ind w:left="1440" w:hanging="360"/>
+      </w:pPr>
+      <w:rPr>
+        <w:rFonts w:ascii="Courier New" w:hAnsi="Courier New" w:cs="Courier New" w:hint="default"/>
+      </w:rPr>
+    </w:lvl>
+    <w:lvl w:ilvl="2" w:tplc="04070005" w:tentative="1">
+      <w:start w:val="1"/>
+      <w:numFmt w:val="bullet"/>
+      <w:lvlText w:val=""/>
+      <w:lvlJc w:val="left"/>
+      <w:pPr>
+        <w:ind w:left="2160" w:hanging="360"/>
+      </w:pPr>
+      <w:rPr>
+        <w:rFonts w:ascii="Wingdings" w:hAnsi="Wingdings" w:hint="default"/>
+      </w:rPr>
+    </w:lvl>
+    <w:lvl w:ilvl="3" w:tplc="04070001" w:tentative="1">
+      <w:start w:val="1"/>
+      <w:numFmt w:val="bullet"/>
+      <w:lvlText w:val=""/>
+      <w:lvlJc w:val="left"/>
+      <w:pPr>
+        <w:ind w:left="2880" w:hanging="360"/>
+      </w:pPr>
+      <w:rPr>
+        <w:rFonts w:ascii="Symbol" w:hAnsi="Symbol" w:hint="default"/>
+      </w:rPr>
+    </w:lvl>
+    <w:lvl w:ilvl="4" w:tplc="04070003" w:tentative="1">
+      <w:start w:val="1"/>
+      <w:numFmt w:val="bullet"/>
+      <w:lvlText w:val="o"/>
+      <w:lvlJc w:val="left"/>
+      <w:pPr>
+        <w:ind w:left="3600" w:hanging="360"/>
+      </w:pPr>
+      <w:rPr>
+        <w:rFonts w:ascii="Courier New" w:hAnsi="Courier New" w:cs="Courier New" w:hint="default"/>
+      </w:rPr>
+    </w:lvl>
+    <w:lvl w:ilvl="5" w:tplc="04070005" w:tentative="1">
+      <w:start w:val="1"/>
+      <w:numFmt w:val="bullet"/>
+      <w:lvlText w:val=""/>
+      <w:lvlJc w:val="left"/>
+      <w:pPr>
+        <w:ind w:left="4320" w:hanging="360"/>
+      </w:pPr>
+      <w:rPr>
+        <w:rFonts w:ascii="Wingdings" w:hAnsi="Wingdings" w:hint="default"/>
+      </w:rPr>
+    </w:lvl>
+    <w:lvl w:ilvl="6" w:tplc="04070001" w:tentative="1">
+      <w:start w:val="1"/>
+      <w:numFmt w:val="bullet"/>
+      <w:lvlText w:val=""/>
+      <w:lvlJc w:val="left"/>
+      <w:pPr>
+        <w:ind w:left="5040" w:hanging="360"/>
+      </w:pPr>
+      <w:rPr>
+        <w:rFonts w:ascii="Symbol" w:hAnsi="Symbol" w:hint="default"/>
+      </w:rPr>
+    </w:lvl>
+    <w:lvl w:ilvl="7" w:tplc="04070003" w:tentative="1">
+      <w:start w:val="1"/>
+      <w:numFmt w:val="bullet"/>
+      <w:lvlText w:val="o"/>
+      <w:lvlJc w:val="left"/>
+      <w:pPr>
+        <w:ind w:left="5760" w:hanging="360"/>
+      </w:pPr>
+      <w:rPr>
+        <w:rFonts w:ascii="Courier New" w:hAnsi="Courier New" w:cs="Courier New" w:hint="default"/>
+      </w:rPr>
+    </w:lvl>
+    <w:lvl w:ilvl="8" w:tplc="04070005" w:tentative="1">
+      <w:start w:val="1"/>
+      <w:numFmt w:val="bullet"/>
+      <w:lvlText w:val=""/>
+      <w:lvlJc w:val="left"/>
+      <w:pPr>
+        <w:ind w:left="6480" w:hanging="360"/>
+      </w:pPr>
+      <w:rPr>
+        <w:rFonts w:ascii="Wingdings" w:hAnsi="Wingdings" w:hint="default"/>
+      </w:rPr>
+    </w:lvl>
+  </w:abstractNum>
+  <w:abstractNum w:abstractNumId="3" w15:restartNumberingAfterBreak="0">
+    <w:nsid w:val="0FA2761D"/>
+    <w:multiLevelType w:val="hybridMultilevel"/>
+    <w:tmpl w:val="F99C75BA"/>
+    <w:lvl w:ilvl="0" w:tplc="04070001">
+      <w:start w:val="1"/>
+      <w:numFmt w:val="bullet"/>
+      <w:lvlText w:val=""/>
+      <w:lvlJc w:val="left"/>
+      <w:pPr>
+        <w:ind w:left="779" w:hanging="360"/>
+      </w:pPr>
+      <w:rPr>
+        <w:rFonts w:ascii="Symbol" w:hAnsi="Symbol" w:hint="default"/>
+      </w:rPr>
+    </w:lvl>
+    <w:lvl w:ilvl="1" w:tplc="04070003" w:tentative="1">
+      <w:start w:val="1"/>
+      <w:numFmt w:val="bullet"/>
+      <w:lvlText w:val="o"/>
+      <w:lvlJc w:val="left"/>
+      <w:pPr>
+        <w:ind w:left="1499" w:hanging="360"/>
+      </w:pPr>
+      <w:rPr>
+        <w:rFonts w:ascii="Courier New" w:hAnsi="Courier New" w:cs="Courier New" w:hint="default"/>
+      </w:rPr>
+    </w:lvl>
+    <w:lvl w:ilvl="2" w:tplc="04070005" w:tentative="1">
+      <w:start w:val="1"/>
+      <w:numFmt w:val="bullet"/>
+      <w:lvlText w:val=""/>
+      <w:lvlJc w:val="left"/>
+      <w:pPr>
+        <w:ind w:left="2219" w:hanging="360"/>
+      </w:pPr>
+      <w:rPr>
+        <w:rFonts w:ascii="Wingdings" w:hAnsi="Wingdings" w:hint="default"/>
+      </w:rPr>
+    </w:lvl>
+    <w:lvl w:ilvl="3" w:tplc="04070001" w:tentative="1">
+      <w:start w:val="1"/>
+      <w:numFmt w:val="bullet"/>
+      <w:lvlText w:val=""/>
+      <w:lvlJc w:val="left"/>
+      <w:pPr>
+        <w:ind w:left="2939" w:hanging="360"/>
+      </w:pPr>
+      <w:rPr>
+        <w:rFonts w:ascii="Symbol" w:hAnsi="Symbol" w:hint="default"/>
+      </w:rPr>
+    </w:lvl>
+    <w:lvl w:ilvl="4" w:tplc="04070003" w:tentative="1">
+      <w:start w:val="1"/>
+      <w:numFmt w:val="bullet"/>
+      <w:lvlText w:val="o"/>
+      <w:lvlJc w:val="left"/>
+      <w:pPr>
+        <w:ind w:left="3659" w:hanging="360"/>
+      </w:pPr>
+      <w:rPr>
+        <w:rFonts w:ascii="Courier New" w:hAnsi="Courier New" w:cs="Courier New" w:hint="default"/>
+      </w:rPr>
+    </w:lvl>
+    <w:lvl w:ilvl="5" w:tplc="04070005" w:tentative="1">
+      <w:start w:val="1"/>
+      <w:numFmt w:val="bullet"/>
+      <w:lvlText w:val=""/>
+      <w:lvlJc w:val="left"/>
+      <w:pPr>
+        <w:ind w:left="4379" w:hanging="360"/>
+      </w:pPr>
+      <w:rPr>
+        <w:rFonts w:ascii="Wingdings" w:hAnsi="Wingdings" w:hint="default"/>
+      </w:rPr>
+    </w:lvl>
+    <w:lvl w:ilvl="6" w:tplc="04070001" w:tentative="1">
+      <w:start w:val="1"/>
+      <w:numFmt w:val="bullet"/>
+      <w:lvlText w:val=""/>
+      <w:lvlJc w:val="left"/>
+      <w:pPr>
+        <w:ind w:left="5099" w:hanging="360"/>
+      </w:pPr>
+      <w:rPr>
+        <w:rFonts w:ascii="Symbol" w:hAnsi="Symbol" w:hint="default"/>
+      </w:rPr>
+    </w:lvl>
+    <w:lvl w:ilvl="7" w:tplc="04070003" w:tentative="1">
+      <w:start w:val="1"/>
+      <w:numFmt w:val="bullet"/>
+      <w:lvlText w:val="o"/>
+      <w:lvlJc w:val="left"/>
+      <w:pPr>
+        <w:ind w:left="5819" w:hanging="360"/>
+      </w:pPr>
+      <w:rPr>
+        <w:rFonts w:ascii="Courier New" w:hAnsi="Courier New" w:cs="Courier New" w:hint="default"/>
+      </w:rPr>
+    </w:lvl>
+    <w:lvl w:ilvl="8" w:tplc="04070005" w:tentative="1">
+      <w:start w:val="1"/>
+      <w:numFmt w:val="bullet"/>
+      <w:lvlText w:val=""/>
+      <w:lvlJc w:val="left"/>
+      <w:pPr>
+        <w:ind w:left="6539" w:hanging="360"/>
+      </w:pPr>
+      <w:rPr>
+        <w:rFonts w:ascii="Wingdings" w:hAnsi="Wingdings" w:hint="default"/>
+      </w:rPr>
+    </w:lvl>
+  </w:abstractNum>
+  <w:abstractNum w:abstractNumId="4" w15:restartNumberingAfterBreak="0">
     <w:nsid w:val="21F72EB4"/>
     <w:multiLevelType w:val="hybridMultilevel"/>
     <w:tmpl w:val="F58A55CA"/>
@@ -3440,7 +4665,7 @@
       </w:rPr>
     </w:lvl>
   </w:abstractNum>
-  <w:abstractNum w:abstractNumId="2">
+  <w:abstractNum w:abstractNumId="5" w15:restartNumberingAfterBreak="0">
     <w:nsid w:val="46F74119"/>
     <w:multiLevelType w:val="hybridMultilevel"/>
     <w:tmpl w:val="2BA496DA"/>
@@ -3526,7 +4751,7 @@
       </w:pPr>
     </w:lvl>
   </w:abstractNum>
-  <w:abstractNum w:abstractNumId="3">
+  <w:abstractNum w:abstractNumId="6" w15:restartNumberingAfterBreak="0">
     <w:nsid w:val="53652340"/>
     <w:multiLevelType w:val="hybridMultilevel"/>
     <w:tmpl w:val="A4C23F82"/>
@@ -3638,23 +4863,145 @@
       </w:rPr>
     </w:lvl>
   </w:abstractNum>
+  <w:abstractNum w:abstractNumId="7" w15:restartNumberingAfterBreak="0">
+    <w:nsid w:val="6CF251FE"/>
+    <w:multiLevelType w:val="hybridMultilevel"/>
+    <w:tmpl w:val="1BBA0C92"/>
+    <w:lvl w:ilvl="0" w:tplc="04070001">
+      <w:start w:val="1"/>
+      <w:numFmt w:val="bullet"/>
+      <w:lvlText w:val=""/>
+      <w:lvlJc w:val="left"/>
+      <w:rPr>
+        <w:rFonts w:ascii="Symbol" w:hAnsi="Symbol" w:hint="default"/>
+      </w:rPr>
+    </w:lvl>
+    <w:lvl w:ilvl="1" w:tplc="04070003" w:tentative="1">
+      <w:start w:val="1"/>
+      <w:numFmt w:val="bullet"/>
+      <w:lvlText w:val="o"/>
+      <w:lvlJc w:val="left"/>
+      <w:pPr>
+        <w:ind w:left="1440" w:hanging="360"/>
+      </w:pPr>
+      <w:rPr>
+        <w:rFonts w:ascii="Courier New" w:hAnsi="Courier New" w:cs="Courier New" w:hint="default"/>
+      </w:rPr>
+    </w:lvl>
+    <w:lvl w:ilvl="2" w:tplc="04070005" w:tentative="1">
+      <w:start w:val="1"/>
+      <w:numFmt w:val="bullet"/>
+      <w:lvlText w:val=""/>
+      <w:lvlJc w:val="left"/>
+      <w:pPr>
+        <w:ind w:left="2160" w:hanging="360"/>
+      </w:pPr>
+      <w:rPr>
+        <w:rFonts w:ascii="Wingdings" w:hAnsi="Wingdings" w:hint="default"/>
+      </w:rPr>
+    </w:lvl>
+    <w:lvl w:ilvl="3" w:tplc="04070001" w:tentative="1">
+      <w:start w:val="1"/>
+      <w:numFmt w:val="bullet"/>
+      <w:lvlText w:val=""/>
+      <w:lvlJc w:val="left"/>
+      <w:pPr>
+        <w:ind w:left="2880" w:hanging="360"/>
+      </w:pPr>
+      <w:rPr>
+        <w:rFonts w:ascii="Symbol" w:hAnsi="Symbol" w:hint="default"/>
+      </w:rPr>
+    </w:lvl>
+    <w:lvl w:ilvl="4" w:tplc="04070003" w:tentative="1">
+      <w:start w:val="1"/>
+      <w:numFmt w:val="bullet"/>
+      <w:lvlText w:val="o"/>
+      <w:lvlJc w:val="left"/>
+      <w:pPr>
+        <w:ind w:left="3600" w:hanging="360"/>
+      </w:pPr>
+      <w:rPr>
+        <w:rFonts w:ascii="Courier New" w:hAnsi="Courier New" w:cs="Courier New" w:hint="default"/>
+      </w:rPr>
+    </w:lvl>
+    <w:lvl w:ilvl="5" w:tplc="04070005" w:tentative="1">
+      <w:start w:val="1"/>
+      <w:numFmt w:val="bullet"/>
+      <w:lvlText w:val=""/>
+      <w:lvlJc w:val="left"/>
+      <w:pPr>
+        <w:ind w:left="4320" w:hanging="360"/>
+      </w:pPr>
+      <w:rPr>
+        <w:rFonts w:ascii="Wingdings" w:hAnsi="Wingdings" w:hint="default"/>
+      </w:rPr>
+    </w:lvl>
+    <w:lvl w:ilvl="6" w:tplc="04070001" w:tentative="1">
+      <w:start w:val="1"/>
+      <w:numFmt w:val="bullet"/>
+      <w:lvlText w:val=""/>
+      <w:lvlJc w:val="left"/>
+      <w:pPr>
+        <w:ind w:left="5040" w:hanging="360"/>
+      </w:pPr>
+      <w:rPr>
+        <w:rFonts w:ascii="Symbol" w:hAnsi="Symbol" w:hint="default"/>
+      </w:rPr>
+    </w:lvl>
+    <w:lvl w:ilvl="7" w:tplc="04070003" w:tentative="1">
+      <w:start w:val="1"/>
+      <w:numFmt w:val="bullet"/>
+      <w:lvlText w:val="o"/>
+      <w:lvlJc w:val="left"/>
+      <w:pPr>
+        <w:ind w:left="5760" w:hanging="360"/>
+      </w:pPr>
+      <w:rPr>
+        <w:rFonts w:ascii="Courier New" w:hAnsi="Courier New" w:cs="Courier New" w:hint="default"/>
+      </w:rPr>
+    </w:lvl>
+    <w:lvl w:ilvl="8" w:tplc="04070005" w:tentative="1">
+      <w:start w:val="1"/>
+      <w:numFmt w:val="bullet"/>
+      <w:lvlText w:val=""/>
+      <w:lvlJc w:val="left"/>
+      <w:pPr>
+        <w:ind w:left="6480" w:hanging="360"/>
+      </w:pPr>
+      <w:rPr>
+        <w:rFonts w:ascii="Wingdings" w:hAnsi="Wingdings" w:hint="default"/>
+      </w:rPr>
+    </w:lvl>
+  </w:abstractNum>
   <w:num w:numId="1">
     <w:abstractNumId w:val="0"/>
   </w:num>
   <w:num w:numId="2">
+    <w:abstractNumId w:val="4"/>
+  </w:num>
+  <w:num w:numId="3">
+    <w:abstractNumId w:val="6"/>
+  </w:num>
+  <w:num w:numId="4">
+    <w:abstractNumId w:val="5"/>
+  </w:num>
+  <w:num w:numId="5">
     <w:abstractNumId w:val="1"/>
   </w:num>
-  <w:num w:numId="3">
+  <w:num w:numId="6">
+    <w:abstractNumId w:val="2"/>
+  </w:num>
+  <w:num w:numId="7">
+    <w:abstractNumId w:val="7"/>
+  </w:num>
+  <w:num w:numId="8">
     <w:abstractNumId w:val="3"/>
-  </w:num>
-  <w:num w:numId="4">
-    <w:abstractNumId w:val="2"/>
   </w:num>
 </w:numbering>
 </file>
 
 <file path=word/styles.xml><?xml version="1.0" encoding="utf-8"?>
-<w:styles xmlns:r="http://schemas.openxmlformats.org/officeDocument/2006/relationships" xmlns:w="http://schemas.openxmlformats.org/wordprocessingml/2006/main">
+<w:styles xmlns:mc="http://schemas.openxmlformats.org/markup-compatibility/2006" xmlns:r="http://schemas.openxmlformats.org/officeDocument/2006/relationships" xmlns:w="http://schemas.openxmlformats.org/wordprocessingml/2006/main" xmlns:w14="http://schemas.microsoft.com/office/word/2010/wordml" xmlns:w15="http://schemas.microsoft.com/office/word/2012/wordml" xmlns:w16cex="http://schemas.microsoft.com/office/word/2018/wordml/cex" xmlns:w16cid="http://schemas.microsoft.com/office/word/2016/wordml/cid" xmlns:w16="http://schemas.microsoft.com/office/word/2018/wordml" xmlns:w16sdtdh="http://schemas.microsoft.com/office/word/2020/wordml/sdtdatahash" xmlns:w16se="http://schemas.microsoft.com/office/word/2015/wordml/symex" mc:Ignorable="w14 w15 w16se w16cid w16 w16cex w16sdtdh">
   <w:docDefaults>
     <w:rPrDefault>
       <w:rPr>
@@ -3670,144 +5017,383 @@
       </w:pPr>
     </w:pPrDefault>
   </w:docDefaults>
-  <w:latentStyles w:defLockedState="0" w:defUIPriority="99" w:defSemiHidden="1" w:defUnhideWhenUsed="1" w:defQFormat="0" w:count="267">
-    <w:lsdException w:name="Normal" w:semiHidden="0" w:uiPriority="0" w:unhideWhenUsed="0" w:qFormat="1"/>
-    <w:lsdException w:name="heading 1" w:semiHidden="0" w:uiPriority="9" w:unhideWhenUsed="0" w:qFormat="1"/>
-    <w:lsdException w:name="heading 2" w:uiPriority="9" w:qFormat="1"/>
-    <w:lsdException w:name="heading 3" w:uiPriority="9" w:qFormat="1"/>
-    <w:lsdException w:name="heading 4" w:uiPriority="9" w:qFormat="1"/>
-    <w:lsdException w:name="heading 5" w:uiPriority="9" w:qFormat="1"/>
-    <w:lsdException w:name="heading 6" w:uiPriority="9" w:qFormat="1"/>
-    <w:lsdException w:name="heading 7" w:uiPriority="9" w:qFormat="1"/>
-    <w:lsdException w:name="heading 8" w:uiPriority="9" w:qFormat="1"/>
-    <w:lsdException w:name="heading 9" w:uiPriority="9" w:qFormat="1"/>
-    <w:lsdException w:name="toc 1" w:uiPriority="39"/>
-    <w:lsdException w:name="toc 2" w:uiPriority="39"/>
-    <w:lsdException w:name="toc 3" w:uiPriority="39"/>
-    <w:lsdException w:name="toc 4" w:uiPriority="39"/>
-    <w:lsdException w:name="toc 5" w:uiPriority="39"/>
-    <w:lsdException w:name="toc 6" w:uiPriority="39"/>
-    <w:lsdException w:name="toc 7" w:uiPriority="39"/>
-    <w:lsdException w:name="toc 8" w:uiPriority="39"/>
-    <w:lsdException w:name="toc 9" w:uiPriority="39"/>
-    <w:lsdException w:name="caption" w:uiPriority="35" w:qFormat="1"/>
-    <w:lsdException w:name="Title" w:semiHidden="0" w:uiPriority="10" w:unhideWhenUsed="0" w:qFormat="1"/>
-    <w:lsdException w:name="Default Paragraph Font" w:uiPriority="1"/>
-    <w:lsdException w:name="Subtitle" w:semiHidden="0" w:uiPriority="11" w:unhideWhenUsed="0" w:qFormat="1"/>
-    <w:lsdException w:name="Strong" w:semiHidden="0" w:uiPriority="22" w:unhideWhenUsed="0" w:qFormat="1"/>
-    <w:lsdException w:name="Emphasis" w:semiHidden="0" w:uiPriority="20" w:unhideWhenUsed="0" w:qFormat="1"/>
-    <w:lsdException w:name="Table Grid" w:semiHidden="0" w:uiPriority="39" w:unhideWhenUsed="0"/>
-    <w:lsdException w:name="Placeholder Text" w:unhideWhenUsed="0"/>
-    <w:lsdException w:name="No Spacing" w:semiHidden="0" w:uiPriority="1" w:unhideWhenUsed="0" w:qFormat="1"/>
-    <w:lsdException w:name="Light Shading" w:semiHidden="0" w:uiPriority="60" w:unhideWhenUsed="0"/>
-    <w:lsdException w:name="Light List" w:semiHidden="0" w:uiPriority="61" w:unhideWhenUsed="0"/>
-    <w:lsdException w:name="Light Grid" w:semiHidden="0" w:uiPriority="62" w:unhideWhenUsed="0"/>
-    <w:lsdException w:name="Medium Shading 1" w:semiHidden="0" w:uiPriority="63" w:unhideWhenUsed="0"/>
-    <w:lsdException w:name="Medium Shading 2" w:semiHidden="0" w:uiPriority="64" w:unhideWhenUsed="0"/>
-    <w:lsdException w:name="Medium List 1" w:semiHidden="0" w:uiPriority="65" w:unhideWhenUsed="0"/>
-    <w:lsdException w:name="Medium List 2" w:semiHidden="0" w:uiPriority="66" w:unhideWhenUsed="0"/>
-    <w:lsdException w:name="Medium Grid 1" w:semiHidden="0" w:uiPriority="67" w:unhideWhenUsed="0"/>
-    <w:lsdException w:name="Medium Grid 2" w:semiHidden="0" w:uiPriority="68" w:unhideWhenUsed="0"/>
-    <w:lsdException w:name="Medium Grid 3" w:semiHidden="0" w:uiPriority="69" w:unhideWhenUsed="0"/>
-    <w:lsdException w:name="Dark List" w:semiHidden="0" w:uiPriority="70" w:unhideWhenUsed="0"/>
-    <w:lsdException w:name="Colorful Shading" w:semiHidden="0" w:uiPriority="71" w:unhideWhenUsed="0"/>
-    <w:lsdException w:name="Colorful List" w:semiHidden="0" w:uiPriority="72" w:unhideWhenUsed="0"/>
-    <w:lsdException w:name="Colorful Grid" w:semiHidden="0" w:uiPriority="73" w:unhideWhenUsed="0"/>
-    <w:lsdException w:name="Light Shading Accent 1" w:semiHidden="0" w:uiPriority="60" w:unhideWhenUsed="0"/>
-    <w:lsdException w:name="Light List Accent 1" w:semiHidden="0" w:uiPriority="61" w:unhideWhenUsed="0"/>
-    <w:lsdException w:name="Light Grid Accent 1" w:semiHidden="0" w:uiPriority="62" w:unhideWhenUsed="0"/>
-    <w:lsdException w:name="Medium Shading 1 Accent 1" w:semiHidden="0" w:uiPriority="63" w:unhideWhenUsed="0"/>
-    <w:lsdException w:name="Medium Shading 2 Accent 1" w:semiHidden="0" w:uiPriority="64" w:unhideWhenUsed="0"/>
-    <w:lsdException w:name="Medium List 1 Accent 1" w:semiHidden="0" w:uiPriority="65" w:unhideWhenUsed="0"/>
-    <w:lsdException w:name="Revision" w:unhideWhenUsed="0"/>
-    <w:lsdException w:name="List Paragraph" w:semiHidden="0" w:uiPriority="34" w:unhideWhenUsed="0" w:qFormat="1"/>
-    <w:lsdException w:name="Quote" w:semiHidden="0" w:uiPriority="29" w:unhideWhenUsed="0" w:qFormat="1"/>
-    <w:lsdException w:name="Intense Quote" w:semiHidden="0" w:uiPriority="30" w:unhideWhenUsed="0" w:qFormat="1"/>
-    <w:lsdException w:name="Medium List 2 Accent 1" w:semiHidden="0" w:uiPriority="66" w:unhideWhenUsed="0"/>
-    <w:lsdException w:name="Medium Grid 1 Accent 1" w:semiHidden="0" w:uiPriority="67" w:unhideWhenUsed="0"/>
-    <w:lsdException w:name="Medium Grid 2 Accent 1" w:semiHidden="0" w:uiPriority="68" w:unhideWhenUsed="0"/>
-    <w:lsdException w:name="Medium Grid 3 Accent 1" w:semiHidden="0" w:uiPriority="69" w:unhideWhenUsed="0"/>
-    <w:lsdException w:name="Dark List Accent 1" w:semiHidden="0" w:uiPriority="70" w:unhideWhenUsed="0"/>
-    <w:lsdException w:name="Colorful Shading Accent 1" w:semiHidden="0" w:uiPriority="71" w:unhideWhenUsed="0"/>
-    <w:lsdException w:name="Colorful List Accent 1" w:semiHidden="0" w:uiPriority="72" w:unhideWhenUsed="0"/>
-    <w:lsdException w:name="Colorful Grid Accent 1" w:semiHidden="0" w:uiPriority="73" w:unhideWhenUsed="0"/>
-    <w:lsdException w:name="Light Shading Accent 2" w:semiHidden="0" w:uiPriority="60" w:unhideWhenUsed="0"/>
-    <w:lsdException w:name="Light List Accent 2" w:semiHidden="0" w:uiPriority="61" w:unhideWhenUsed="0"/>
-    <w:lsdException w:name="Light Grid Accent 2" w:semiHidden="0" w:uiPriority="62" w:unhideWhenUsed="0"/>
-    <w:lsdException w:name="Medium Shading 1 Accent 2" w:semiHidden="0" w:uiPriority="63" w:unhideWhenUsed="0"/>
-    <w:lsdException w:name="Medium Shading 2 Accent 2" w:semiHidden="0" w:uiPriority="64" w:unhideWhenUsed="0"/>
-    <w:lsdException w:name="Medium List 1 Accent 2" w:semiHidden="0" w:uiPriority="65" w:unhideWhenUsed="0"/>
-    <w:lsdException w:name="Medium List 2 Accent 2" w:semiHidden="0" w:uiPriority="66" w:unhideWhenUsed="0"/>
-    <w:lsdException w:name="Medium Grid 1 Accent 2" w:semiHidden="0" w:uiPriority="67" w:unhideWhenUsed="0"/>
-    <w:lsdException w:name="Medium Grid 2 Accent 2" w:semiHidden="0" w:uiPriority="68" w:unhideWhenUsed="0"/>
-    <w:lsdException w:name="Medium Grid 3 Accent 2" w:semiHidden="0" w:uiPriority="69" w:unhideWhenUsed="0"/>
-    <w:lsdException w:name="Dark List Accent 2" w:semiHidden="0" w:uiPriority="70" w:unhideWhenUsed="0"/>
-    <w:lsdException w:name="Colorful Shading Accent 2" w:semiHidden="0" w:uiPriority="71" w:unhideWhenUsed="0"/>
-    <w:lsdException w:name="Colorful List Accent 2" w:semiHidden="0" w:uiPriority="72" w:unhideWhenUsed="0"/>
-    <w:lsdException w:name="Colorful Grid Accent 2" w:semiHidden="0" w:uiPriority="73" w:unhideWhenUsed="0"/>
-    <w:lsdException w:name="Light Shading Accent 3" w:semiHidden="0" w:uiPriority="60" w:unhideWhenUsed="0"/>
-    <w:lsdException w:name="Light List Accent 3" w:semiHidden="0" w:uiPriority="61" w:unhideWhenUsed="0"/>
-    <w:lsdException w:name="Light Grid Accent 3" w:semiHidden="0" w:uiPriority="62" w:unhideWhenUsed="0"/>
-    <w:lsdException w:name="Medium Shading 1 Accent 3" w:semiHidden="0" w:uiPriority="63" w:unhideWhenUsed="0"/>
-    <w:lsdException w:name="Medium Shading 2 Accent 3" w:semiHidden="0" w:uiPriority="64" w:unhideWhenUsed="0"/>
-    <w:lsdException w:name="Medium List 1 Accent 3" w:semiHidden="0" w:uiPriority="65" w:unhideWhenUsed="0"/>
-    <w:lsdException w:name="Medium List 2 Accent 3" w:semiHidden="0" w:uiPriority="66" w:unhideWhenUsed="0"/>
-    <w:lsdException w:name="Medium Grid 1 Accent 3" w:semiHidden="0" w:uiPriority="67" w:unhideWhenUsed="0"/>
-    <w:lsdException w:name="Medium Grid 2 Accent 3" w:semiHidden="0" w:uiPriority="68" w:unhideWhenUsed="0"/>
-    <w:lsdException w:name="Medium Grid 3 Accent 3" w:semiHidden="0" w:uiPriority="69" w:unhideWhenUsed="0"/>
-    <w:lsdException w:name="Dark List Accent 3" w:semiHidden="0" w:uiPriority="70" w:unhideWhenUsed="0"/>
-    <w:lsdException w:name="Colorful Shading Accent 3" w:semiHidden="0" w:uiPriority="71" w:unhideWhenUsed="0"/>
-    <w:lsdException w:name="Colorful List Accent 3" w:semiHidden="0" w:uiPriority="72" w:unhideWhenUsed="0"/>
-    <w:lsdException w:name="Colorful Grid Accent 3" w:semiHidden="0" w:uiPriority="73" w:unhideWhenUsed="0"/>
-    <w:lsdException w:name="Light Shading Accent 4" w:semiHidden="0" w:uiPriority="60" w:unhideWhenUsed="0"/>
-    <w:lsdException w:name="Light List Accent 4" w:semiHidden="0" w:uiPriority="61" w:unhideWhenUsed="0"/>
-    <w:lsdException w:name="Light Grid Accent 4" w:semiHidden="0" w:uiPriority="62" w:unhideWhenUsed="0"/>
-    <w:lsdException w:name="Medium Shading 1 Accent 4" w:semiHidden="0" w:uiPriority="63" w:unhideWhenUsed="0"/>
-    <w:lsdException w:name="Medium Shading 2 Accent 4" w:semiHidden="0" w:uiPriority="64" w:unhideWhenUsed="0"/>
-    <w:lsdException w:name="Medium List 1 Accent 4" w:semiHidden="0" w:uiPriority="65" w:unhideWhenUsed="0"/>
-    <w:lsdException w:name="Medium List 2 Accent 4" w:semiHidden="0" w:uiPriority="66" w:unhideWhenUsed="0"/>
-    <w:lsdException w:name="Medium Grid 1 Accent 4" w:semiHidden="0" w:uiPriority="67" w:unhideWhenUsed="0"/>
-    <w:lsdException w:name="Medium Grid 2 Accent 4" w:semiHidden="0" w:uiPriority="68" w:unhideWhenUsed="0"/>
-    <w:lsdException w:name="Medium Grid 3 Accent 4" w:semiHidden="0" w:uiPriority="69" w:unhideWhenUsed="0"/>
-    <w:lsdException w:name="Dark List Accent 4" w:semiHidden="0" w:uiPriority="70" w:unhideWhenUsed="0"/>
-    <w:lsdException w:name="Colorful Shading Accent 4" w:semiHidden="0" w:uiPriority="71" w:unhideWhenUsed="0"/>
-    <w:lsdException w:name="Colorful List Accent 4" w:semiHidden="0" w:uiPriority="72" w:unhideWhenUsed="0"/>
-    <w:lsdException w:name="Colorful Grid Accent 4" w:semiHidden="0" w:uiPriority="73" w:unhideWhenUsed="0"/>
-    <w:lsdException w:name="Light Shading Accent 5" w:semiHidden="0" w:uiPriority="60" w:unhideWhenUsed="0"/>
-    <w:lsdException w:name="Light List Accent 5" w:semiHidden="0" w:uiPriority="61" w:unhideWhenUsed="0"/>
-    <w:lsdException w:name="Light Grid Accent 5" w:semiHidden="0" w:uiPriority="62" w:unhideWhenUsed="0"/>
-    <w:lsdException w:name="Medium Shading 1 Accent 5" w:semiHidden="0" w:uiPriority="63" w:unhideWhenUsed="0"/>
-    <w:lsdException w:name="Medium Shading 2 Accent 5" w:semiHidden="0" w:uiPriority="64" w:unhideWhenUsed="0"/>
-    <w:lsdException w:name="Medium List 1 Accent 5" w:semiHidden="0" w:uiPriority="65" w:unhideWhenUsed="0"/>
-    <w:lsdException w:name="Medium List 2 Accent 5" w:semiHidden="0" w:uiPriority="66" w:unhideWhenUsed="0"/>
-    <w:lsdException w:name="Medium Grid 1 Accent 5" w:semiHidden="0" w:uiPriority="67" w:unhideWhenUsed="0"/>
-    <w:lsdException w:name="Medium Grid 2 Accent 5" w:semiHidden="0" w:uiPriority="68" w:unhideWhenUsed="0"/>
-    <w:lsdException w:name="Medium Grid 3 Accent 5" w:semiHidden="0" w:uiPriority="69" w:unhideWhenUsed="0"/>
-    <w:lsdException w:name="Dark List Accent 5" w:semiHidden="0" w:uiPriority="70" w:unhideWhenUsed="0"/>
-    <w:lsdException w:name="Colorful Shading Accent 5" w:semiHidden="0" w:uiPriority="71" w:unhideWhenUsed="0"/>
-    <w:lsdException w:name="Colorful List Accent 5" w:semiHidden="0" w:uiPriority="72" w:unhideWhenUsed="0"/>
-    <w:lsdException w:name="Colorful Grid Accent 5" w:semiHidden="0" w:uiPriority="73" w:unhideWhenUsed="0"/>
-    <w:lsdException w:name="Light Shading Accent 6" w:semiHidden="0" w:uiPriority="60" w:unhideWhenUsed="0"/>
-    <w:lsdException w:name="Light List Accent 6" w:semiHidden="0" w:uiPriority="61" w:unhideWhenUsed="0"/>
-    <w:lsdException w:name="Light Grid Accent 6" w:semiHidden="0" w:uiPriority="62" w:unhideWhenUsed="0"/>
-    <w:lsdException w:name="Medium Shading 1 Accent 6" w:semiHidden="0" w:uiPriority="63" w:unhideWhenUsed="0"/>
-    <w:lsdException w:name="Medium Shading 2 Accent 6" w:semiHidden="0" w:uiPriority="64" w:unhideWhenUsed="0"/>
-    <w:lsdException w:name="Medium List 1 Accent 6" w:semiHidden="0" w:uiPriority="65" w:unhideWhenUsed="0"/>
-    <w:lsdException w:name="Medium List 2 Accent 6" w:semiHidden="0" w:uiPriority="66" w:unhideWhenUsed="0"/>
-    <w:lsdException w:name="Medium Grid 1 Accent 6" w:semiHidden="0" w:uiPriority="67" w:unhideWhenUsed="0"/>
-    <w:lsdException w:name="Medium Grid 2 Accent 6" w:semiHidden="0" w:uiPriority="68" w:unhideWhenUsed="0"/>
-    <w:lsdException w:name="Medium Grid 3 Accent 6" w:semiHidden="0" w:uiPriority="69" w:unhideWhenUsed="0"/>
-    <w:lsdException w:name="Dark List Accent 6" w:semiHidden="0" w:uiPriority="70" w:unhideWhenUsed="0"/>
-    <w:lsdException w:name="Colorful Shading Accent 6" w:semiHidden="0" w:uiPriority="71" w:unhideWhenUsed="0"/>
-    <w:lsdException w:name="Colorful List Accent 6" w:semiHidden="0" w:uiPriority="72" w:unhideWhenUsed="0"/>
-    <w:lsdException w:name="Colorful Grid Accent 6" w:semiHidden="0" w:uiPriority="73" w:unhideWhenUsed="0"/>
-    <w:lsdException w:name="Subtle Emphasis" w:semiHidden="0" w:uiPriority="19" w:unhideWhenUsed="0" w:qFormat="1"/>
-    <w:lsdException w:name="Intense Emphasis" w:semiHidden="0" w:uiPriority="21" w:unhideWhenUsed="0" w:qFormat="1"/>
-    <w:lsdException w:name="Subtle Reference" w:semiHidden="0" w:uiPriority="31" w:unhideWhenUsed="0" w:qFormat="1"/>
-    <w:lsdException w:name="Intense Reference" w:semiHidden="0" w:uiPriority="32" w:unhideWhenUsed="0" w:qFormat="1"/>
-    <w:lsdException w:name="Book Title" w:semiHidden="0" w:uiPriority="33" w:unhideWhenUsed="0" w:qFormat="1"/>
-    <w:lsdException w:name="Bibliography" w:uiPriority="37"/>
-    <w:lsdException w:name="TOC Heading" w:uiPriority="39" w:qFormat="1"/>
+  <w:latentStyles w:defLockedState="0" w:defUIPriority="99" w:defSemiHidden="0" w:defUnhideWhenUsed="0" w:defQFormat="0" w:count="376">
+    <w:lsdException w:name="Normal" w:uiPriority="0" w:qFormat="1"/>
+    <w:lsdException w:name="heading 1" w:uiPriority="9" w:qFormat="1"/>
+    <w:lsdException w:name="heading 2" w:semiHidden="1" w:uiPriority="9" w:unhideWhenUsed="1" w:qFormat="1"/>
+    <w:lsdException w:name="heading 3" w:semiHidden="1" w:uiPriority="9" w:unhideWhenUsed="1" w:qFormat="1"/>
+    <w:lsdException w:name="heading 4" w:semiHidden="1" w:uiPriority="9" w:unhideWhenUsed="1" w:qFormat="1"/>
+    <w:lsdException w:name="heading 5" w:semiHidden="1" w:uiPriority="9" w:unhideWhenUsed="1" w:qFormat="1"/>
+    <w:lsdException w:name="heading 6" w:semiHidden="1" w:uiPriority="9" w:unhideWhenUsed="1" w:qFormat="1"/>
+    <w:lsdException w:name="heading 7" w:semiHidden="1" w:uiPriority="9" w:unhideWhenUsed="1" w:qFormat="1"/>
+    <w:lsdException w:name="heading 8" w:semiHidden="1" w:uiPriority="9" w:unhideWhenUsed="1" w:qFormat="1"/>
+    <w:lsdException w:name="heading 9" w:semiHidden="1" w:uiPriority="9" w:unhideWhenUsed="1" w:qFormat="1"/>
+    <w:lsdException w:name="index 1" w:semiHidden="1" w:unhideWhenUsed="1"/>
+    <w:lsdException w:name="index 2" w:semiHidden="1" w:unhideWhenUsed="1"/>
+    <w:lsdException w:name="index 3" w:semiHidden="1" w:unhideWhenUsed="1"/>
+    <w:lsdException w:name="index 4" w:semiHidden="1" w:unhideWhenUsed="1"/>
+    <w:lsdException w:name="index 5" w:semiHidden="1" w:unhideWhenUsed="1"/>
+    <w:lsdException w:name="index 6" w:semiHidden="1" w:unhideWhenUsed="1"/>
+    <w:lsdException w:name="index 7" w:semiHidden="1" w:unhideWhenUsed="1"/>
+    <w:lsdException w:name="index 8" w:semiHidden="1" w:unhideWhenUsed="1"/>
+    <w:lsdException w:name="index 9" w:semiHidden="1" w:unhideWhenUsed="1"/>
+    <w:lsdException w:name="toc 1" w:semiHidden="1" w:uiPriority="39" w:unhideWhenUsed="1"/>
+    <w:lsdException w:name="toc 2" w:semiHidden="1" w:uiPriority="39" w:unhideWhenUsed="1"/>
+    <w:lsdException w:name="toc 3" w:semiHidden="1" w:uiPriority="39" w:unhideWhenUsed="1"/>
+    <w:lsdException w:name="toc 4" w:semiHidden="1" w:uiPriority="39" w:unhideWhenUsed="1"/>
+    <w:lsdException w:name="toc 5" w:semiHidden="1" w:uiPriority="39" w:unhideWhenUsed="1"/>
+    <w:lsdException w:name="toc 6" w:semiHidden="1" w:uiPriority="39" w:unhideWhenUsed="1"/>
+    <w:lsdException w:name="toc 7" w:semiHidden="1" w:uiPriority="39" w:unhideWhenUsed="1"/>
+    <w:lsdException w:name="toc 8" w:semiHidden="1" w:uiPriority="39" w:unhideWhenUsed="1"/>
+    <w:lsdException w:name="toc 9" w:semiHidden="1" w:uiPriority="39" w:unhideWhenUsed="1"/>
+    <w:lsdException w:name="Normal Indent" w:semiHidden="1" w:unhideWhenUsed="1"/>
+    <w:lsdException w:name="footnote text" w:semiHidden="1" w:unhideWhenUsed="1"/>
+    <w:lsdException w:name="annotation text" w:semiHidden="1" w:unhideWhenUsed="1"/>
+    <w:lsdException w:name="header" w:semiHidden="1" w:unhideWhenUsed="1"/>
+    <w:lsdException w:name="footer" w:semiHidden="1" w:unhideWhenUsed="1"/>
+    <w:lsdException w:name="index heading" w:semiHidden="1" w:unhideWhenUsed="1"/>
+    <w:lsdException w:name="caption" w:semiHidden="1" w:uiPriority="35" w:unhideWhenUsed="1" w:qFormat="1"/>
+    <w:lsdException w:name="table of figures" w:semiHidden="1" w:unhideWhenUsed="1"/>
+    <w:lsdException w:name="envelope address" w:semiHidden="1" w:unhideWhenUsed="1"/>
+    <w:lsdException w:name="envelope return" w:semiHidden="1" w:unhideWhenUsed="1"/>
+    <w:lsdException w:name="footnote reference" w:semiHidden="1" w:unhideWhenUsed="1"/>
+    <w:lsdException w:name="annotation reference" w:semiHidden="1" w:unhideWhenUsed="1"/>
+    <w:lsdException w:name="line number" w:semiHidden="1" w:unhideWhenUsed="1"/>
+    <w:lsdException w:name="page number" w:semiHidden="1" w:unhideWhenUsed="1"/>
+    <w:lsdException w:name="endnote reference" w:semiHidden="1" w:unhideWhenUsed="1"/>
+    <w:lsdException w:name="endnote text" w:semiHidden="1" w:unhideWhenUsed="1"/>
+    <w:lsdException w:name="table of authorities" w:semiHidden="1" w:unhideWhenUsed="1"/>
+    <w:lsdException w:name="macro" w:semiHidden="1" w:unhideWhenUsed="1"/>
+    <w:lsdException w:name="toa heading" w:semiHidden="1" w:unhideWhenUsed="1"/>
+    <w:lsdException w:name="List" w:semiHidden="1" w:unhideWhenUsed="1"/>
+    <w:lsdException w:name="List Bullet" w:semiHidden="1" w:unhideWhenUsed="1"/>
+    <w:lsdException w:name="List Number" w:semiHidden="1" w:unhideWhenUsed="1"/>
+    <w:lsdException w:name="List 2" w:semiHidden="1" w:unhideWhenUsed="1"/>
+    <w:lsdException w:name="List 3" w:semiHidden="1" w:unhideWhenUsed="1"/>
+    <w:lsdException w:name="List 4" w:semiHidden="1" w:unhideWhenUsed="1"/>
+    <w:lsdException w:name="List 5" w:semiHidden="1" w:unhideWhenUsed="1"/>
+    <w:lsdException w:name="List Bullet 2" w:semiHidden="1" w:unhideWhenUsed="1"/>
+    <w:lsdException w:name="List Bullet 3" w:semiHidden="1" w:unhideWhenUsed="1"/>
+    <w:lsdException w:name="List Bullet 4" w:semiHidden="1" w:unhideWhenUsed="1"/>
+    <w:lsdException w:name="List Bullet 5" w:semiHidden="1" w:unhideWhenUsed="1"/>
+    <w:lsdException w:name="List Number 2" w:semiHidden="1" w:unhideWhenUsed="1"/>
+    <w:lsdException w:name="List Number 3" w:semiHidden="1" w:unhideWhenUsed="1"/>
+    <w:lsdException w:name="List Number 4" w:semiHidden="1" w:unhideWhenUsed="1"/>
+    <w:lsdException w:name="List Number 5" w:semiHidden="1" w:unhideWhenUsed="1"/>
+    <w:lsdException w:name="Title" w:uiPriority="10" w:qFormat="1"/>
+    <w:lsdException w:name="Closing" w:semiHidden="1" w:unhideWhenUsed="1"/>
+    <w:lsdException w:name="Signature" w:semiHidden="1" w:unhideWhenUsed="1"/>
+    <w:lsdException w:name="Default Paragraph Font" w:semiHidden="1" w:uiPriority="1" w:unhideWhenUsed="1"/>
+    <w:lsdException w:name="Body Text" w:semiHidden="1" w:unhideWhenUsed="1"/>
+    <w:lsdException w:name="Body Text Indent" w:semiHidden="1" w:unhideWhenUsed="1"/>
+    <w:lsdException w:name="List Continue" w:semiHidden="1" w:unhideWhenUsed="1"/>
+    <w:lsdException w:name="List Continue 2" w:semiHidden="1" w:unhideWhenUsed="1"/>
+    <w:lsdException w:name="List Continue 3" w:semiHidden="1" w:unhideWhenUsed="1"/>
+    <w:lsdException w:name="List Continue 4" w:semiHidden="1" w:unhideWhenUsed="1"/>
+    <w:lsdException w:name="List Continue 5" w:semiHidden="1" w:unhideWhenUsed="1"/>
+    <w:lsdException w:name="Message Header" w:semiHidden="1" w:unhideWhenUsed="1"/>
+    <w:lsdException w:name="Subtitle" w:uiPriority="11" w:qFormat="1"/>
+    <w:lsdException w:name="Salutation" w:semiHidden="1" w:unhideWhenUsed="1"/>
+    <w:lsdException w:name="Date" w:semiHidden="1" w:unhideWhenUsed="1"/>
+    <w:lsdException w:name="Body Text First Indent" w:semiHidden="1" w:unhideWhenUsed="1"/>
+    <w:lsdException w:name="Body Text First Indent 2" w:semiHidden="1" w:unhideWhenUsed="1"/>
+    <w:lsdException w:name="Note Heading" w:semiHidden="1" w:unhideWhenUsed="1"/>
+    <w:lsdException w:name="Body Text 2" w:semiHidden="1" w:unhideWhenUsed="1"/>
+    <w:lsdException w:name="Body Text 3" w:semiHidden="1" w:unhideWhenUsed="1"/>
+    <w:lsdException w:name="Body Text Indent 2" w:semiHidden="1" w:unhideWhenUsed="1"/>
+    <w:lsdException w:name="Body Text Indent 3" w:semiHidden="1" w:unhideWhenUsed="1"/>
+    <w:lsdException w:name="Block Text" w:semiHidden="1" w:unhideWhenUsed="1"/>
+    <w:lsdException w:name="Hyperlink" w:semiHidden="1" w:unhideWhenUsed="1"/>
+    <w:lsdException w:name="FollowedHyperlink" w:semiHidden="1" w:unhideWhenUsed="1"/>
+    <w:lsdException w:name="Strong" w:uiPriority="22" w:qFormat="1"/>
+    <w:lsdException w:name="Emphasis" w:uiPriority="20" w:qFormat="1"/>
+    <w:lsdException w:name="Document Map" w:semiHidden="1" w:unhideWhenUsed="1"/>
+    <w:lsdException w:name="Plain Text" w:semiHidden="1" w:unhideWhenUsed="1"/>
+    <w:lsdException w:name="E-mail Signature" w:semiHidden="1" w:unhideWhenUsed="1"/>
+    <w:lsdException w:name="HTML Top of Form" w:semiHidden="1" w:unhideWhenUsed="1"/>
+    <w:lsdException w:name="HTML Bottom of Form" w:semiHidden="1" w:unhideWhenUsed="1"/>
+    <w:lsdException w:name="Normal (Web)" w:semiHidden="1" w:unhideWhenUsed="1"/>
+    <w:lsdException w:name="HTML Acronym" w:semiHidden="1" w:unhideWhenUsed="1"/>
+    <w:lsdException w:name="HTML Address" w:semiHidden="1" w:unhideWhenUsed="1"/>
+    <w:lsdException w:name="HTML Cite" w:semiHidden="1" w:unhideWhenUsed="1"/>
+    <w:lsdException w:name="HTML Code" w:semiHidden="1" w:unhideWhenUsed="1"/>
+    <w:lsdException w:name="HTML Definition" w:semiHidden="1" w:unhideWhenUsed="1"/>
+    <w:lsdException w:name="HTML Keyboard" w:semiHidden="1" w:unhideWhenUsed="1"/>
+    <w:lsdException w:name="HTML Preformatted" w:semiHidden="1" w:unhideWhenUsed="1"/>
+    <w:lsdException w:name="HTML Sample" w:semiHidden="1" w:unhideWhenUsed="1"/>
+    <w:lsdException w:name="HTML Typewriter" w:semiHidden="1" w:unhideWhenUsed="1"/>
+    <w:lsdException w:name="HTML Variable" w:semiHidden="1" w:unhideWhenUsed="1"/>
+    <w:lsdException w:name="Normal Table" w:semiHidden="1" w:unhideWhenUsed="1"/>
+    <w:lsdException w:name="annotation subject" w:semiHidden="1" w:unhideWhenUsed="1"/>
+    <w:lsdException w:name="No List" w:semiHidden="1" w:unhideWhenUsed="1"/>
+    <w:lsdException w:name="Outline List 1" w:semiHidden="1" w:unhideWhenUsed="1"/>
+    <w:lsdException w:name="Outline List 2" w:semiHidden="1" w:unhideWhenUsed="1"/>
+    <w:lsdException w:name="Outline List 3" w:semiHidden="1" w:unhideWhenUsed="1"/>
+    <w:lsdException w:name="Table Simple 1" w:semiHidden="1" w:unhideWhenUsed="1"/>
+    <w:lsdException w:name="Table Simple 2" w:semiHidden="1" w:unhideWhenUsed="1"/>
+    <w:lsdException w:name="Table Simple 3" w:semiHidden="1" w:unhideWhenUsed="1"/>
+    <w:lsdException w:name="Table Classic 1" w:semiHidden="1" w:unhideWhenUsed="1"/>
+    <w:lsdException w:name="Table Classic 2" w:semiHidden="1" w:unhideWhenUsed="1"/>
+    <w:lsdException w:name="Table Classic 3" w:semiHidden="1" w:unhideWhenUsed="1"/>
+    <w:lsdException w:name="Table Classic 4" w:semiHidden="1" w:unhideWhenUsed="1"/>
+    <w:lsdException w:name="Table Colorful 1" w:semiHidden="1" w:unhideWhenUsed="1"/>
+    <w:lsdException w:name="Table Colorful 2" w:semiHidden="1" w:unhideWhenUsed="1"/>
+    <w:lsdException w:name="Table Colorful 3" w:semiHidden="1" w:unhideWhenUsed="1"/>
+    <w:lsdException w:name="Table Columns 1" w:semiHidden="1" w:unhideWhenUsed="1"/>
+    <w:lsdException w:name="Table Columns 2" w:semiHidden="1" w:unhideWhenUsed="1"/>
+    <w:lsdException w:name="Table Columns 3" w:semiHidden="1" w:unhideWhenUsed="1"/>
+    <w:lsdException w:name="Table Columns 4" w:semiHidden="1" w:unhideWhenUsed="1"/>
+    <w:lsdException w:name="Table Columns 5" w:semiHidden="1" w:unhideWhenUsed="1"/>
+    <w:lsdException w:name="Table Grid 1" w:semiHidden="1" w:unhideWhenUsed="1"/>
+    <w:lsdException w:name="Table Grid 2" w:semiHidden="1" w:unhideWhenUsed="1"/>
+    <w:lsdException w:name="Table Grid 3" w:semiHidden="1" w:unhideWhenUsed="1"/>
+    <w:lsdException w:name="Table Grid 4" w:semiHidden="1" w:unhideWhenUsed="1"/>
+    <w:lsdException w:name="Table Grid 5" w:semiHidden="1" w:unhideWhenUsed="1"/>
+    <w:lsdException w:name="Table Grid 6" w:semiHidden="1" w:unhideWhenUsed="1"/>
+    <w:lsdException w:name="Table Grid 7" w:semiHidden="1" w:unhideWhenUsed="1"/>
+    <w:lsdException w:name="Table Grid 8" w:semiHidden="1" w:unhideWhenUsed="1"/>
+    <w:lsdException w:name="Table List 1" w:semiHidden="1" w:unhideWhenUsed="1"/>
+    <w:lsdException w:name="Table List 2" w:semiHidden="1" w:unhideWhenUsed="1"/>
+    <w:lsdException w:name="Table List 3" w:semiHidden="1" w:unhideWhenUsed="1"/>
+    <w:lsdException w:name="Table List 4" w:semiHidden="1" w:unhideWhenUsed="1"/>
+    <w:lsdException w:name="Table List 5" w:semiHidden="1" w:unhideWhenUsed="1"/>
+    <w:lsdException w:name="Table List 6" w:semiHidden="1" w:unhideWhenUsed="1"/>
+    <w:lsdException w:name="Table List 7" w:semiHidden="1" w:unhideWhenUsed="1"/>
+    <w:lsdException w:name="Table List 8" w:semiHidden="1" w:unhideWhenUsed="1"/>
+    <w:lsdException w:name="Table 3D effects 1" w:semiHidden="1" w:unhideWhenUsed="1"/>
+    <w:lsdException w:name="Table 3D effects 2" w:semiHidden="1" w:unhideWhenUsed="1"/>
+    <w:lsdException w:name="Table 3D effects 3" w:semiHidden="1" w:unhideWhenUsed="1"/>
+    <w:lsdException w:name="Table Contemporary" w:semiHidden="1" w:unhideWhenUsed="1"/>
+    <w:lsdException w:name="Table Elegant" w:semiHidden="1" w:unhideWhenUsed="1"/>
+    <w:lsdException w:name="Table Professional" w:semiHidden="1" w:unhideWhenUsed="1"/>
+    <w:lsdException w:name="Table Subtle 1" w:semiHidden="1" w:unhideWhenUsed="1"/>
+    <w:lsdException w:name="Table Subtle 2" w:semiHidden="1" w:unhideWhenUsed="1"/>
+    <w:lsdException w:name="Table Web 1" w:semiHidden="1" w:unhideWhenUsed="1"/>
+    <w:lsdException w:name="Table Web 2" w:semiHidden="1" w:unhideWhenUsed="1"/>
+    <w:lsdException w:name="Table Web 3" w:semiHidden="1" w:unhideWhenUsed="1"/>
+    <w:lsdException w:name="Balloon Text" w:semiHidden="1" w:unhideWhenUsed="1"/>
+    <w:lsdException w:name="Table Grid" w:semiHidden="1" w:uiPriority="39" w:unhideWhenUsed="1"/>
+    <w:lsdException w:name="Table Theme" w:semiHidden="1" w:unhideWhenUsed="1"/>
+    <w:lsdException w:name="Placeholder Text" w:semiHidden="1"/>
+    <w:lsdException w:name="No Spacing" w:uiPriority="1" w:qFormat="1"/>
+    <w:lsdException w:name="Light Shading" w:uiPriority="60"/>
+    <w:lsdException w:name="Light List" w:uiPriority="61"/>
+    <w:lsdException w:name="Light Grid" w:uiPriority="62"/>
+    <w:lsdException w:name="Medium Shading 1" w:uiPriority="63"/>
+    <w:lsdException w:name="Medium Shading 2" w:uiPriority="64"/>
+    <w:lsdException w:name="Medium List 1" w:uiPriority="65"/>
+    <w:lsdException w:name="Medium List 2" w:uiPriority="66"/>
+    <w:lsdException w:name="Medium Grid 1" w:uiPriority="67"/>
+    <w:lsdException w:name="Medium Grid 2" w:uiPriority="68"/>
+    <w:lsdException w:name="Medium Grid 3" w:uiPriority="69"/>
+    <w:lsdException w:name="Dark List" w:uiPriority="70"/>
+    <w:lsdException w:name="Colorful Shading" w:uiPriority="71"/>
+    <w:lsdException w:name="Colorful List" w:uiPriority="72"/>
+    <w:lsdException w:name="Colorful Grid" w:uiPriority="73"/>
+    <w:lsdException w:name="Light Shading Accent 1" w:uiPriority="60"/>
+    <w:lsdException w:name="Light List Accent 1" w:uiPriority="61"/>
+    <w:lsdException w:name="Light Grid Accent 1" w:uiPriority="62"/>
+    <w:lsdException w:name="Medium Shading 1 Accent 1" w:uiPriority="63"/>
+    <w:lsdException w:name="Medium Shading 2 Accent 1" w:uiPriority="64"/>
+    <w:lsdException w:name="Medium List 1 Accent 1" w:uiPriority="65"/>
+    <w:lsdException w:name="Revision" w:semiHidden="1"/>
+    <w:lsdException w:name="List Paragraph" w:uiPriority="34" w:qFormat="1"/>
+    <w:lsdException w:name="Quote" w:uiPriority="29" w:qFormat="1"/>
+    <w:lsdException w:name="Intense Quote" w:uiPriority="30" w:qFormat="1"/>
+    <w:lsdException w:name="Medium List 2 Accent 1" w:uiPriority="66"/>
+    <w:lsdException w:name="Medium Grid 1 Accent 1" w:uiPriority="67"/>
+    <w:lsdException w:name="Medium Grid 2 Accent 1" w:uiPriority="68"/>
+    <w:lsdException w:name="Medium Grid 3 Accent 1" w:uiPriority="69"/>
+    <w:lsdException w:name="Dark List Accent 1" w:uiPriority="70"/>
+    <w:lsdException w:name="Colorful Shading Accent 1" w:uiPriority="71"/>
+    <w:lsdException w:name="Colorful List Accent 1" w:uiPriority="72"/>
+    <w:lsdException w:name="Colorful Grid Accent 1" w:uiPriority="73"/>
+    <w:lsdException w:name="Light Shading Accent 2" w:uiPriority="60"/>
+    <w:lsdException w:name="Light List Accent 2" w:uiPriority="61"/>
+    <w:lsdException w:name="Light Grid Accent 2" w:uiPriority="62"/>
+    <w:lsdException w:name="Medium Shading 1 Accent 2" w:uiPriority="63"/>
+    <w:lsdException w:name="Medium Shading 2 Accent 2" w:uiPriority="64"/>
+    <w:lsdException w:name="Medium List 1 Accent 2" w:uiPriority="65"/>
+    <w:lsdException w:name="Medium List 2 Accent 2" w:uiPriority="66"/>
+    <w:lsdException w:name="Medium Grid 1 Accent 2" w:uiPriority="67"/>
+    <w:lsdException w:name="Medium Grid 2 Accent 2" w:uiPriority="68"/>
+    <w:lsdException w:name="Medium Grid 3 Accent 2" w:uiPriority="69"/>
+    <w:lsdException w:name="Dark List Accent 2" w:uiPriority="70"/>
+    <w:lsdException w:name="Colorful Shading Accent 2" w:uiPriority="71"/>
+    <w:lsdException w:name="Colorful List Accent 2" w:uiPriority="72"/>
+    <w:lsdException w:name="Colorful Grid Accent 2" w:uiPriority="73"/>
+    <w:lsdException w:name="Light Shading Accent 3" w:uiPriority="60"/>
+    <w:lsdException w:name="Light List Accent 3" w:uiPriority="61"/>
+    <w:lsdException w:name="Light Grid Accent 3" w:uiPriority="62"/>
+    <w:lsdException w:name="Medium Shading 1 Accent 3" w:uiPriority="63"/>
+    <w:lsdException w:name="Medium Shading 2 Accent 3" w:uiPriority="64"/>
+    <w:lsdException w:name="Medium List 1 Accent 3" w:uiPriority="65"/>
+    <w:lsdException w:name="Medium List 2 Accent 3" w:uiPriority="66"/>
+    <w:lsdException w:name="Medium Grid 1 Accent 3" w:uiPriority="67"/>
+    <w:lsdException w:name="Medium Grid 2 Accent 3" w:uiPriority="68"/>
+    <w:lsdException w:name="Medium Grid 3 Accent 3" w:uiPriority="69"/>
+    <w:lsdException w:name="Dark List Accent 3" w:uiPriority="70"/>
+    <w:lsdException w:name="Colorful Shading Accent 3" w:uiPriority="71"/>
+    <w:lsdException w:name="Colorful List Accent 3" w:uiPriority="72"/>
+    <w:lsdException w:name="Colorful Grid Accent 3" w:uiPriority="73"/>
+    <w:lsdException w:name="Light Shading Accent 4" w:uiPriority="60"/>
+    <w:lsdException w:name="Light List Accent 4" w:uiPriority="61"/>
+    <w:lsdException w:name="Light Grid Accent 4" w:uiPriority="62"/>
+    <w:lsdException w:name="Medium Shading 1 Accent 4" w:uiPriority="63"/>
+    <w:lsdException w:name="Medium Shading 2 Accent 4" w:uiPriority="64"/>
+    <w:lsdException w:name="Medium List 1 Accent 4" w:uiPriority="65"/>
+    <w:lsdException w:name="Medium List 2 Accent 4" w:uiPriority="66"/>
+    <w:lsdException w:name="Medium Grid 1 Accent 4" w:uiPriority="67"/>
+    <w:lsdException w:name="Medium Grid 2 Accent 4" w:uiPriority="68"/>
+    <w:lsdException w:name="Medium Grid 3 Accent 4" w:uiPriority="69"/>
+    <w:lsdException w:name="Dark List Accent 4" w:uiPriority="70"/>
+    <w:lsdException w:name="Colorful Shading Accent 4" w:uiPriority="71"/>
+    <w:lsdException w:name="Colorful List Accent 4" w:uiPriority="72"/>
+    <w:lsdException w:name="Colorful Grid Accent 4" w:uiPriority="73"/>
+    <w:lsdException w:name="Light Shading Accent 5" w:uiPriority="60"/>
+    <w:lsdException w:name="Light List Accent 5" w:uiPriority="61"/>
+    <w:lsdException w:name="Light Grid Accent 5" w:uiPriority="62"/>
+    <w:lsdException w:name="Medium Shading 1 Accent 5" w:uiPriority="63"/>
+    <w:lsdException w:name="Medium Shading 2 Accent 5" w:uiPriority="64"/>
+    <w:lsdException w:name="Medium List 1 Accent 5" w:uiPriority="65"/>
+    <w:lsdException w:name="Medium List 2 Accent 5" w:uiPriority="66"/>
+    <w:lsdException w:name="Medium Grid 1 Accent 5" w:uiPriority="67"/>
+    <w:lsdException w:name="Medium Grid 2 Accent 5" w:uiPriority="68"/>
+    <w:lsdException w:name="Medium Grid 3 Accent 5" w:uiPriority="69"/>
+    <w:lsdException w:name="Dark List Accent 5" w:uiPriority="70"/>
+    <w:lsdException w:name="Colorful Shading Accent 5" w:uiPriority="71"/>
+    <w:lsdException w:name="Colorful List Accent 5" w:uiPriority="72"/>
+    <w:lsdException w:name="Colorful Grid Accent 5" w:uiPriority="73"/>
+    <w:lsdException w:name="Light Shading Accent 6" w:uiPriority="60"/>
+    <w:lsdException w:name="Light List Accent 6" w:uiPriority="61"/>
+    <w:lsdException w:name="Light Grid Accent 6" w:uiPriority="62"/>
+    <w:lsdException w:name="Medium Shading 1 Accent 6" w:uiPriority="63"/>
+    <w:lsdException w:name="Medium Shading 2 Accent 6" w:uiPriority="64"/>
+    <w:lsdException w:name="Medium List 1 Accent 6" w:uiPriority="65"/>
+    <w:lsdException w:name="Medium List 2 Accent 6" w:uiPriority="66"/>
+    <w:lsdException w:name="Medium Grid 1 Accent 6" w:uiPriority="67"/>
+    <w:lsdException w:name="Medium Grid 2 Accent 6" w:uiPriority="68"/>
+    <w:lsdException w:name="Medium Grid 3 Accent 6" w:uiPriority="69"/>
+    <w:lsdException w:name="Dark List Accent 6" w:uiPriority="70"/>
+    <w:lsdException w:name="Colorful Shading Accent 6" w:uiPriority="71"/>
+    <w:lsdException w:name="Colorful List Accent 6" w:uiPriority="72"/>
+    <w:lsdException w:name="Colorful Grid Accent 6" w:uiPriority="73"/>
+    <w:lsdException w:name="Subtle Emphasis" w:uiPriority="19" w:qFormat="1"/>
+    <w:lsdException w:name="Intense Emphasis" w:uiPriority="21" w:qFormat="1"/>
+    <w:lsdException w:name="Subtle Reference" w:uiPriority="31" w:qFormat="1"/>
+    <w:lsdException w:name="Intense Reference" w:uiPriority="32" w:qFormat="1"/>
+    <w:lsdException w:name="Book Title" w:uiPriority="33" w:qFormat="1"/>
+    <w:lsdException w:name="Bibliography" w:semiHidden="1" w:uiPriority="37" w:unhideWhenUsed="1"/>
+    <w:lsdException w:name="TOC Heading" w:semiHidden="1" w:uiPriority="39" w:unhideWhenUsed="1" w:qFormat="1"/>
+    <w:lsdException w:name="Plain Table 1" w:uiPriority="41"/>
+    <w:lsdException w:name="Plain Table 2" w:uiPriority="42"/>
+    <w:lsdException w:name="Plain Table 3" w:uiPriority="43"/>
+    <w:lsdException w:name="Plain Table 4" w:uiPriority="44"/>
+    <w:lsdException w:name="Plain Table 5" w:uiPriority="45"/>
+    <w:lsdException w:name="Grid Table Light" w:uiPriority="40"/>
+    <w:lsdException w:name="Grid Table 1 Light" w:uiPriority="46"/>
+    <w:lsdException w:name="Grid Table 2" w:uiPriority="47"/>
+    <w:lsdException w:name="Grid Table 3" w:uiPriority="48"/>
+    <w:lsdException w:name="Grid Table 4" w:uiPriority="49"/>
+    <w:lsdException w:name="Grid Table 5 Dark" w:uiPriority="50"/>
+    <w:lsdException w:name="Grid Table 6 Colorful" w:uiPriority="51"/>
+    <w:lsdException w:name="Grid Table 7 Colorful" w:uiPriority="52"/>
+    <w:lsdException w:name="Grid Table 1 Light Accent 1" w:uiPriority="46"/>
+    <w:lsdException w:name="Grid Table 2 Accent 1" w:uiPriority="47"/>
+    <w:lsdException w:name="Grid Table 3 Accent 1" w:uiPriority="48"/>
+    <w:lsdException w:name="Grid Table 4 Accent 1" w:uiPriority="49"/>
+    <w:lsdException w:name="Grid Table 5 Dark Accent 1" w:uiPriority="50"/>
+    <w:lsdException w:name="Grid Table 6 Colorful Accent 1" w:uiPriority="51"/>
+    <w:lsdException w:name="Grid Table 7 Colorful Accent 1" w:uiPriority="52"/>
+    <w:lsdException w:name="Grid Table 1 Light Accent 2" w:uiPriority="46"/>
+    <w:lsdException w:name="Grid Table 2 Accent 2" w:uiPriority="47"/>
+    <w:lsdException w:name="Grid Table 3 Accent 2" w:uiPriority="48"/>
+    <w:lsdException w:name="Grid Table 4 Accent 2" w:uiPriority="49"/>
+    <w:lsdException w:name="Grid Table 5 Dark Accent 2" w:uiPriority="50"/>
+    <w:lsdException w:name="Grid Table 6 Colorful Accent 2" w:uiPriority="51"/>
+    <w:lsdException w:name="Grid Table 7 Colorful Accent 2" w:uiPriority="52"/>
+    <w:lsdException w:name="Grid Table 1 Light Accent 3" w:uiPriority="46"/>
+    <w:lsdException w:name="Grid Table 2 Accent 3" w:uiPriority="47"/>
+    <w:lsdException w:name="Grid Table 3 Accent 3" w:uiPriority="48"/>
+    <w:lsdException w:name="Grid Table 4 Accent 3" w:uiPriority="49"/>
+    <w:lsdException w:name="Grid Table 5 Dark Accent 3" w:uiPriority="50"/>
+    <w:lsdException w:name="Grid Table 6 Colorful Accent 3" w:uiPriority="51"/>
+    <w:lsdException w:name="Grid Table 7 Colorful Accent 3" w:uiPriority="52"/>
+    <w:lsdException w:name="Grid Table 1 Light Accent 4" w:uiPriority="46"/>
+    <w:lsdException w:name="Grid Table 2 Accent 4" w:uiPriority="47"/>
+    <w:lsdException w:name="Grid Table 3 Accent 4" w:uiPriority="48"/>
+    <w:lsdException w:name="Grid Table 4 Accent 4" w:uiPriority="49"/>
+    <w:lsdException w:name="Grid Table 5 Dark Accent 4" w:uiPriority="50"/>
+    <w:lsdException w:name="Grid Table 6 Colorful Accent 4" w:uiPriority="51"/>
+    <w:lsdException w:name="Grid Table 7 Colorful Accent 4" w:uiPriority="52"/>
+    <w:lsdException w:name="Grid Table 1 Light Accent 5" w:uiPriority="46"/>
+    <w:lsdException w:name="Grid Table 2 Accent 5" w:uiPriority="47"/>
+    <w:lsdException w:name="Grid Table 3 Accent 5" w:uiPriority="48"/>
+    <w:lsdException w:name="Grid Table 4 Accent 5" w:uiPriority="49"/>
+    <w:lsdException w:name="Grid Table 5 Dark Accent 5" w:uiPriority="50"/>
+    <w:lsdException w:name="Grid Table 6 Colorful Accent 5" w:uiPriority="51"/>
+    <w:lsdException w:name="Grid Table 7 Colorful Accent 5" w:uiPriority="52"/>
+    <w:lsdException w:name="Grid Table 1 Light Accent 6" w:uiPriority="46"/>
+    <w:lsdException w:name="Grid Table 2 Accent 6" w:uiPriority="47"/>
+    <w:lsdException w:name="Grid Table 3 Accent 6" w:uiPriority="48"/>
+    <w:lsdException w:name="Grid Table 4 Accent 6" w:uiPriority="49"/>
+    <w:lsdException w:name="Grid Table 5 Dark Accent 6" w:uiPriority="50"/>
+    <w:lsdException w:name="Grid Table 6 Colorful Accent 6" w:uiPriority="51"/>
+    <w:lsdException w:name="Grid Table 7 Colorful Accent 6" w:uiPriority="52"/>
+    <w:lsdException w:name="List Table 1 Light" w:uiPriority="46"/>
+    <w:lsdException w:name="List Table 2" w:uiPriority="47"/>
+    <w:lsdException w:name="List Table 3" w:uiPriority="48"/>
+    <w:lsdException w:name="List Table 4" w:uiPriority="49"/>
+    <w:lsdException w:name="List Table 5 Dark" w:uiPriority="50"/>
+    <w:lsdException w:name="List Table 6 Colorful" w:uiPriority="51"/>
+    <w:lsdException w:name="List Table 7 Colorful" w:uiPriority="52"/>
+    <w:lsdException w:name="List Table 1 Light Accent 1" w:uiPriority="46"/>
+    <w:lsdException w:name="List Table 2 Accent 1" w:uiPriority="47"/>
+    <w:lsdException w:name="List Table 3 Accent 1" w:uiPriority="48"/>
+    <w:lsdException w:name="List Table 4 Accent 1" w:uiPriority="49"/>
+    <w:lsdException w:name="List Table 5 Dark Accent 1" w:uiPriority="50"/>
+    <w:lsdException w:name="List Table 6 Colorful Accent 1" w:uiPriority="51"/>
+    <w:lsdException w:name="List Table 7 Colorful Accent 1" w:uiPriority="52"/>
+    <w:lsdException w:name="List Table 1 Light Accent 2" w:uiPriority="46"/>
+    <w:lsdException w:name="List Table 2 Accent 2" w:uiPriority="47"/>
+    <w:lsdException w:name="List Table 3 Accent 2" w:uiPriority="48"/>
+    <w:lsdException w:name="List Table 4 Accent 2" w:uiPriority="49"/>
+    <w:lsdException w:name="List Table 5 Dark Accent 2" w:uiPriority="50"/>
+    <w:lsdException w:name="List Table 6 Colorful Accent 2" w:uiPriority="51"/>
+    <w:lsdException w:name="List Table 7 Colorful Accent 2" w:uiPriority="52"/>
+    <w:lsdException w:name="List Table 1 Light Accent 3" w:uiPriority="46"/>
+    <w:lsdException w:name="List Table 2 Accent 3" w:uiPriority="47"/>
+    <w:lsdException w:name="List Table 3 Accent 3" w:uiPriority="48"/>
+    <w:lsdException w:name="List Table 4 Accent 3" w:uiPriority="49"/>
+    <w:lsdException w:name="List Table 5 Dark Accent 3" w:uiPriority="50"/>
+    <w:lsdException w:name="List Table 6 Colorful Accent 3" w:uiPriority="51"/>
+    <w:lsdException w:name="List Table 7 Colorful Accent 3" w:uiPriority="52"/>
+    <w:lsdException w:name="List Table 1 Light Accent 4" w:uiPriority="46"/>
+    <w:lsdException w:name="List Table 2 Accent 4" w:uiPriority="47"/>
+    <w:lsdException w:name="List Table 3 Accent 4" w:uiPriority="48"/>
+    <w:lsdException w:name="List Table 4 Accent 4" w:uiPriority="49"/>
+    <w:lsdException w:name="List Table 5 Dark Accent 4" w:uiPriority="50"/>
+    <w:lsdException w:name="List Table 6 Colorful Accent 4" w:uiPriority="51"/>
+    <w:lsdException w:name="List Table 7 Colorful Accent 4" w:uiPriority="52"/>
+    <w:lsdException w:name="List Table 1 Light Accent 5" w:uiPriority="46"/>
+    <w:lsdException w:name="List Table 2 Accent 5" w:uiPriority="47"/>
+    <w:lsdException w:name="List Table 3 Accent 5" w:uiPriority="48"/>
+    <w:lsdException w:name="List Table 4 Accent 5" w:uiPriority="49"/>
+    <w:lsdException w:name="List Table 5 Dark Accent 5" w:uiPriority="50"/>
+    <w:lsdException w:name="List Table 6 Colorful Accent 5" w:uiPriority="51"/>
+    <w:lsdException w:name="List Table 7 Colorful Accent 5" w:uiPriority="52"/>
+    <w:lsdException w:name="List Table 1 Light Accent 6" w:uiPriority="46"/>
+    <w:lsdException w:name="List Table 2 Accent 6" w:uiPriority="47"/>
+    <w:lsdException w:name="List Table 3 Accent 6" w:uiPriority="48"/>
+    <w:lsdException w:name="List Table 4 Accent 6" w:uiPriority="49"/>
+    <w:lsdException w:name="List Table 5 Dark Accent 6" w:uiPriority="50"/>
+    <w:lsdException w:name="List Table 6 Colorful Accent 6" w:uiPriority="51"/>
+    <w:lsdException w:name="List Table 7 Colorful Accent 6" w:uiPriority="52"/>
+    <w:lsdException w:name="Mention" w:semiHidden="1" w:unhideWhenUsed="1"/>
+    <w:lsdException w:name="Smart Hyperlink" w:semiHidden="1" w:unhideWhenUsed="1"/>
+    <w:lsdException w:name="Hashtag" w:semiHidden="1" w:unhideWhenUsed="1"/>
+    <w:lsdException w:name="Unresolved Mention" w:semiHidden="1" w:unhideWhenUsed="1"/>
+    <w:lsdException w:name="Smart Link" w:semiHidden="1" w:unhideWhenUsed="1"/>
   </w:latentStyles>
   <w:style w:type="paragraph" w:default="1" w:styleId="Standard">
     <w:name w:val="Normal"/>
@@ -4058,7 +5644,6 @@
   <w:style w:type="character" w:default="1" w:styleId="Absatz-Standardschriftart">
     <w:name w:val="Default Paragraph Font"/>
     <w:uiPriority w:val="1"/>
-    <w:semiHidden/>
     <w:unhideWhenUsed/>
   </w:style>
   <w:style w:type="table" w:default="1" w:styleId="NormaleTabelle">
@@ -4066,7 +5651,6 @@
     <w:uiPriority w:val="99"/>
     <w:semiHidden/>
     <w:unhideWhenUsed/>
-    <w:qFormat/>
     <w:tblPr>
       <w:tblInd w:w="0" w:type="dxa"/>
       <w:tblCellMar>
@@ -4107,8 +5691,8 @@
       <w:u w:val="single"/>
     </w:rPr>
   </w:style>
-  <w:style w:type="character" w:customStyle="1" w:styleId="UnresolvedMention">
-    <w:name w:val="Unresolved Mention"/>
+  <w:style w:type="character" w:customStyle="1" w:styleId="NichtaufgelsteErwhnung1">
+    <w:name w:val="Nicht aufgelöste Erwähnung1"/>
     <w:basedOn w:val="Absatz-Standardschriftart"/>
     <w:uiPriority w:val="99"/>
     <w:semiHidden/>
@@ -4365,6 +5949,18 @@
       <w:color w:val="000000"/>
       <w:sz w:val="16"/>
       <w:szCs w:val="16"/>
+    </w:rPr>
+  </w:style>
+  <w:style w:type="character" w:styleId="NichtaufgelsteErwhnung">
+    <w:name w:val="Unresolved Mention"/>
+    <w:basedOn w:val="Absatz-Standardschriftart"/>
+    <w:uiPriority w:val="99"/>
+    <w:semiHidden/>
+    <w:unhideWhenUsed/>
+    <w:rsid w:val="003D12FA"/>
+    <w:rPr>
+      <w:color w:val="605E5C"/>
+      <w:shd w:val="clear" w:color="auto" w:fill="E1DFDD"/>
     </w:rPr>
   </w:style>
 </w:styles>
@@ -4659,7 +6255,7 @@
   <a:extraClrSchemeLst/>
   <a:extLst>
     <a:ext uri="{05A4C25C-085E-4340-85A3-A5531E510DB2}">
-      <thm15:themeFamily xmlns="" xmlns:thm15="http://schemas.microsoft.com/office/thememl/2012/main" name="Office Theme" id="{62F939B6-93AF-4DB8-9C6B-D6C7DFDC589F}" vid="{4A3C46E8-61CC-4603-A589-7422A47A8E4A}"/>
+      <thm15:themeFamily xmlns:thm15="http://schemas.microsoft.com/office/thememl/2012/main" name="Office Theme" id="{62F939B6-93AF-4DB8-9C6B-D6C7DFDC589F}" vid="{4A3C46E8-61CC-4603-A589-7422A47A8E4A}"/>
     </a:ext>
   </a:extLst>
 </a:theme>

</xml_diff>

<commit_message>
updated api call documentation
</commit_message>
<xml_diff>
--- a/doc/EAH-API-Calls.docx
+++ b/doc/EAH-API-Calls.docx
@@ -1,6 +1,6 @@
 
 <file path=word/document.xml><?xml version="1.0" encoding="utf-8"?>
-<w:document xmlns:ve="http://schemas.openxmlformats.org/markup-compatibility/2006" xmlns:o="urn:schemas-microsoft-com:office:office" xmlns:r="http://schemas.openxmlformats.org/officeDocument/2006/relationships" xmlns:m="http://schemas.openxmlformats.org/officeDocument/2006/math" xmlns:v="urn:schemas-microsoft-com:vml" xmlns:wp="http://schemas.openxmlformats.org/drawingml/2006/wordprocessingDrawing" xmlns:w10="urn:schemas-microsoft-com:office:word" xmlns:w="http://schemas.openxmlformats.org/wordprocessingml/2006/main" xmlns:wne="http://schemas.microsoft.com/office/word/2006/wordml">
+<w:document xmlns:wpc="http://schemas.microsoft.com/office/word/2010/wordprocessingCanvas" xmlns:cx="http://schemas.microsoft.com/office/drawing/2014/chartex" xmlns:cx1="http://schemas.microsoft.com/office/drawing/2015/9/8/chartex" xmlns:cx2="http://schemas.microsoft.com/office/drawing/2015/10/21/chartex" xmlns:cx3="http://schemas.microsoft.com/office/drawing/2016/5/9/chartex" xmlns:cx4="http://schemas.microsoft.com/office/drawing/2016/5/10/chartex" xmlns:cx5="http://schemas.microsoft.com/office/drawing/2016/5/11/chartex" xmlns:cx6="http://schemas.microsoft.com/office/drawing/2016/5/12/chartex" xmlns:cx7="http://schemas.microsoft.com/office/drawing/2016/5/13/chartex" xmlns:cx8="http://schemas.microsoft.com/office/drawing/2016/5/14/chartex" xmlns:mc="http://schemas.openxmlformats.org/markup-compatibility/2006" xmlns:aink="http://schemas.microsoft.com/office/drawing/2016/ink" xmlns:am3d="http://schemas.microsoft.com/office/drawing/2017/model3d" xmlns:o="urn:schemas-microsoft-com:office:office" xmlns:r="http://schemas.openxmlformats.org/officeDocument/2006/relationships" xmlns:m="http://schemas.openxmlformats.org/officeDocument/2006/math" xmlns:v="urn:schemas-microsoft-com:vml" xmlns:wp14="http://schemas.microsoft.com/office/word/2010/wordprocessingDrawing" xmlns:wp="http://schemas.openxmlformats.org/drawingml/2006/wordprocessingDrawing" xmlns:w10="urn:schemas-microsoft-com:office:word" xmlns:w="http://schemas.openxmlformats.org/wordprocessingml/2006/main" xmlns:w14="http://schemas.microsoft.com/office/word/2010/wordml" xmlns:w15="http://schemas.microsoft.com/office/word/2012/wordml" xmlns:w16cex="http://schemas.microsoft.com/office/word/2018/wordml/cex" xmlns:w16cid="http://schemas.microsoft.com/office/word/2016/wordml/cid" xmlns:w16="http://schemas.microsoft.com/office/word/2018/wordml" xmlns:w16sdtdh="http://schemas.microsoft.com/office/word/2020/wordml/sdtdatahash" xmlns:w16se="http://schemas.microsoft.com/office/word/2015/wordml/symex" xmlns:wpg="http://schemas.microsoft.com/office/word/2010/wordprocessingGroup" xmlns:wpi="http://schemas.microsoft.com/office/word/2010/wordprocessingInk" xmlns:wne="http://schemas.microsoft.com/office/word/2006/wordml" xmlns:wps="http://schemas.microsoft.com/office/word/2010/wordprocessingShape" mc:Ignorable="w14 w15 w16se w16cid w16 w16cex w16sdtdh wp14">
   <w:body>
     <w:p>
       <w:pPr>
@@ -9,14 +9,12 @@
           <w:rFonts w:eastAsia="Arial"/>
         </w:rPr>
       </w:pPr>
-      <w:proofErr w:type="spellStart"/>
       <w:r>
         <w:rPr>
           <w:rFonts w:eastAsia="Arial"/>
         </w:rPr>
         <w:t>EAH­API­Calls</w:t>
       </w:r>
-      <w:proofErr w:type="spellEnd"/>
     </w:p>
     <w:p>
       <w:pPr>
@@ -28,23 +26,7 @@
         <w:spacing w:after="145"/>
       </w:pPr>
       <w:r>
-        <w:t xml:space="preserve">Dieses Dokument sammelt Informationen rund um die Schnittstelle zwischen der </w:t>
-      </w:r>
-      <w:proofErr w:type="spellStart"/>
-      <w:r>
-        <w:t>Android</w:t>
-      </w:r>
-      <w:proofErr w:type="spellEnd"/>
-      <w:r>
-        <w:t xml:space="preserve"> Stundenplan </w:t>
-      </w:r>
-      <w:proofErr w:type="spellStart"/>
-      <w:r>
-        <w:t>App</w:t>
-      </w:r>
-      <w:proofErr w:type="spellEnd"/>
-      <w:r>
-        <w:t xml:space="preserve"> und dem Backend an der FH Erfurt. </w:t>
+        <w:t xml:space="preserve">Dieses Dokument sammelt Informationen rund um die Schnittstelle zwischen der Android Stundenplan App und dem Backend an der FH Erfurt. </w:t>
       </w:r>
     </w:p>
     <w:p>
@@ -52,23 +34,7 @@
         <w:spacing w:after="145"/>
       </w:pPr>
       <w:r>
-        <w:t xml:space="preserve">Stundenplan </w:t>
-      </w:r>
-      <w:proofErr w:type="spellStart"/>
-      <w:r>
-        <w:t>App</w:t>
-      </w:r>
-      <w:proofErr w:type="spellEnd"/>
-      <w:r>
-        <w:t xml:space="preserve">: Prof. Dr. Michael </w:t>
-      </w:r>
-      <w:proofErr w:type="spellStart"/>
-      <w:r>
-        <w:t>Stepping</w:t>
-      </w:r>
-      <w:proofErr w:type="spellEnd"/>
-      <w:r>
-        <w:t xml:space="preserve"> (EAH-Jena)</w:t>
+        <w:t>Stundenplan App: Prof. Dr. Michael Stepping (EAH-Jena)</w:t>
       </w:r>
     </w:p>
     <w:p>
@@ -76,15 +42,7 @@
         <w:spacing w:after="145"/>
       </w:pPr>
       <w:r>
-        <w:t xml:space="preserve">Backend: Prof. Dr. Steffen </w:t>
-      </w:r>
-      <w:proofErr w:type="spellStart"/>
-      <w:r>
-        <w:t>Avemarg</w:t>
-      </w:r>
-      <w:proofErr w:type="spellEnd"/>
-      <w:r>
-        <w:t xml:space="preserve"> (FH Erfurt)</w:t>
+        <w:t>Backend: Prof. Dr. Steffen Avemarg (FH Erfurt)</w:t>
       </w:r>
     </w:p>
     <w:p>
@@ -105,21 +63,11 @@
       <w:r>
         <w:t xml:space="preserve">, zuletzt gespeichert am: </w:t>
       </w:r>
-      <w:r>
-        <w:fldChar w:fldCharType="begin"/>
-      </w:r>
-      <w:r>
-        <w:instrText xml:space="preserve"> DOCPROPERTY  LastSavedTime  \* MERGEFORMAT </w:instrText>
-      </w:r>
-      <w:r>
-        <w:fldChar w:fldCharType="separate"/>
-      </w:r>
-      <w:r>
-        <w:t>27.01.2022 14:29</w:t>
-      </w:r>
-      <w:r>
-        <w:fldChar w:fldCharType="end"/>
-      </w:r>
+      <w:fldSimple w:instr=" DOCPROPERTY  LastSavedTime  \* MERGEFORMAT ">
+        <w:r>
+          <w:t>27.01.2022 14:29</w:t>
+        </w:r>
+      </w:fldSimple>
     </w:p>
     <w:p>
       <w:pPr>
@@ -1684,21 +1632,12 @@
       <w:bookmarkEnd w:id="0"/>
     </w:p>
     <w:p>
-      <w:proofErr w:type="spellStart"/>
       <w:r>
         <w:rPr>
           <w:rFonts w:eastAsia="Arial" w:cs="Arial"/>
           <w:b/>
         </w:rPr>
-        <w:t>BaseUrl</w:t>
-      </w:r>
-      <w:proofErr w:type="spellEnd"/>
-      <w:r>
-        <w:rPr>
-          <w:rFonts w:eastAsia="Arial" w:cs="Arial"/>
-          <w:b/>
-        </w:rPr>
-        <w:t>:</w:t>
+        <w:t>BaseUrl:</w:t>
       </w:r>
       <w:r>
         <w:rPr>
@@ -1788,21 +1727,7 @@
         <w:rPr>
           <w:i/>
         </w:rPr>
-        <w:t xml:space="preserve">Hintergrund: Die Fritz-Boxen haben eine Kindersicherung eingebaut und erlauben keine Zugriffe auf IP-Adressen im Internet. Daher wird eine </w:t>
-      </w:r>
-      <w:proofErr w:type="spellStart"/>
-      <w:r>
-        <w:rPr>
-          <w:i/>
-        </w:rPr>
-        <w:t>App</w:t>
-      </w:r>
-      <w:proofErr w:type="spellEnd"/>
-      <w:r>
-        <w:rPr>
-          <w:i/>
-        </w:rPr>
-        <w:t xml:space="preserve"> „verhungern“.</w:t>
+        <w:t>Hintergrund: Die Fritz-Boxen haben eine Kindersicherung eingebaut und erlauben keine Zugriffe auf IP-Adressen im Internet. Daher wird eine App „verhungern“.</w:t>
       </w:r>
     </w:p>
     <w:p>
@@ -1881,7 +1806,7 @@
           <w:noProof/>
         </w:rPr>
         <w:drawing>
-          <wp:inline distT="0" distB="0" distL="0" distR="0">
+          <wp:inline distT="0" distB="0" distL="0" distR="0" wp14:anchorId="40900ED6" wp14:editId="7195F72A">
             <wp:extent cx="2685841" cy="4229877"/>
             <wp:effectExtent l="0" t="0" r="0" b="0"/>
             <wp:docPr id="2" name="Grafik 2" descr="Ein Bild, das Text enthält.&#10;&#10;Automatisch generierte Beschreibung"/>
@@ -1929,19 +1854,11 @@
         <w:lastRenderedPageBreak/>
         <w:t>Antwort Übersicht (</w:t>
       </w:r>
-      <w:proofErr w:type="spellStart"/>
       <w:r>
         <w:rPr>
           <w:i/>
         </w:rPr>
-        <w:t>StudyGroups</w:t>
-      </w:r>
-      <w:proofErr w:type="spellEnd"/>
-      <w:r>
-        <w:rPr>
-          <w:i/>
-        </w:rPr>
-        <w:t>/Sets minimiert</w:t>
+        <w:t>StudyGroups/Sets minimiert</w:t>
       </w:r>
       <w:r>
         <w:t>):</w:t>
@@ -1953,7 +1870,7 @@
           <w:noProof/>
         </w:rPr>
         <w:drawing>
-          <wp:inline distT="0" distB="0" distL="0" distR="0">
+          <wp:inline distT="0" distB="0" distL="0" distR="0" wp14:anchorId="2137F4C7" wp14:editId="7AB64D22">
             <wp:extent cx="2869565" cy="6711821"/>
             <wp:effectExtent l="0" t="0" r="0" b="0"/>
             <wp:docPr id="3" name="Grafik 3" descr="Ein Bild, das Text enthält.&#10;&#10;Automatisch generierte Beschreibung"/>
@@ -1985,7 +1902,7 @@
                     </a:ln>
                     <a:extLst>
                       <a:ext uri="{53640926-AAD7-44D8-BBD7-CCE9431645EC}">
-                        <a14:shadowObscured xmlns="" xmlns:wpc="http://schemas.microsoft.com/office/word/2010/wordprocessingCanvas" xmlns:cx="http://schemas.microsoft.com/office/drawing/2014/chartex" xmlns:cx1="http://schemas.microsoft.com/office/drawing/2015/9/8/chartex" xmlns:cx2="http://schemas.microsoft.com/office/drawing/2015/10/21/chartex" xmlns:cx3="http://schemas.microsoft.com/office/drawing/2016/5/9/chartex" xmlns:cx4="http://schemas.microsoft.com/office/drawing/2016/5/10/chartex" xmlns:cx5="http://schemas.microsoft.com/office/drawing/2016/5/11/chartex" xmlns:cx6="http://schemas.microsoft.com/office/drawing/2016/5/12/chartex" xmlns:cx7="http://schemas.microsoft.com/office/drawing/2016/5/13/chartex" xmlns:cx8="http://schemas.microsoft.com/office/drawing/2016/5/14/chartex" xmlns:mc="http://schemas.openxmlformats.org/markup-compatibility/2006" xmlns:aink="http://schemas.microsoft.com/office/drawing/2016/ink" xmlns:am3d="http://schemas.microsoft.com/office/drawing/2017/model3d" xmlns:o="urn:schemas-microsoft-com:office:office" xmlns:v="urn:schemas-microsoft-com:vml" xmlns:wp14="http://schemas.microsoft.com/office/word/2010/wordprocessingDrawing" xmlns:w10="urn:schemas-microsoft-com:office:word" xmlns:w="http://schemas.openxmlformats.org/wordprocessingml/2006/main" xmlns:w14="http://schemas.microsoft.com/office/word/2010/wordml" xmlns:w15="http://schemas.microsoft.com/office/word/2012/wordml" xmlns:w16cex="http://schemas.microsoft.com/office/word/2018/wordml/cex" xmlns:w16cid="http://schemas.microsoft.com/office/word/2016/wordml/cid" xmlns:w16="http://schemas.microsoft.com/office/word/2018/wordml" xmlns:w16sdtdh="http://schemas.microsoft.com/office/word/2020/wordml/sdtdatahash" xmlns:w16se="http://schemas.microsoft.com/office/word/2015/wordml/symex" xmlns:wpg="http://schemas.microsoft.com/office/word/2010/wordprocessingGroup" xmlns:wpi="http://schemas.microsoft.com/office/word/2010/wordprocessingInk" xmlns:wps="http://schemas.microsoft.com/office/word/2010/wordprocessingShape" xmlns:a14="http://schemas.microsoft.com/office/drawing/2010/main"/>
+                        <a14:shadowObscured xmlns:a14="http://schemas.microsoft.com/office/drawing/2010/main"/>
                       </a:ext>
                     </a:extLst>
                   </pic:spPr>
@@ -2034,27 +1951,8 @@
           <w:sz w:val="24"/>
           <w:szCs w:val="24"/>
         </w:rPr>
-        <w:t xml:space="preserve">Set </w:t>
-      </w:r>
-      <w:proofErr w:type="spellStart"/>
-      <w:r>
-        <w:rPr>
-          <w:rFonts w:ascii="Calibri" w:eastAsia="Times New Roman" w:hAnsi="Calibri"/>
-          <w:sz w:val="24"/>
-          <w:szCs w:val="24"/>
-        </w:rPr>
-        <w:t>betimmt</w:t>
-      </w:r>
-      <w:proofErr w:type="spellEnd"/>
-      <w:r>
-        <w:rPr>
-          <w:rFonts w:ascii="Calibri" w:eastAsia="Times New Roman" w:hAnsi="Calibri"/>
-          <w:sz w:val="24"/>
-          <w:szCs w:val="24"/>
-        </w:rPr>
-        <w:t xml:space="preserve"> </w:t>
-      </w:r>
-      <w:proofErr w:type="spellStart"/>
+        <w:t xml:space="preserve">Set betimmt </w:t>
+      </w:r>
       <w:r>
         <w:rPr>
           <w:rFonts w:ascii="Calibri" w:eastAsia="Times New Roman" w:hAnsi="Calibri"/>
@@ -2064,7 +1962,6 @@
         </w:rPr>
         <w:t>SPLUSnnnnnn</w:t>
       </w:r>
-      <w:proofErr w:type="spellEnd"/>
     </w:p>
     <w:p>
       <w:hyperlink r:id="rId12" w:history="1">
@@ -2085,15 +1982,7 @@
     </w:p>
     <w:p>
       <w:r>
-        <w:t>Antwort enthält alle restlichen Wochen (</w:t>
-      </w:r>
-      <w:proofErr w:type="spellStart"/>
-      <w:r>
-        <w:t>TimeTableWeek</w:t>
-      </w:r>
-      <w:proofErr w:type="spellEnd"/>
-      <w:r>
-        <w:t>) des Semesters:</w:t>
+        <w:t>Antwort enthält alle restlichen Wochen (TimeTableWeek) des Semesters:</w:t>
       </w:r>
     </w:p>
     <w:p>
@@ -2105,7 +1994,7 @@
           <w:noProof/>
         </w:rPr>
         <w:drawing>
-          <wp:inline distT="0" distB="0" distL="0" distR="0">
+          <wp:inline distT="0" distB="0" distL="0" distR="0" wp14:anchorId="3EB9FF32" wp14:editId="00800619">
             <wp:extent cx="3305299" cy="7284098"/>
             <wp:effectExtent l="0" t="0" r="0" b="0"/>
             <wp:docPr id="1" name="Grafik 1"/>
@@ -2144,23 +2033,7 @@
     <w:p>
       <w:r>
         <w:lastRenderedPageBreak/>
-        <w:t>Jede Woche enthält die Stundenplan-Tage (</w:t>
-      </w:r>
-      <w:proofErr w:type="spellStart"/>
-      <w:r>
-        <w:t>TimeTableDay</w:t>
-      </w:r>
-      <w:proofErr w:type="spellEnd"/>
-      <w:r>
-        <w:t>). Jeder Tag enthält Veranstaltungen/Termine (</w:t>
-      </w:r>
-      <w:proofErr w:type="spellStart"/>
-      <w:r>
-        <w:t>TimeTableEvent</w:t>
-      </w:r>
-      <w:proofErr w:type="spellEnd"/>
-      <w:r>
-        <w:t>).</w:t>
+        <w:t>Jede Woche enthält die Stundenplan-Tage (TimeTableDay). Jeder Tag enthält Veranstaltungen/Termine (TimeTableEvent).</w:t>
       </w:r>
     </w:p>
     <w:p>
@@ -2169,7 +2042,7 @@
           <w:noProof/>
         </w:rPr>
         <w:drawing>
-          <wp:inline distT="0" distB="0" distL="0" distR="0">
+          <wp:inline distT="0" distB="0" distL="0" distR="0" wp14:anchorId="4A7693E5" wp14:editId="4214957A">
             <wp:extent cx="2612151" cy="7875037"/>
             <wp:effectExtent l="0" t="0" r="0" b="0"/>
             <wp:docPr id="9" name="Grafik 9" descr="Ein Bild, das Text enthält.&#10;&#10;Automatisch generierte Beschreibung"/>
@@ -2243,7 +2116,6 @@
           <w:szCs w:val="24"/>
         </w:rPr>
       </w:pPr>
-      <w:proofErr w:type="spellStart"/>
       <w:r>
         <w:rPr>
           <w:rFonts w:ascii="Calibri" w:eastAsia="Times New Roman" w:hAnsi="Calibri"/>
@@ -2260,7 +2132,6 @@
         </w:rPr>
         <w:t>d</w:t>
       </w:r>
-      <w:proofErr w:type="spellEnd"/>
       <w:r>
         <w:rPr>
           <w:rFonts w:ascii="Calibri" w:eastAsia="Times New Roman" w:hAnsi="Calibri"/>
@@ -2275,25 +2146,7 @@
           <w:sz w:val="24"/>
           <w:szCs w:val="24"/>
         </w:rPr>
-        <w:t xml:space="preserve"> (</w:t>
-      </w:r>
-      <w:proofErr w:type="spellStart"/>
-      <w:r>
-        <w:rPr>
-          <w:rFonts w:ascii="Calibri" w:eastAsia="Times New Roman" w:hAnsi="Calibri"/>
-          <w:sz w:val="24"/>
-          <w:szCs w:val="24"/>
-        </w:rPr>
-        <w:t>SPLUSnnnnnn</w:t>
-      </w:r>
-      <w:proofErr w:type="spellEnd"/>
-      <w:r>
-        <w:rPr>
-          <w:rFonts w:ascii="Calibri" w:eastAsia="Times New Roman" w:hAnsi="Calibri"/>
-          <w:sz w:val="24"/>
-          <w:szCs w:val="24"/>
-        </w:rPr>
-        <w:t>)</w:t>
+        <w:t xml:space="preserve"> (SPLUSnnnnnn)</w:t>
       </w:r>
     </w:p>
     <w:p>
@@ -2311,25 +2164,7 @@
           <w:sz w:val="24"/>
           <w:szCs w:val="24"/>
         </w:rPr>
-        <w:t xml:space="preserve">UID = Veranstaltung (ID eines </w:t>
-      </w:r>
-      <w:proofErr w:type="spellStart"/>
-      <w:r>
-        <w:rPr>
-          <w:rFonts w:ascii="Calibri" w:eastAsia="Times New Roman" w:hAnsi="Calibri"/>
-          <w:sz w:val="24"/>
-          <w:szCs w:val="24"/>
-        </w:rPr>
-        <w:t>TimeTableVo</w:t>
-      </w:r>
-      <w:proofErr w:type="spellEnd"/>
-      <w:r>
-        <w:rPr>
-          <w:rFonts w:ascii="Calibri" w:eastAsia="Times New Roman" w:hAnsi="Calibri"/>
-          <w:sz w:val="24"/>
-          <w:szCs w:val="24"/>
-        </w:rPr>
-        <w:t>)</w:t>
+        <w:t>UID = Veranstaltung (ID eines TimeTableVo)</w:t>
       </w:r>
     </w:p>
     <w:p>
@@ -2724,7 +2559,71 @@
           <w:szCs w:val="24"/>
         </w:rPr>
         <w:br/>
-        <w:t>/04.1 und /04.2 gehören zur gleichen Übungsgruppe, das ist z.B. eine Stundenplanänderung</w:t>
+        <w:t>/04.1 und /04.2 gehören zur gleichen Übungsgruppe, d</w:t>
+      </w:r>
+      <w:r>
+        <w:rPr>
+          <w:rFonts w:ascii="Calibri" w:eastAsia="Times New Roman" w:hAnsi="Calibri"/>
+          <w:sz w:val="24"/>
+          <w:szCs w:val="24"/>
+        </w:rPr>
+        <w:t>ie letzte Ziffer</w:t>
+      </w:r>
+      <w:r>
+        <w:rPr>
+          <w:rFonts w:ascii="Calibri" w:eastAsia="Times New Roman" w:hAnsi="Calibri"/>
+          <w:sz w:val="24"/>
+          <w:szCs w:val="24"/>
+        </w:rPr>
+        <w:t xml:space="preserve"> ist z.</w:t>
+      </w:r>
+      <w:r>
+        <w:rPr>
+          <w:rFonts w:ascii="Calibri" w:eastAsia="Times New Roman" w:hAnsi="Calibri"/>
+          <w:sz w:val="24"/>
+          <w:szCs w:val="24"/>
+        </w:rPr>
+        <w:t xml:space="preserve"> </w:t>
+      </w:r>
+      <w:r>
+        <w:rPr>
+          <w:rFonts w:ascii="Calibri" w:eastAsia="Times New Roman" w:hAnsi="Calibri"/>
+          <w:sz w:val="24"/>
+          <w:szCs w:val="24"/>
+        </w:rPr>
+        <w:t>B.</w:t>
+      </w:r>
+      <w:r>
+        <w:rPr>
+          <w:rFonts w:ascii="Calibri" w:eastAsia="Times New Roman" w:hAnsi="Calibri"/>
+          <w:sz w:val="24"/>
+          <w:szCs w:val="24"/>
+        </w:rPr>
+        <w:t xml:space="preserve"> wegen</w:t>
+      </w:r>
+      <w:r>
+        <w:rPr>
+          <w:rFonts w:ascii="Calibri" w:eastAsia="Times New Roman" w:hAnsi="Calibri"/>
+          <w:sz w:val="24"/>
+          <w:szCs w:val="24"/>
+        </w:rPr>
+        <w:t xml:space="preserve"> eine</w:t>
+      </w:r>
+      <w:r>
+        <w:rPr>
+          <w:rFonts w:ascii="Calibri" w:eastAsia="Times New Roman" w:hAnsi="Calibri"/>
+          <w:sz w:val="24"/>
+          <w:szCs w:val="24"/>
+        </w:rPr>
+        <w:t>r</w:t>
+      </w:r>
+      <w:r>
+        <w:rPr>
+          <w:rFonts w:ascii="Calibri" w:eastAsia="Times New Roman" w:hAnsi="Calibri"/>
+          <w:sz w:val="24"/>
+          <w:szCs w:val="24"/>
+        </w:rPr>
+        <w:t xml:space="preserve"> Stundenplanänderung</w:t>
       </w:r>
     </w:p>
     <w:p>
@@ -2788,79 +2687,7 @@
           <w:sz w:val="24"/>
           <w:szCs w:val="24"/>
         </w:rPr>
-        <w:t xml:space="preserve">APL, B, E, </w:t>
-      </w:r>
-      <w:proofErr w:type="spellStart"/>
-      <w:r>
-        <w:rPr>
-          <w:rFonts w:ascii="Calibri" w:eastAsia="Times New Roman" w:hAnsi="Calibri"/>
-          <w:sz w:val="24"/>
-          <w:szCs w:val="24"/>
-        </w:rPr>
-        <w:t>Kon</w:t>
-      </w:r>
-      <w:proofErr w:type="spellEnd"/>
-      <w:r>
-        <w:rPr>
-          <w:rFonts w:ascii="Calibri" w:eastAsia="Times New Roman" w:hAnsi="Calibri"/>
-          <w:sz w:val="24"/>
-          <w:szCs w:val="24"/>
-        </w:rPr>
-        <w:t xml:space="preserve">, Lehre, mdl. </w:t>
-      </w:r>
-      <w:proofErr w:type="spellStart"/>
-      <w:r>
-        <w:rPr>
-          <w:rFonts w:ascii="Calibri" w:eastAsia="Times New Roman" w:hAnsi="Calibri"/>
-          <w:sz w:val="24"/>
-          <w:szCs w:val="24"/>
-        </w:rPr>
-        <w:t>Prfg</w:t>
-      </w:r>
-      <w:proofErr w:type="spellEnd"/>
-      <w:r>
-        <w:rPr>
-          <w:rFonts w:ascii="Calibri" w:eastAsia="Times New Roman" w:hAnsi="Calibri"/>
-          <w:sz w:val="24"/>
-          <w:szCs w:val="24"/>
-        </w:rPr>
-        <w:t xml:space="preserve">., P, PL, S, T, V, Ü, </w:t>
-      </w:r>
-      <w:proofErr w:type="spellStart"/>
-      <w:r>
-        <w:rPr>
-          <w:rFonts w:ascii="Calibri" w:eastAsia="Times New Roman" w:hAnsi="Calibri"/>
-          <w:sz w:val="24"/>
-          <w:szCs w:val="24"/>
-        </w:rPr>
-        <w:t>Wdh.-Prfg</w:t>
-      </w:r>
-      <w:proofErr w:type="spellEnd"/>
-      <w:r>
-        <w:rPr>
-          <w:rFonts w:ascii="Calibri" w:eastAsia="Times New Roman" w:hAnsi="Calibri"/>
-          <w:sz w:val="24"/>
-          <w:szCs w:val="24"/>
-        </w:rPr>
-        <w:t xml:space="preserve">., </w:t>
-      </w:r>
-      <w:proofErr w:type="spellStart"/>
-      <w:r>
-        <w:rPr>
-          <w:rFonts w:ascii="Calibri" w:eastAsia="Times New Roman" w:hAnsi="Calibri"/>
-          <w:sz w:val="24"/>
-          <w:szCs w:val="24"/>
-        </w:rPr>
-        <w:t>Wdh.</w:t>
-      </w:r>
-      <w:proofErr w:type="spellEnd"/>
-      <w:r>
-        <w:rPr>
-          <w:rFonts w:ascii="Calibri" w:eastAsia="Times New Roman" w:hAnsi="Calibri"/>
-          <w:sz w:val="24"/>
-          <w:szCs w:val="24"/>
-        </w:rPr>
-        <w:t>-APL</w:t>
+        <w:t>APL, B, E, Kon, Lehre, mdl. Prfg., P, PL, S, T, V, Ü, Wdh.-Prfg., Wdh.-APL</w:t>
       </w:r>
     </w:p>
     <w:p>
@@ -3151,6 +2978,7 @@
           <w:sz w:val="24"/>
           <w:szCs w:val="24"/>
         </w:rPr>
+        <w:lastRenderedPageBreak/>
         <w:t xml:space="preserve">im Namen des Fachs taucht auch manchmal ein </w:t>
       </w:r>
       <w:r>
@@ -3259,7 +3087,23 @@
           <w:sz w:val="24"/>
           <w:szCs w:val="24"/>
         </w:rPr>
-        <w:t>„Mein Stundenplan“ Kurs-Hinzufügen-Dialog:</w:t>
+        <w:t>„Mein Stundenplan“ Kurs-Hinzufügen-Dialog</w:t>
+      </w:r>
+      <w:r>
+        <w:rPr>
+          <w:b/>
+          <w:sz w:val="24"/>
+          <w:szCs w:val="24"/>
+        </w:rPr>
+        <w:t xml:space="preserve"> (nicht zwangsläufig aktuell)</w:t>
+      </w:r>
+      <w:r>
+        <w:rPr>
+          <w:b/>
+          <w:sz w:val="24"/>
+          <w:szCs w:val="24"/>
+        </w:rPr>
+        <w:t>:</w:t>
       </w:r>
       <w:r>
         <w:rPr>
@@ -3277,7 +3121,7 @@
           <w:noProof/>
         </w:rPr>
         <w:drawing>
-          <wp:inline distT="0" distB="0" distL="0" distR="0">
+          <wp:inline distT="0" distB="0" distL="0" distR="0" wp14:anchorId="2AB75418" wp14:editId="5621F056">
             <wp:extent cx="1348113" cy="2606351"/>
             <wp:effectExtent l="0" t="0" r="0" b="0"/>
             <wp:docPr id="8" name="Grafik 8" descr="Ein Bild, das Text enthält.&#10;&#10;Automatisch generierte Beschreibung"/>
@@ -3382,7 +3226,7 @@
           <w:noProof/>
         </w:rPr>
         <w:drawing>
-          <wp:inline distT="0" distB="0" distL="0" distR="0">
+          <wp:inline distT="0" distB="0" distL="0" distR="0" wp14:anchorId="6F0E085A" wp14:editId="0863613B">
             <wp:extent cx="2077617" cy="905510"/>
             <wp:effectExtent l="0" t="0" r="0" b="0"/>
             <wp:docPr id="4" name="Grafik 4" descr="Ein Bild, das Text enthält.&#10;&#10;Automatisch generierte Beschreibung"/>
@@ -3420,15 +3264,7 @@
     </w:p>
     <w:p>
       <w:r>
-        <w:t>Um alle Veranstaltungen des gewählten Semesters im gewählten Studiengang zu erhalten, müssen alle Sets des Semesters durchgegangen werden. Für jedes Set (jede SPLUS-</w:t>
-      </w:r>
-      <w:proofErr w:type="spellStart"/>
-      <w:r>
-        <w:t>Id</w:t>
-      </w:r>
-      <w:proofErr w:type="spellEnd"/>
-      <w:r>
-        <w:t xml:space="preserve">) wird also die Anfrage wie in </w:t>
+        <w:t xml:space="preserve">Um alle Veranstaltungen des gewählten Semesters im gewählten Studiengang zu erhalten, müssen alle Sets des Semesters durchgegangen werden. Für jedes Set (jede SPLUS-Id) wird also die Anfrage wie in </w:t>
       </w:r>
       <w:r>
         <w:t>„</w:t>
@@ -3481,15 +3317,7 @@
         <w:t>e</w:t>
       </w:r>
       <w:r>
-        <w:t xml:space="preserve"> gesammelt. Diese List muss vor Anzeige in der </w:t>
-      </w:r>
-      <w:proofErr w:type="spellStart"/>
-      <w:r>
-        <w:t>App</w:t>
-      </w:r>
-      <w:proofErr w:type="spellEnd"/>
-      <w:r>
-        <w:t xml:space="preserve"> prozessiert werden</w:t>
+        <w:t xml:space="preserve"> gesammelt. Diese List muss vor Anzeige in der App prozessiert werden</w:t>
       </w:r>
     </w:p>
     <w:p>
@@ -3529,7 +3357,7 @@
           <w:noProof/>
         </w:rPr>
         <w:drawing>
-          <wp:inline distT="0" distB="0" distL="0" distR="0">
+          <wp:inline distT="0" distB="0" distL="0" distR="0" wp14:anchorId="6795C3B6" wp14:editId="77820E8E">
             <wp:extent cx="1891005" cy="987997"/>
             <wp:effectExtent l="0" t="0" r="0" b="0"/>
             <wp:docPr id="5" name="Grafik 5" descr="Ein Bild, das Tisch enthält.&#10;&#10;Automatisch generierte Beschreibung"/>
@@ -3611,7 +3439,7 @@
           <w:noProof/>
         </w:rPr>
         <w:drawing>
-          <wp:inline distT="0" distB="0" distL="0" distR="0">
+          <wp:inline distT="0" distB="0" distL="0" distR="0" wp14:anchorId="53755DF0" wp14:editId="58A19FDF">
             <wp:extent cx="2419739" cy="889709"/>
             <wp:effectExtent l="0" t="0" r="0" b="0"/>
             <wp:docPr id="7" name="Grafik 7" descr="Ein Bild, das Text enthält.&#10;&#10;Automatisch generierte Beschreibung"/>
@@ -3651,7 +3479,7 @@
           <w:noProof/>
         </w:rPr>
         <w:drawing>
-          <wp:inline distT="0" distB="0" distL="0" distR="0">
+          <wp:inline distT="0" distB="0" distL="0" distR="0" wp14:anchorId="4B7F0621" wp14:editId="631AEAD7">
             <wp:extent cx="2019207" cy="870922"/>
             <wp:effectExtent l="0" t="0" r="0" b="0"/>
             <wp:docPr id="6" name="Grafik 6" descr="Ein Bild, das Text enthält.&#10;&#10;Automatisch generierte Beschreibung"/>
@@ -3693,31 +3521,7 @@
       </w:pPr>
       <w:r>
         <w:lastRenderedPageBreak/>
-        <w:t xml:space="preserve">Hinweis: Übung, Vorlesung, Prüfung, … eines Moduls werden als verschiedene Kurse angesehen (da sie auch mit </w:t>
-      </w:r>
-      <w:proofErr w:type="spellStart"/>
-      <w:r>
-        <w:t>FachX</w:t>
-      </w:r>
-      <w:proofErr w:type="spellEnd"/>
-      <w:r>
-        <w:t xml:space="preserve">/Ü, </w:t>
-      </w:r>
-      <w:proofErr w:type="spellStart"/>
-      <w:r>
-        <w:t>FachX</w:t>
-      </w:r>
-      <w:proofErr w:type="spellEnd"/>
-      <w:r>
-        <w:t xml:space="preserve">/V, </w:t>
-      </w:r>
-      <w:proofErr w:type="spellStart"/>
-      <w:r>
-        <w:t>FachX</w:t>
-      </w:r>
-      <w:proofErr w:type="spellEnd"/>
-      <w:r>
-        <w:t>/PL</w:t>
+        <w:t>Hinweis: Übung, Vorlesung, Prüfung, … eines Moduls werden als verschiedene Kurse angesehen (da sie auch mit FachX/Ü, FachX/V, FachX/PL</w:t>
       </w:r>
       <w:r>
         <w:t>, … unterschiedlich betitelt werden</w:t>
@@ -3764,15 +3568,7 @@
         <w:fldChar w:fldCharType="end"/>
       </w:r>
       <w:r>
-        <w:t xml:space="preserve"> beschrieben, können die einzelnen Termine/Veranstaltungen nicht über die </w:t>
-      </w:r>
-      <w:proofErr w:type="spellStart"/>
-      <w:r>
-        <w:t>Uid</w:t>
-      </w:r>
-      <w:proofErr w:type="spellEnd"/>
-      <w:r>
-        <w:t xml:space="preserve"> zugeordnet werden. Um</w:t>
+        <w:t xml:space="preserve"> beschrieben, können die einzelnen Termine/Veranstaltungen nicht über die Uid zugeordnet werden. Um</w:t>
       </w:r>
       <w:r>
         <w:t xml:space="preserve"> nun Termine (in der Datenstruktur:</w:t>
@@ -3781,111 +3577,93 @@
         <w:rPr>
           <w:rFonts w:ascii="Courier New" w:hAnsi="Courier New" w:cs="Courier New"/>
         </w:rPr>
+        <w:t xml:space="preserve"> TimeTableEvent</w:t>
+      </w:r>
+      <w:r>
+        <w:t>) einem gemeins</w:t>
+      </w:r>
+      <w:r>
+        <w:t>am</w:t>
+      </w:r>
+      <w:r>
+        <w:t>e</w:t>
+      </w:r>
+      <w:r>
+        <w:t>n</w:t>
+      </w:r>
+      <w:r>
+        <w:t xml:space="preserve"> Kurs (</w:t>
+      </w:r>
+      <w:r>
+        <w:rPr>
+          <w:rFonts w:ascii="Courier New" w:hAnsi="Courier New" w:cs="Courier New"/>
+        </w:rPr>
+        <w:t>MyTimeTableCourse</w:t>
+      </w:r>
+      <w:r>
+        <w:t>) zuordnen zu können, wird der Titel jeder Veranstaltung/Termin verwendet. Dieser muss jedoch für den Vergleich auf Gleichheit gekürzt werden</w:t>
+      </w:r>
+      <w:r>
+        <w:t xml:space="preserve"> (</w:t>
+      </w:r>
+      <w:r>
+        <w:rPr>
+          <w:rFonts w:ascii="Courier New" w:hAnsi="Courier New" w:cs="Courier New"/>
+        </w:rPr>
+        <w:t>MyTimeTableUtils</w:t>
+      </w:r>
+      <w:r>
+        <w:rPr>
+          <w:rFonts w:ascii="Courier New" w:hAnsi="Courier New" w:cs="Courier New"/>
+        </w:rPr>
+        <w:t>.</w:t>
+      </w:r>
+      <w:r>
+        <w:rPr>
+          <w:rFonts w:ascii="Courier New" w:hAnsi="Courier New" w:cs="Courier New"/>
+        </w:rPr>
+        <w:t>cutEvenTitel()</w:t>
+      </w:r>
+      <w:r>
+        <w:t>)</w:t>
+      </w:r>
+      <w:r>
+        <w:t xml:space="preserve">, da, wie in </w:t>
+      </w:r>
+      <w:r>
+        <w:fldChar w:fldCharType="begin"/>
+      </w:r>
+      <w:r>
+        <w:instrText xml:space="preserve"> REF _Ref94178671 \r \h </w:instrText>
+      </w:r>
+      <w:r>
+        <w:fldChar w:fldCharType="separate"/>
+      </w:r>
+      <w:r>
+        <w:t>3.2</w:t>
+      </w:r>
+      <w:r>
+        <w:fldChar w:fldCharType="end"/>
+      </w:r>
+      <w:r>
         <w:t xml:space="preserve"> </w:t>
       </w:r>
-      <w:proofErr w:type="spellStart"/>
-      <w:r>
-        <w:rPr>
-          <w:rFonts w:ascii="Courier New" w:hAnsi="Courier New" w:cs="Courier New"/>
-        </w:rPr>
-        <w:t>TimeTableEvent</w:t>
-      </w:r>
-      <w:proofErr w:type="spellEnd"/>
-      <w:r>
-        <w:t>) einem gemeins</w:t>
-      </w:r>
-      <w:r>
-        <w:t>am</w:t>
-      </w:r>
-      <w:r>
-        <w:t>e</w:t>
-      </w:r>
-      <w:r>
-        <w:t>n</w:t>
-      </w:r>
-      <w:r>
-        <w:t xml:space="preserve"> Kurs (</w:t>
-      </w:r>
-      <w:proofErr w:type="spellStart"/>
-      <w:r>
-        <w:rPr>
-          <w:rFonts w:ascii="Courier New" w:hAnsi="Courier New" w:cs="Courier New"/>
-        </w:rPr>
-        <w:t>MyTimeTableCourse</w:t>
-      </w:r>
-      <w:proofErr w:type="spellEnd"/>
-      <w:r>
-        <w:t>) zuordnen zu können, wird der Titel jeder Veranstaltung/Termin verwendet. Dieser muss jedoch für den Vergleich auf Gleichheit gekürzt werden</w:t>
-      </w:r>
-      <w:r>
-        <w:t xml:space="preserve"> (</w:t>
-      </w:r>
-      <w:proofErr w:type="spellStart"/>
-      <w:r>
-        <w:rPr>
-          <w:rFonts w:ascii="Courier New" w:hAnsi="Courier New" w:cs="Courier New"/>
-        </w:rPr>
-        <w:t>MyTimeTableUtils</w:t>
-      </w:r>
-      <w:r>
-        <w:rPr>
-          <w:rFonts w:ascii="Courier New" w:hAnsi="Courier New" w:cs="Courier New"/>
-        </w:rPr>
-        <w:t>.</w:t>
-      </w:r>
-      <w:r>
-        <w:rPr>
-          <w:rFonts w:ascii="Courier New" w:hAnsi="Courier New" w:cs="Courier New"/>
-        </w:rPr>
-        <w:t>cutEvenTitel</w:t>
-      </w:r>
-      <w:proofErr w:type="spellEnd"/>
-      <w:r>
-        <w:rPr>
-          <w:rFonts w:ascii="Courier New" w:hAnsi="Courier New" w:cs="Courier New"/>
-        </w:rPr>
-        <w:t>()</w:t>
-      </w:r>
-      <w:r>
-        <w:t>)</w:t>
-      </w:r>
-      <w:r>
-        <w:t xml:space="preserve">, da, wie in </w:t>
-      </w:r>
       <w:r>
         <w:fldChar w:fldCharType="begin"/>
       </w:r>
       <w:r>
-        <w:instrText xml:space="preserve"> REF _Ref94178671 \r \h </w:instrText>
+        <w:instrText xml:space="preserve"> REF _Ref94178667 \h </w:instrText>
       </w:r>
       <w:r>
         <w:fldChar w:fldCharType="separate"/>
       </w:r>
       <w:r>
-        <w:t>3.2</w:t>
+        <w:t>Hinweise</w:t>
       </w:r>
       <w:r>
         <w:fldChar w:fldCharType="end"/>
       </w:r>
       <w:r>
-        <w:t xml:space="preserve"> </w:t>
-      </w:r>
-      <w:r>
-        <w:fldChar w:fldCharType="begin"/>
-      </w:r>
-      <w:r>
-        <w:instrText xml:space="preserve"> REF _Ref94178667 \h </w:instrText>
-      </w:r>
-      <w:r>
-        <w:fldChar w:fldCharType="separate"/>
-      </w:r>
-      <w:r>
-        <w:t>Hinweise</w:t>
-      </w:r>
-      <w:r>
-        <w:fldChar w:fldCharType="end"/>
-      </w:r>
-      <w:r>
         <w:t xml:space="preserve"> beschrieben, geänderte/zusätzliche Termine eines Kurses unterschiedliche Ziffern am Titelende tragen.</w:t>
       </w:r>
     </w:p>
@@ -3900,15 +3678,7 @@
         <w:t>„</w:t>
       </w:r>
       <w:r>
-        <w:t>WI/WIEC(BA)</w:t>
-      </w:r>
-      <w:proofErr w:type="spellStart"/>
-      <w:r>
-        <w:t>Cloudtech</w:t>
-      </w:r>
-      <w:proofErr w:type="spellEnd"/>
-      <w:r>
-        <w:t>./V/01</w:t>
+        <w:t>WI/WIEC(BA)Cloudtech./V/01</w:t>
       </w:r>
       <w:r>
         <w:t>“</w:t>
@@ -3921,15 +3691,7 @@
         <w:t>„</w:t>
       </w:r>
       <w:r>
-        <w:t>WI/WIEC(BA)</w:t>
-      </w:r>
-      <w:proofErr w:type="spellStart"/>
-      <w:r>
-        <w:t>Cloudtech</w:t>
-      </w:r>
-      <w:proofErr w:type="spellEnd"/>
-      <w:r>
-        <w:t>./V</w:t>
+        <w:t>WI/WIEC(BA)Cloudtech./V</w:t>
       </w:r>
       <w:r>
         <w:t>“</w:t>
@@ -3985,7 +3747,7 @@
           <w:noProof/>
         </w:rPr>
         <w:drawing>
-          <wp:inline distT="0" distB="0" distL="0" distR="0">
+          <wp:inline distT="0" distB="0" distL="0" distR="0" wp14:anchorId="1AB0258E" wp14:editId="729D7E31">
             <wp:extent cx="6667236" cy="1173204"/>
             <wp:effectExtent l="0" t="0" r="0" b="0"/>
             <wp:docPr id="45" name="Picture 45"/>
@@ -4064,7 +3826,7 @@
           <w:noProof/>
         </w:rPr>
         <w:drawing>
-          <wp:inline distT="0" distB="0" distL="0" distR="0">
+          <wp:inline distT="0" distB="0" distL="0" distR="0" wp14:anchorId="1EFF1431" wp14:editId="3AB64EFA">
             <wp:extent cx="6667236" cy="4683280"/>
             <wp:effectExtent l="0" t="0" r="0" b="0"/>
             <wp:docPr id="57" name="Picture 57"/>
@@ -4144,7 +3906,6 @@
         <w:spacing w:after="77"/>
         <w:ind w:left="-5" w:hanging="10"/>
       </w:pPr>
-      <w:proofErr w:type="spellStart"/>
       <w:r>
         <w:rPr>
           <w:rFonts w:eastAsia="Arial" w:cs="Arial"/>
@@ -4153,7 +3914,6 @@
         </w:rPr>
         <w:t>Canteens</w:t>
       </w:r>
-      <w:proofErr w:type="spellEnd"/>
     </w:p>
     <w:p>
       <w:pPr>
@@ -4181,7 +3941,7 @@
           <w:noProof/>
         </w:rPr>
         <w:drawing>
-          <wp:inline distT="0" distB="0" distL="0" distR="0">
+          <wp:inline distT="0" distB="0" distL="0" distR="0" wp14:anchorId="7F00A8FB" wp14:editId="575F8F0E">
             <wp:extent cx="6667235" cy="2441791"/>
             <wp:effectExtent l="0" t="0" r="0" b="0"/>
             <wp:docPr id="61" name="Picture 61"/>
@@ -4236,19 +3996,9 @@
         <w:spacing w:after="77"/>
         <w:ind w:left="-5" w:hanging="10"/>
       </w:pPr>
-      <w:proofErr w:type="spellStart"/>
-      <w:r>
-        <w:t>Specific</w:t>
-      </w:r>
-      <w:proofErr w:type="spellEnd"/>
-      <w:r>
-        <w:t xml:space="preserve"> </w:t>
-      </w:r>
-      <w:proofErr w:type="spellStart"/>
-      <w:r>
-        <w:t>Canteen</w:t>
-      </w:r>
-      <w:proofErr w:type="spellEnd"/>
+      <w:r>
+        <w:t>Specific Canteen</w:t>
+      </w:r>
     </w:p>
     <w:p>
       <w:pPr>
@@ -4280,7 +4030,7 @@
         <w:rPr>
           <w:noProof/>
         </w:rPr>
-        <w:pict>
+        <w:pict w14:anchorId="02F01B10">
           <v:group id="Group 558" o:spid="_x0000_s1026" style="width:395.05pt;height:296.25pt;mso-position-horizontal-relative:char;mso-position-vertical-relative:line" coordsize="50171,38722">
             <v:shapetype id="_x0000_t75" coordsize="21600,21600" o:spt="75" o:preferrelative="t" path="m@4@5l@4@11@9@11@9@5xe" filled="f" stroked="f">
               <v:stroke joinstyle="miter"/>
@@ -4319,7 +4069,6 @@
                 </w:txbxContent>
               </v:textbox>
             </v:rect>
-            <w10:wrap type="none"/>
             <w10:anchorlock/>
           </v:group>
         </w:pict>
@@ -4348,21 +4097,8 @@
       <w:bookmarkEnd w:id="19"/>
     </w:p>
     <w:p>
-      <w:proofErr w:type="spellStart"/>
-      <w:r>
-        <w:t>Weather</w:t>
-      </w:r>
-      <w:proofErr w:type="spellEnd"/>
-      <w:r>
-        <w:t xml:space="preserve"> in </w:t>
-      </w:r>
-      <w:proofErr w:type="spellStart"/>
-      <w:r>
-        <w:t>RealTime</w:t>
-      </w:r>
-      <w:proofErr w:type="spellEnd"/>
-      <w:r>
-        <w:t>:</w:t>
+      <w:r>
+        <w:t>Weather in RealTime:</w:t>
       </w:r>
     </w:p>
     <w:p>
@@ -4392,7 +4128,7 @@
           <w:noProof/>
         </w:rPr>
         <w:drawing>
-          <wp:inline distT="0" distB="0" distL="0" distR="0">
+          <wp:inline distT="0" distB="0" distL="0" distR="0" wp14:anchorId="504ADC00" wp14:editId="62E6C5C4">
             <wp:extent cx="4254059" cy="1507043"/>
             <wp:effectExtent l="0" t="0" r="0" b="0"/>
             <wp:docPr id="81" name="Picture 81"/>
@@ -4562,13 +4298,8 @@
           <w:numId w:val="3"/>
         </w:numPr>
       </w:pPr>
-      <w:proofErr w:type="spellStart"/>
-      <w:r>
-        <w:t>roomId</w:t>
-      </w:r>
-      <w:proofErr w:type="spellEnd"/>
-      <w:r>
-        <w:t>: Name/Nummer des Raums aus vorheriger Abfrage</w:t>
+      <w:r>
+        <w:t>roomId: Name/Nummer des Raums aus vorheriger Abfrage</w:t>
       </w:r>
     </w:p>
     <w:p>
@@ -4579,13 +4310,8 @@
           <w:numId w:val="3"/>
         </w:numPr>
       </w:pPr>
-      <w:proofErr w:type="spellStart"/>
-      <w:r>
-        <w:t>size</w:t>
-      </w:r>
-      <w:proofErr w:type="spellEnd"/>
-      <w:r>
-        <w:t>: Anzahl der maximal zurückgelieferten Veranstaltungen, Default ist 15</w:t>
+      <w:r>
+        <w:t>size: Anzahl der maximal zurückgelieferten Veranstaltungen, Default ist 15</w:t>
       </w:r>
     </w:p>
     <w:p/>
@@ -4661,15 +4387,7 @@
     <w:p/>
     <w:p>
       <w:r>
-        <w:t xml:space="preserve">Neue Schnittstelle </w:t>
-      </w:r>
-      <w:proofErr w:type="spellStart"/>
-      <w:r>
-        <w:t>RestAPI</w:t>
-      </w:r>
-      <w:proofErr w:type="spellEnd"/>
-      <w:r>
-        <w:t xml:space="preserve"> Entwicklungsserver</w:t>
+        <w:t>Neue Schnittstelle RestAPI Entwicklungsserver</w:t>
       </w:r>
       <w:r>
         <w:br/>
@@ -4709,15 +4427,7 @@
       </w:r>
       <w:r>
         <w:br/>
-        <w:t xml:space="preserve">Anpassungen für die </w:t>
-      </w:r>
-      <w:proofErr w:type="spellStart"/>
-      <w:r>
-        <w:t>App</w:t>
-      </w:r>
-      <w:proofErr w:type="spellEnd"/>
-      <w:r>
-        <w:t xml:space="preserve"> auf Wunsch möglich!</w:t>
+        <w:t>Anpassungen für die App auf Wunsch möglich!</w:t>
       </w:r>
       <w:r>
         <w:br/>
@@ -4772,39 +4482,15 @@
     <w:p/>
     <w:p>
       <w:r>
-        <w:t xml:space="preserve">Ziel für die </w:t>
-      </w:r>
-      <w:proofErr w:type="spellStart"/>
-      <w:r>
-        <w:t>App</w:t>
-      </w:r>
-      <w:proofErr w:type="spellEnd"/>
-      <w:r>
-        <w:t>:</w:t>
+        <w:t>Ziel für die App:</w:t>
       </w:r>
       <w:r>
         <w:br/>
-        <w:t xml:space="preserve">Logik findet auf dem Server statt, </w:t>
-      </w:r>
-      <w:proofErr w:type="spellStart"/>
-      <w:r>
-        <w:t>App</w:t>
-      </w:r>
-      <w:proofErr w:type="spellEnd"/>
-      <w:r>
-        <w:t xml:space="preserve"> übernimmt nur noch das Anzeigen</w:t>
+        <w:t>Logik findet auf dem Server statt, App übernimmt nur noch das Anzeigen</w:t>
       </w:r>
       <w:r>
         <w:br/>
-        <w:t xml:space="preserve">(bisher findet noch viel Datenverarbeitung für Stundenpläne in der </w:t>
-      </w:r>
-      <w:proofErr w:type="spellStart"/>
-      <w:r>
-        <w:t>App</w:t>
-      </w:r>
-      <w:proofErr w:type="spellEnd"/>
-      <w:r>
-        <w:t xml:space="preserve"> statt)</w:t>
+        <w:t>(bisher findet noch viel Datenverarbeitung für Stundenpläne in der App statt)</w:t>
       </w:r>
     </w:p>
     <w:p/>
@@ -4837,31 +4523,169 @@
       <w:r>
         <w:t>andere Darstellung News (Clear-Seite), Datenschutz, Impressum</w:t>
       </w:r>
+    </w:p>
+    <w:p>
       <w:r>
         <w:br w:type="page"/>
       </w:r>
     </w:p>
     <w:p>
       <w:pPr>
+        <w:pStyle w:val="berschrift2"/>
+      </w:pPr>
+      <w:r>
+        <w:lastRenderedPageBreak/>
+        <w:t>API-Call Entwurf für MyTimeTableDialog</w:t>
+      </w:r>
+    </w:p>
+    <w:p>
+      <w:pPr>
+        <w:pStyle w:val="berschrift2"/>
+        <w:numPr>
+          <w:ilvl w:val="0"/>
+          <w:numId w:val="0"/>
+        </w:numPr>
+        <w:ind w:left="576"/>
+      </w:pPr>
+    </w:p>
+    <w:p>
+      <w:r>
+        <w:drawing>
+          <wp:inline distT="0" distB="0" distL="0" distR="0" wp14:anchorId="1826A04E" wp14:editId="2BBAA9FE">
+            <wp:extent cx="3234430" cy="6035040"/>
+            <wp:effectExtent l="0" t="0" r="0" b="0"/>
+            <wp:docPr id="10" name="Grafik 10" descr="Ein Bild, das Text enthält.&#10;&#10;Automatisch generierte Beschreibung"/>
+            <wp:cNvGraphicFramePr>
+              <a:graphicFrameLocks xmlns:a="http://schemas.openxmlformats.org/drawingml/2006/main" noChangeAspect="1"/>
+            </wp:cNvGraphicFramePr>
+            <a:graphic xmlns:a="http://schemas.openxmlformats.org/drawingml/2006/main">
+              <a:graphicData uri="http://schemas.openxmlformats.org/drawingml/2006/picture">
+                <pic:pic xmlns:pic="http://schemas.openxmlformats.org/drawingml/2006/picture">
+                  <pic:nvPicPr>
+                    <pic:cNvPr id="10" name="Grafik 10" descr="Ein Bild, das Text enthält.&#10;&#10;Automatisch generierte Beschreibung"/>
+                    <pic:cNvPicPr/>
+                  </pic:nvPicPr>
+                  <pic:blipFill>
+                    <a:blip r:embed="rId29"/>
+                    <a:stretch>
+                      <a:fillRect/>
+                    </a:stretch>
+                  </pic:blipFill>
+                  <pic:spPr>
+                    <a:xfrm>
+                      <a:off x="0" y="0"/>
+                      <a:ext cx="3240028" cy="6045485"/>
+                    </a:xfrm>
+                    <a:prstGeom prst="rect">
+                      <a:avLst/>
+                    </a:prstGeom>
+                  </pic:spPr>
+                </pic:pic>
+              </a:graphicData>
+            </a:graphic>
+          </wp:inline>
+        </w:drawing>
+      </w:r>
+    </w:p>
+    <w:p>
+      <w:pPr>
+        <w:pStyle w:val="Listenabsatz"/>
+        <w:numPr>
+          <w:ilvl w:val="0"/>
+          <w:numId w:val="10"/>
+        </w:numPr>
+        <w:spacing w:line="360" w:lineRule="auto"/>
+      </w:pPr>
+      <w:r>
+        <w:t>fullDate: Datum plus Start-Uhrzeit als Long</w:t>
+      </w:r>
+    </w:p>
+    <w:p>
+      <w:pPr>
+        <w:pStyle w:val="Listenabsatz"/>
+        <w:numPr>
+          <w:ilvl w:val="0"/>
+          <w:numId w:val="10"/>
+        </w:numPr>
+        <w:spacing w:line="360" w:lineRule="auto"/>
+      </w:pPr>
+      <w:r>
+        <w:t>title: gemeinsamer Titel der Events (ohne die letzte Ziffer = Nummer der Eintragung)</w:t>
+      </w:r>
+    </w:p>
+    <w:p>
+      <w:pPr>
+        <w:pStyle w:val="Listenabsatz"/>
+        <w:numPr>
+          <w:ilvl w:val="1"/>
+          <w:numId w:val="10"/>
+        </w:numPr>
+        <w:spacing w:line="360" w:lineRule="auto"/>
+      </w:pPr>
+      <w:r>
+        <w:t>title.replaceAll("\\.\\d+$","");</w:t>
+      </w:r>
+    </w:p>
+    <w:p>
+      <w:pPr>
+        <w:pStyle w:val="Listenabsatz"/>
+        <w:numPr>
+          <w:ilvl w:val="0"/>
+          <w:numId w:val="10"/>
+        </w:numPr>
+        <w:spacing w:line="360" w:lineRule="auto"/>
+      </w:pPr>
+      <w:r>
+        <w:t>course: gemeinsamer Titel der Events ohne letzte Ziffern (ohne Nummer der Gruppe und ohne Eintragungsnummer)</w:t>
+      </w:r>
+    </w:p>
+    <w:p>
+      <w:pPr>
+        <w:pStyle w:val="Listenabsatz"/>
+        <w:numPr>
+          <w:ilvl w:val="1"/>
+          <w:numId w:val="10"/>
+        </w:numPr>
+        <w:spacing w:line="360" w:lineRule="auto"/>
+        <w:rPr>
+          <w:lang w:val="en-GB"/>
+        </w:rPr>
+      </w:pPr>
+      <w:r>
+        <w:rPr>
+          <w:lang w:val="en-GB"/>
+        </w:rPr>
+        <w:t>title.replaceAll("/\\d\\d(\\.\\d*)?$","")</w:t>
+      </w:r>
+    </w:p>
+    <w:p>
+      <w:pPr>
+        <w:spacing w:line="360" w:lineRule="auto"/>
+      </w:pPr>
+      <w:r>
+        <w:t xml:space="preserve">→ </w:t>
+      </w:r>
+      <w:r>
+        <w:t xml:space="preserve">Die Gruppierung zu einem Kurs erfolgt basierend auf dem Wert von “title”. Also alle Events die sich nur in dieser </w:t>
+      </w:r>
+      <w:r>
+        <w:t>Eintragungs</w:t>
+      </w:r>
+      <w:r>
+        <w:t>snummer unterscheiden gehören zu einem Kursobjekt)</w:t>
+      </w:r>
+      <w:r>
+        <w:br w:type="page"/>
+      </w:r>
+    </w:p>
+    <w:p>
+      <w:pPr>
         <w:pStyle w:val="berschrift1"/>
       </w:pPr>
       <w:r>
         <w:lastRenderedPageBreak/>
-        <w:t>Stundenplan-</w:t>
-      </w:r>
-      <w:proofErr w:type="spellStart"/>
-      <w:r>
-        <w:t>App</w:t>
-      </w:r>
-      <w:proofErr w:type="spellEnd"/>
-      <w:r>
-        <w:t xml:space="preserve"> als Web-</w:t>
-      </w:r>
-      <w:proofErr w:type="spellStart"/>
-      <w:r>
-        <w:t>App</w:t>
-      </w:r>
-      <w:proofErr w:type="spellEnd"/>
+        <w:t>Stundenplan-App als Web-App</w:t>
+      </w:r>
     </w:p>
     <w:p/>
     <w:p>
@@ -4881,8 +4705,8 @@
 </file>
 
 <file path=word/numbering.xml><?xml version="1.0" encoding="utf-8"?>
-<w:numbering xmlns:ve="http://schemas.openxmlformats.org/markup-compatibility/2006" xmlns:o="urn:schemas-microsoft-com:office:office" xmlns:r="http://schemas.openxmlformats.org/officeDocument/2006/relationships" xmlns:m="http://schemas.openxmlformats.org/officeDocument/2006/math" xmlns:v="urn:schemas-microsoft-com:vml" xmlns:wp="http://schemas.openxmlformats.org/drawingml/2006/wordprocessingDrawing" xmlns:w10="urn:schemas-microsoft-com:office:word" xmlns:w="http://schemas.openxmlformats.org/wordprocessingml/2006/main" xmlns:wne="http://schemas.microsoft.com/office/word/2006/wordml">
-  <w:abstractNum w:abstractNumId="0">
+<w:numbering xmlns:wpc="http://schemas.microsoft.com/office/word/2010/wordprocessingCanvas" xmlns:cx="http://schemas.microsoft.com/office/drawing/2014/chartex" xmlns:cx1="http://schemas.microsoft.com/office/drawing/2015/9/8/chartex" xmlns:cx2="http://schemas.microsoft.com/office/drawing/2015/10/21/chartex" xmlns:cx3="http://schemas.microsoft.com/office/drawing/2016/5/9/chartex" xmlns:cx4="http://schemas.microsoft.com/office/drawing/2016/5/10/chartex" xmlns:cx5="http://schemas.microsoft.com/office/drawing/2016/5/11/chartex" xmlns:cx6="http://schemas.microsoft.com/office/drawing/2016/5/12/chartex" xmlns:cx7="http://schemas.microsoft.com/office/drawing/2016/5/13/chartex" xmlns:cx8="http://schemas.microsoft.com/office/drawing/2016/5/14/chartex" xmlns:mc="http://schemas.openxmlformats.org/markup-compatibility/2006" xmlns:aink="http://schemas.microsoft.com/office/drawing/2016/ink" xmlns:am3d="http://schemas.microsoft.com/office/drawing/2017/model3d" xmlns:o="urn:schemas-microsoft-com:office:office" xmlns:r="http://schemas.openxmlformats.org/officeDocument/2006/relationships" xmlns:m="http://schemas.openxmlformats.org/officeDocument/2006/math" xmlns:v="urn:schemas-microsoft-com:vml" xmlns:wp14="http://schemas.microsoft.com/office/word/2010/wordprocessingDrawing" xmlns:wp="http://schemas.openxmlformats.org/drawingml/2006/wordprocessingDrawing" xmlns:w10="urn:schemas-microsoft-com:office:word" xmlns:w="http://schemas.openxmlformats.org/wordprocessingml/2006/main" xmlns:w14="http://schemas.microsoft.com/office/word/2010/wordml" xmlns:w15="http://schemas.microsoft.com/office/word/2012/wordml" xmlns:w16cex="http://schemas.microsoft.com/office/word/2018/wordml/cex" xmlns:w16cid="http://schemas.microsoft.com/office/word/2016/wordml/cid" xmlns:w16="http://schemas.microsoft.com/office/word/2018/wordml" xmlns:w16sdtdh="http://schemas.microsoft.com/office/word/2020/wordml/sdtdatahash" xmlns:w16se="http://schemas.microsoft.com/office/word/2015/wordml/symex" xmlns:wpg="http://schemas.microsoft.com/office/word/2010/wordprocessingGroup" xmlns:wpi="http://schemas.microsoft.com/office/word/2010/wordprocessingInk" xmlns:wne="http://schemas.microsoft.com/office/word/2006/wordml" xmlns:wps="http://schemas.microsoft.com/office/word/2010/wordprocessingShape" mc:Ignorable="w14 w15 w16se w16cid w16 w16cex w16sdtdh wp14">
+  <w:abstractNum w:abstractNumId="0" w15:restartNumberingAfterBreak="0">
     <w:nsid w:val="00B6653F"/>
     <w:multiLevelType w:val="multilevel"/>
     <w:tmpl w:val="04070025"/>
@@ -4977,7 +4801,7 @@
       </w:pPr>
     </w:lvl>
   </w:abstractNum>
-  <w:abstractNum w:abstractNumId="1">
+  <w:abstractNum w:abstractNumId="1" w15:restartNumberingAfterBreak="0">
     <w:nsid w:val="09757A94"/>
     <w:multiLevelType w:val="hybridMultilevel"/>
     <w:tmpl w:val="B024EA44"/>
@@ -5090,7 +4914,7 @@
       </w:rPr>
     </w:lvl>
   </w:abstractNum>
-  <w:abstractNum w:abstractNumId="2">
+  <w:abstractNum w:abstractNumId="2" w15:restartNumberingAfterBreak="0">
     <w:nsid w:val="0BE32244"/>
     <w:multiLevelType w:val="hybridMultilevel"/>
     <w:tmpl w:val="A2EE1F80"/>
@@ -5203,10 +5027,10 @@
       </w:rPr>
     </w:lvl>
   </w:abstractNum>
-  <w:abstractNum w:abstractNumId="3">
+  <w:abstractNum w:abstractNumId="3" w15:restartNumberingAfterBreak="0">
     <w:nsid w:val="0FA2761D"/>
     <w:multiLevelType w:val="hybridMultilevel"/>
-    <w:tmpl w:val="F99C75BA"/>
+    <w:tmpl w:val="60E81E88"/>
     <w:lvl w:ilvl="0" w:tplc="04070001">
       <w:start w:val="1"/>
       <w:numFmt w:val="bullet"/>
@@ -5316,7 +5140,7 @@
       </w:rPr>
     </w:lvl>
   </w:abstractNum>
-  <w:abstractNum w:abstractNumId="4">
+  <w:abstractNum w:abstractNumId="4" w15:restartNumberingAfterBreak="0">
     <w:nsid w:val="21F72EB4"/>
     <w:multiLevelType w:val="hybridMultilevel"/>
     <w:tmpl w:val="F58A55CA"/>
@@ -5429,7 +5253,120 @@
       </w:rPr>
     </w:lvl>
   </w:abstractNum>
-  <w:abstractNum w:abstractNumId="5">
+  <w:abstractNum w:abstractNumId="5" w15:restartNumberingAfterBreak="0">
+    <w:nsid w:val="35942402"/>
+    <w:multiLevelType w:val="hybridMultilevel"/>
+    <w:tmpl w:val="2F4CCE1A"/>
+    <w:lvl w:ilvl="0" w:tplc="04070001">
+      <w:start w:val="1"/>
+      <w:numFmt w:val="bullet"/>
+      <w:lvlText w:val=""/>
+      <w:lvlJc w:val="left"/>
+      <w:pPr>
+        <w:ind w:left="779" w:hanging="360"/>
+      </w:pPr>
+      <w:rPr>
+        <w:rFonts w:ascii="Symbol" w:hAnsi="Symbol" w:hint="default"/>
+      </w:rPr>
+    </w:lvl>
+    <w:lvl w:ilvl="1" w:tplc="FFFFFFFF">
+      <w:start w:val="1"/>
+      <w:numFmt w:val="bullet"/>
+      <w:lvlText w:val="o"/>
+      <w:lvlJc w:val="left"/>
+      <w:pPr>
+        <w:ind w:left="1499" w:hanging="360"/>
+      </w:pPr>
+      <w:rPr>
+        <w:rFonts w:ascii="Courier New" w:hAnsi="Courier New" w:cs="Courier New" w:hint="default"/>
+      </w:rPr>
+    </w:lvl>
+    <w:lvl w:ilvl="2" w:tplc="FFFFFFFF" w:tentative="1">
+      <w:start w:val="1"/>
+      <w:numFmt w:val="bullet"/>
+      <w:lvlText w:val=""/>
+      <w:lvlJc w:val="left"/>
+      <w:pPr>
+        <w:ind w:left="2219" w:hanging="360"/>
+      </w:pPr>
+      <w:rPr>
+        <w:rFonts w:ascii="Wingdings" w:hAnsi="Wingdings" w:hint="default"/>
+      </w:rPr>
+    </w:lvl>
+    <w:lvl w:ilvl="3" w:tplc="FFFFFFFF" w:tentative="1">
+      <w:start w:val="1"/>
+      <w:numFmt w:val="bullet"/>
+      <w:lvlText w:val=""/>
+      <w:lvlJc w:val="left"/>
+      <w:pPr>
+        <w:ind w:left="2939" w:hanging="360"/>
+      </w:pPr>
+      <w:rPr>
+        <w:rFonts w:ascii="Symbol" w:hAnsi="Symbol" w:hint="default"/>
+      </w:rPr>
+    </w:lvl>
+    <w:lvl w:ilvl="4" w:tplc="FFFFFFFF" w:tentative="1">
+      <w:start w:val="1"/>
+      <w:numFmt w:val="bullet"/>
+      <w:lvlText w:val="o"/>
+      <w:lvlJc w:val="left"/>
+      <w:pPr>
+        <w:ind w:left="3659" w:hanging="360"/>
+      </w:pPr>
+      <w:rPr>
+        <w:rFonts w:ascii="Courier New" w:hAnsi="Courier New" w:cs="Courier New" w:hint="default"/>
+      </w:rPr>
+    </w:lvl>
+    <w:lvl w:ilvl="5" w:tplc="FFFFFFFF" w:tentative="1">
+      <w:start w:val="1"/>
+      <w:numFmt w:val="bullet"/>
+      <w:lvlText w:val=""/>
+      <w:lvlJc w:val="left"/>
+      <w:pPr>
+        <w:ind w:left="4379" w:hanging="360"/>
+      </w:pPr>
+      <w:rPr>
+        <w:rFonts w:ascii="Wingdings" w:hAnsi="Wingdings" w:hint="default"/>
+      </w:rPr>
+    </w:lvl>
+    <w:lvl w:ilvl="6" w:tplc="FFFFFFFF" w:tentative="1">
+      <w:start w:val="1"/>
+      <w:numFmt w:val="bullet"/>
+      <w:lvlText w:val=""/>
+      <w:lvlJc w:val="left"/>
+      <w:pPr>
+        <w:ind w:left="5099" w:hanging="360"/>
+      </w:pPr>
+      <w:rPr>
+        <w:rFonts w:ascii="Symbol" w:hAnsi="Symbol" w:hint="default"/>
+      </w:rPr>
+    </w:lvl>
+    <w:lvl w:ilvl="7" w:tplc="FFFFFFFF" w:tentative="1">
+      <w:start w:val="1"/>
+      <w:numFmt w:val="bullet"/>
+      <w:lvlText w:val="o"/>
+      <w:lvlJc w:val="left"/>
+      <w:pPr>
+        <w:ind w:left="5819" w:hanging="360"/>
+      </w:pPr>
+      <w:rPr>
+        <w:rFonts w:ascii="Courier New" w:hAnsi="Courier New" w:cs="Courier New" w:hint="default"/>
+      </w:rPr>
+    </w:lvl>
+    <w:lvl w:ilvl="8" w:tplc="FFFFFFFF" w:tentative="1">
+      <w:start w:val="1"/>
+      <w:numFmt w:val="bullet"/>
+      <w:lvlText w:val=""/>
+      <w:lvlJc w:val="left"/>
+      <w:pPr>
+        <w:ind w:left="6539" w:hanging="360"/>
+      </w:pPr>
+      <w:rPr>
+        <w:rFonts w:ascii="Wingdings" w:hAnsi="Wingdings" w:hint="default"/>
+      </w:rPr>
+    </w:lvl>
+  </w:abstractNum>
+  <w:abstractNum w:abstractNumId="6" w15:restartNumberingAfterBreak="0">
     <w:nsid w:val="46F74119"/>
     <w:multiLevelType w:val="hybridMultilevel"/>
     <w:tmpl w:val="2BA496DA"/>
@@ -5515,7 +5452,7 @@
       </w:pPr>
     </w:lvl>
   </w:abstractNum>
-  <w:abstractNum w:abstractNumId="6">
+  <w:abstractNum w:abstractNumId="7" w15:restartNumberingAfterBreak="0">
     <w:nsid w:val="53652340"/>
     <w:multiLevelType w:val="hybridMultilevel"/>
     <w:tmpl w:val="A4C23F82"/>
@@ -5627,7 +5564,120 @@
       </w:rPr>
     </w:lvl>
   </w:abstractNum>
-  <w:abstractNum w:abstractNumId="7">
+  <w:abstractNum w:abstractNumId="8" w15:restartNumberingAfterBreak="0">
+    <w:nsid w:val="642767B1"/>
+    <w:multiLevelType w:val="hybridMultilevel"/>
+    <w:tmpl w:val="8F50728A"/>
+    <w:lvl w:ilvl="0" w:tplc="04070001">
+      <w:start w:val="1"/>
+      <w:numFmt w:val="bullet"/>
+      <w:lvlText w:val=""/>
+      <w:lvlJc w:val="left"/>
+      <w:pPr>
+        <w:ind w:left="720" w:hanging="360"/>
+      </w:pPr>
+      <w:rPr>
+        <w:rFonts w:ascii="Symbol" w:hAnsi="Symbol" w:hint="default"/>
+      </w:rPr>
+    </w:lvl>
+    <w:lvl w:ilvl="1" w:tplc="04070003">
+      <w:start w:val="1"/>
+      <w:numFmt w:val="bullet"/>
+      <w:lvlText w:val="o"/>
+      <w:lvlJc w:val="left"/>
+      <w:pPr>
+        <w:ind w:left="1440" w:hanging="360"/>
+      </w:pPr>
+      <w:rPr>
+        <w:rFonts w:ascii="Courier New" w:hAnsi="Courier New" w:cs="Courier New" w:hint="default"/>
+      </w:rPr>
+    </w:lvl>
+    <w:lvl w:ilvl="2" w:tplc="04070005" w:tentative="1">
+      <w:start w:val="1"/>
+      <w:numFmt w:val="bullet"/>
+      <w:lvlText w:val=""/>
+      <w:lvlJc w:val="left"/>
+      <w:pPr>
+        <w:ind w:left="2160" w:hanging="360"/>
+      </w:pPr>
+      <w:rPr>
+        <w:rFonts w:ascii="Wingdings" w:hAnsi="Wingdings" w:hint="default"/>
+      </w:rPr>
+    </w:lvl>
+    <w:lvl w:ilvl="3" w:tplc="04070001" w:tentative="1">
+      <w:start w:val="1"/>
+      <w:numFmt w:val="bullet"/>
+      <w:lvlText w:val=""/>
+      <w:lvlJc w:val="left"/>
+      <w:pPr>
+        <w:ind w:left="2880" w:hanging="360"/>
+      </w:pPr>
+      <w:rPr>
+        <w:rFonts w:ascii="Symbol" w:hAnsi="Symbol" w:hint="default"/>
+      </w:rPr>
+    </w:lvl>
+    <w:lvl w:ilvl="4" w:tplc="04070003" w:tentative="1">
+      <w:start w:val="1"/>
+      <w:numFmt w:val="bullet"/>
+      <w:lvlText w:val="o"/>
+      <w:lvlJc w:val="left"/>
+      <w:pPr>
+        <w:ind w:left="3600" w:hanging="360"/>
+      </w:pPr>
+      <w:rPr>
+        <w:rFonts w:ascii="Courier New" w:hAnsi="Courier New" w:cs="Courier New" w:hint="default"/>
+      </w:rPr>
+    </w:lvl>
+    <w:lvl w:ilvl="5" w:tplc="04070005" w:tentative="1">
+      <w:start w:val="1"/>
+      <w:numFmt w:val="bullet"/>
+      <w:lvlText w:val=""/>
+      <w:lvlJc w:val="left"/>
+      <w:pPr>
+        <w:ind w:left="4320" w:hanging="360"/>
+      </w:pPr>
+      <w:rPr>
+        <w:rFonts w:ascii="Wingdings" w:hAnsi="Wingdings" w:hint="default"/>
+      </w:rPr>
+    </w:lvl>
+    <w:lvl w:ilvl="6" w:tplc="04070001" w:tentative="1">
+      <w:start w:val="1"/>
+      <w:numFmt w:val="bullet"/>
+      <w:lvlText w:val=""/>
+      <w:lvlJc w:val="left"/>
+      <w:pPr>
+        <w:ind w:left="5040" w:hanging="360"/>
+      </w:pPr>
+      <w:rPr>
+        <w:rFonts w:ascii="Symbol" w:hAnsi="Symbol" w:hint="default"/>
+      </w:rPr>
+    </w:lvl>
+    <w:lvl w:ilvl="7" w:tplc="04070003" w:tentative="1">
+      <w:start w:val="1"/>
+      <w:numFmt w:val="bullet"/>
+      <w:lvlText w:val="o"/>
+      <w:lvlJc w:val="left"/>
+      <w:pPr>
+        <w:ind w:left="5760" w:hanging="360"/>
+      </w:pPr>
+      <w:rPr>
+        <w:rFonts w:ascii="Courier New" w:hAnsi="Courier New" w:cs="Courier New" w:hint="default"/>
+      </w:rPr>
+    </w:lvl>
+    <w:lvl w:ilvl="8" w:tplc="04070005" w:tentative="1">
+      <w:start w:val="1"/>
+      <w:numFmt w:val="bullet"/>
+      <w:lvlText w:val=""/>
+      <w:lvlJc w:val="left"/>
+      <w:pPr>
+        <w:ind w:left="6480" w:hanging="360"/>
+      </w:pPr>
+      <w:rPr>
+        <w:rFonts w:ascii="Wingdings" w:hAnsi="Wingdings" w:hint="default"/>
+      </w:rPr>
+    </w:lvl>
+  </w:abstractNum>
+  <w:abstractNum w:abstractNumId="9" w15:restartNumberingAfterBreak="0">
     <w:nsid w:val="6CF251FE"/>
     <w:multiLevelType w:val="hybridMultilevel"/>
     <w:tmpl w:val="1BBA0C92"/>
@@ -5744,10 +5794,10 @@
     <w:abstractNumId w:val="4"/>
   </w:num>
   <w:num w:numId="3">
-    <w:abstractNumId w:val="6"/>
+    <w:abstractNumId w:val="7"/>
   </w:num>
   <w:num w:numId="4">
-    <w:abstractNumId w:val="5"/>
+    <w:abstractNumId w:val="6"/>
   </w:num>
   <w:num w:numId="5">
     <w:abstractNumId w:val="1"/>
@@ -5756,16 +5806,22 @@
     <w:abstractNumId w:val="2"/>
   </w:num>
   <w:num w:numId="7">
-    <w:abstractNumId w:val="7"/>
+    <w:abstractNumId w:val="9"/>
   </w:num>
   <w:num w:numId="8">
     <w:abstractNumId w:val="3"/>
+  </w:num>
+  <w:num w:numId="9">
+    <w:abstractNumId w:val="8"/>
+  </w:num>
+  <w:num w:numId="10">
+    <w:abstractNumId w:val="5"/>
   </w:num>
 </w:numbering>
 </file>
 
 <file path=word/styles.xml><?xml version="1.0" encoding="utf-8"?>
-<w:styles xmlns:r="http://schemas.openxmlformats.org/officeDocument/2006/relationships" xmlns:w="http://schemas.openxmlformats.org/wordprocessingml/2006/main">
+<w:styles xmlns:mc="http://schemas.openxmlformats.org/markup-compatibility/2006" xmlns:r="http://schemas.openxmlformats.org/officeDocument/2006/relationships" xmlns:w="http://schemas.openxmlformats.org/wordprocessingml/2006/main" xmlns:w14="http://schemas.microsoft.com/office/word/2010/wordml" xmlns:w15="http://schemas.microsoft.com/office/word/2012/wordml" xmlns:w16cex="http://schemas.microsoft.com/office/word/2018/wordml/cex" xmlns:w16cid="http://schemas.microsoft.com/office/word/2016/wordml/cid" xmlns:w16="http://schemas.microsoft.com/office/word/2018/wordml" xmlns:w16sdtdh="http://schemas.microsoft.com/office/word/2020/wordml/sdtdatahash" xmlns:w16se="http://schemas.microsoft.com/office/word/2015/wordml/symex" mc:Ignorable="w14 w15 w16se w16cid w16 w16cex w16sdtdh">
   <w:docDefaults>
     <w:rPrDefault>
       <w:rPr>
@@ -5781,144 +5837,383 @@
       </w:pPr>
     </w:pPrDefault>
   </w:docDefaults>
-  <w:latentStyles w:defLockedState="0" w:defUIPriority="99" w:defSemiHidden="1" w:defUnhideWhenUsed="1" w:defQFormat="0" w:count="267">
-    <w:lsdException w:name="Normal" w:semiHidden="0" w:uiPriority="0" w:unhideWhenUsed="0" w:qFormat="1"/>
-    <w:lsdException w:name="heading 1" w:semiHidden="0" w:uiPriority="9" w:unhideWhenUsed="0" w:qFormat="1"/>
-    <w:lsdException w:name="heading 2" w:uiPriority="9" w:qFormat="1"/>
-    <w:lsdException w:name="heading 3" w:uiPriority="9" w:qFormat="1"/>
-    <w:lsdException w:name="heading 4" w:uiPriority="9" w:qFormat="1"/>
-    <w:lsdException w:name="heading 5" w:uiPriority="9" w:qFormat="1"/>
-    <w:lsdException w:name="heading 6" w:uiPriority="9" w:qFormat="1"/>
-    <w:lsdException w:name="heading 7" w:uiPriority="9" w:qFormat="1"/>
-    <w:lsdException w:name="heading 8" w:uiPriority="9" w:qFormat="1"/>
-    <w:lsdException w:name="heading 9" w:uiPriority="9" w:qFormat="1"/>
-    <w:lsdException w:name="toc 1" w:uiPriority="39"/>
-    <w:lsdException w:name="toc 2" w:uiPriority="39"/>
-    <w:lsdException w:name="toc 3" w:uiPriority="39"/>
-    <w:lsdException w:name="toc 4" w:uiPriority="39"/>
-    <w:lsdException w:name="toc 5" w:uiPriority="39"/>
-    <w:lsdException w:name="toc 6" w:uiPriority="39"/>
-    <w:lsdException w:name="toc 7" w:uiPriority="39"/>
-    <w:lsdException w:name="toc 8" w:uiPriority="39"/>
-    <w:lsdException w:name="toc 9" w:uiPriority="39"/>
-    <w:lsdException w:name="caption" w:uiPriority="35" w:qFormat="1"/>
-    <w:lsdException w:name="Title" w:semiHidden="0" w:uiPriority="10" w:unhideWhenUsed="0" w:qFormat="1"/>
-    <w:lsdException w:name="Default Paragraph Font" w:uiPriority="1"/>
-    <w:lsdException w:name="Subtitle" w:semiHidden="0" w:uiPriority="11" w:unhideWhenUsed="0" w:qFormat="1"/>
-    <w:lsdException w:name="Strong" w:semiHidden="0" w:uiPriority="22" w:unhideWhenUsed="0" w:qFormat="1"/>
-    <w:lsdException w:name="Emphasis" w:semiHidden="0" w:uiPriority="20" w:unhideWhenUsed="0" w:qFormat="1"/>
-    <w:lsdException w:name="Table Grid" w:uiPriority="39"/>
-    <w:lsdException w:name="Placeholder Text" w:unhideWhenUsed="0"/>
-    <w:lsdException w:name="No Spacing" w:semiHidden="0" w:uiPriority="1" w:unhideWhenUsed="0" w:qFormat="1"/>
-    <w:lsdException w:name="Light Shading" w:semiHidden="0" w:uiPriority="60" w:unhideWhenUsed="0"/>
-    <w:lsdException w:name="Light List" w:semiHidden="0" w:uiPriority="61" w:unhideWhenUsed="0"/>
-    <w:lsdException w:name="Light Grid" w:semiHidden="0" w:uiPriority="62" w:unhideWhenUsed="0"/>
-    <w:lsdException w:name="Medium Shading 1" w:semiHidden="0" w:uiPriority="63" w:unhideWhenUsed="0"/>
-    <w:lsdException w:name="Medium Shading 2" w:semiHidden="0" w:uiPriority="64" w:unhideWhenUsed="0"/>
-    <w:lsdException w:name="Medium List 1" w:semiHidden="0" w:uiPriority="65" w:unhideWhenUsed="0"/>
-    <w:lsdException w:name="Medium List 2" w:semiHidden="0" w:uiPriority="66" w:unhideWhenUsed="0"/>
-    <w:lsdException w:name="Medium Grid 1" w:semiHidden="0" w:uiPriority="67" w:unhideWhenUsed="0"/>
-    <w:lsdException w:name="Medium Grid 2" w:semiHidden="0" w:uiPriority="68" w:unhideWhenUsed="0"/>
-    <w:lsdException w:name="Medium Grid 3" w:semiHidden="0" w:uiPriority="69" w:unhideWhenUsed="0"/>
-    <w:lsdException w:name="Dark List" w:semiHidden="0" w:uiPriority="70" w:unhideWhenUsed="0"/>
-    <w:lsdException w:name="Colorful Shading" w:semiHidden="0" w:uiPriority="71" w:unhideWhenUsed="0"/>
-    <w:lsdException w:name="Colorful List" w:semiHidden="0" w:uiPriority="72" w:unhideWhenUsed="0"/>
-    <w:lsdException w:name="Colorful Grid" w:semiHidden="0" w:uiPriority="73" w:unhideWhenUsed="0"/>
-    <w:lsdException w:name="Light Shading Accent 1" w:semiHidden="0" w:uiPriority="60" w:unhideWhenUsed="0"/>
-    <w:lsdException w:name="Light List Accent 1" w:semiHidden="0" w:uiPriority="61" w:unhideWhenUsed="0"/>
-    <w:lsdException w:name="Light Grid Accent 1" w:semiHidden="0" w:uiPriority="62" w:unhideWhenUsed="0"/>
-    <w:lsdException w:name="Medium Shading 1 Accent 1" w:semiHidden="0" w:uiPriority="63" w:unhideWhenUsed="0"/>
-    <w:lsdException w:name="Medium Shading 2 Accent 1" w:semiHidden="0" w:uiPriority="64" w:unhideWhenUsed="0"/>
-    <w:lsdException w:name="Medium List 1 Accent 1" w:semiHidden="0" w:uiPriority="65" w:unhideWhenUsed="0"/>
-    <w:lsdException w:name="Revision" w:unhideWhenUsed="0"/>
-    <w:lsdException w:name="List Paragraph" w:semiHidden="0" w:uiPriority="34" w:unhideWhenUsed="0" w:qFormat="1"/>
-    <w:lsdException w:name="Quote" w:semiHidden="0" w:uiPriority="29" w:unhideWhenUsed="0" w:qFormat="1"/>
-    <w:lsdException w:name="Intense Quote" w:semiHidden="0" w:uiPriority="30" w:unhideWhenUsed="0" w:qFormat="1"/>
-    <w:lsdException w:name="Medium List 2 Accent 1" w:semiHidden="0" w:uiPriority="66" w:unhideWhenUsed="0"/>
-    <w:lsdException w:name="Medium Grid 1 Accent 1" w:semiHidden="0" w:uiPriority="67" w:unhideWhenUsed="0"/>
-    <w:lsdException w:name="Medium Grid 2 Accent 1" w:semiHidden="0" w:uiPriority="68" w:unhideWhenUsed="0"/>
-    <w:lsdException w:name="Medium Grid 3 Accent 1" w:semiHidden="0" w:uiPriority="69" w:unhideWhenUsed="0"/>
-    <w:lsdException w:name="Dark List Accent 1" w:semiHidden="0" w:uiPriority="70" w:unhideWhenUsed="0"/>
-    <w:lsdException w:name="Colorful Shading Accent 1" w:semiHidden="0" w:uiPriority="71" w:unhideWhenUsed="0"/>
-    <w:lsdException w:name="Colorful List Accent 1" w:semiHidden="0" w:uiPriority="72" w:unhideWhenUsed="0"/>
-    <w:lsdException w:name="Colorful Grid Accent 1" w:semiHidden="0" w:uiPriority="73" w:unhideWhenUsed="0"/>
-    <w:lsdException w:name="Light Shading Accent 2" w:semiHidden="0" w:uiPriority="60" w:unhideWhenUsed="0"/>
-    <w:lsdException w:name="Light List Accent 2" w:semiHidden="0" w:uiPriority="61" w:unhideWhenUsed="0"/>
-    <w:lsdException w:name="Light Grid Accent 2" w:semiHidden="0" w:uiPriority="62" w:unhideWhenUsed="0"/>
-    <w:lsdException w:name="Medium Shading 1 Accent 2" w:semiHidden="0" w:uiPriority="63" w:unhideWhenUsed="0"/>
-    <w:lsdException w:name="Medium Shading 2 Accent 2" w:semiHidden="0" w:uiPriority="64" w:unhideWhenUsed="0"/>
-    <w:lsdException w:name="Medium List 1 Accent 2" w:semiHidden="0" w:uiPriority="65" w:unhideWhenUsed="0"/>
-    <w:lsdException w:name="Medium List 2 Accent 2" w:semiHidden="0" w:uiPriority="66" w:unhideWhenUsed="0"/>
-    <w:lsdException w:name="Medium Grid 1 Accent 2" w:semiHidden="0" w:uiPriority="67" w:unhideWhenUsed="0"/>
-    <w:lsdException w:name="Medium Grid 2 Accent 2" w:semiHidden="0" w:uiPriority="68" w:unhideWhenUsed="0"/>
-    <w:lsdException w:name="Medium Grid 3 Accent 2" w:semiHidden="0" w:uiPriority="69" w:unhideWhenUsed="0"/>
-    <w:lsdException w:name="Dark List Accent 2" w:semiHidden="0" w:uiPriority="70" w:unhideWhenUsed="0"/>
-    <w:lsdException w:name="Colorful Shading Accent 2" w:semiHidden="0" w:uiPriority="71" w:unhideWhenUsed="0"/>
-    <w:lsdException w:name="Colorful List Accent 2" w:semiHidden="0" w:uiPriority="72" w:unhideWhenUsed="0"/>
-    <w:lsdException w:name="Colorful Grid Accent 2" w:semiHidden="0" w:uiPriority="73" w:unhideWhenUsed="0"/>
-    <w:lsdException w:name="Light Shading Accent 3" w:semiHidden="0" w:uiPriority="60" w:unhideWhenUsed="0"/>
-    <w:lsdException w:name="Light List Accent 3" w:semiHidden="0" w:uiPriority="61" w:unhideWhenUsed="0"/>
-    <w:lsdException w:name="Light Grid Accent 3" w:semiHidden="0" w:uiPriority="62" w:unhideWhenUsed="0"/>
-    <w:lsdException w:name="Medium Shading 1 Accent 3" w:semiHidden="0" w:uiPriority="63" w:unhideWhenUsed="0"/>
-    <w:lsdException w:name="Medium Shading 2 Accent 3" w:semiHidden="0" w:uiPriority="64" w:unhideWhenUsed="0"/>
-    <w:lsdException w:name="Medium List 1 Accent 3" w:semiHidden="0" w:uiPriority="65" w:unhideWhenUsed="0"/>
-    <w:lsdException w:name="Medium List 2 Accent 3" w:semiHidden="0" w:uiPriority="66" w:unhideWhenUsed="0"/>
-    <w:lsdException w:name="Medium Grid 1 Accent 3" w:semiHidden="0" w:uiPriority="67" w:unhideWhenUsed="0"/>
-    <w:lsdException w:name="Medium Grid 2 Accent 3" w:semiHidden="0" w:uiPriority="68" w:unhideWhenUsed="0"/>
-    <w:lsdException w:name="Medium Grid 3 Accent 3" w:semiHidden="0" w:uiPriority="69" w:unhideWhenUsed="0"/>
-    <w:lsdException w:name="Dark List Accent 3" w:semiHidden="0" w:uiPriority="70" w:unhideWhenUsed="0"/>
-    <w:lsdException w:name="Colorful Shading Accent 3" w:semiHidden="0" w:uiPriority="71" w:unhideWhenUsed="0"/>
-    <w:lsdException w:name="Colorful List Accent 3" w:semiHidden="0" w:uiPriority="72" w:unhideWhenUsed="0"/>
-    <w:lsdException w:name="Colorful Grid Accent 3" w:semiHidden="0" w:uiPriority="73" w:unhideWhenUsed="0"/>
-    <w:lsdException w:name="Light Shading Accent 4" w:semiHidden="0" w:uiPriority="60" w:unhideWhenUsed="0"/>
-    <w:lsdException w:name="Light List Accent 4" w:semiHidden="0" w:uiPriority="61" w:unhideWhenUsed="0"/>
-    <w:lsdException w:name="Light Grid Accent 4" w:semiHidden="0" w:uiPriority="62" w:unhideWhenUsed="0"/>
-    <w:lsdException w:name="Medium Shading 1 Accent 4" w:semiHidden="0" w:uiPriority="63" w:unhideWhenUsed="0"/>
-    <w:lsdException w:name="Medium Shading 2 Accent 4" w:semiHidden="0" w:uiPriority="64" w:unhideWhenUsed="0"/>
-    <w:lsdException w:name="Medium List 1 Accent 4" w:semiHidden="0" w:uiPriority="65" w:unhideWhenUsed="0"/>
-    <w:lsdException w:name="Medium List 2 Accent 4" w:semiHidden="0" w:uiPriority="66" w:unhideWhenUsed="0"/>
-    <w:lsdException w:name="Medium Grid 1 Accent 4" w:semiHidden="0" w:uiPriority="67" w:unhideWhenUsed="0"/>
-    <w:lsdException w:name="Medium Grid 2 Accent 4" w:semiHidden="0" w:uiPriority="68" w:unhideWhenUsed="0"/>
-    <w:lsdException w:name="Medium Grid 3 Accent 4" w:semiHidden="0" w:uiPriority="69" w:unhideWhenUsed="0"/>
-    <w:lsdException w:name="Dark List Accent 4" w:semiHidden="0" w:uiPriority="70" w:unhideWhenUsed="0"/>
-    <w:lsdException w:name="Colorful Shading Accent 4" w:semiHidden="0" w:uiPriority="71" w:unhideWhenUsed="0"/>
-    <w:lsdException w:name="Colorful List Accent 4" w:semiHidden="0" w:uiPriority="72" w:unhideWhenUsed="0"/>
-    <w:lsdException w:name="Colorful Grid Accent 4" w:semiHidden="0" w:uiPriority="73" w:unhideWhenUsed="0"/>
-    <w:lsdException w:name="Light Shading Accent 5" w:semiHidden="0" w:uiPriority="60" w:unhideWhenUsed="0"/>
-    <w:lsdException w:name="Light List Accent 5" w:semiHidden="0" w:uiPriority="61" w:unhideWhenUsed="0"/>
-    <w:lsdException w:name="Light Grid Accent 5" w:semiHidden="0" w:uiPriority="62" w:unhideWhenUsed="0"/>
-    <w:lsdException w:name="Medium Shading 1 Accent 5" w:semiHidden="0" w:uiPriority="63" w:unhideWhenUsed="0"/>
-    <w:lsdException w:name="Medium Shading 2 Accent 5" w:semiHidden="0" w:uiPriority="64" w:unhideWhenUsed="0"/>
-    <w:lsdException w:name="Medium List 1 Accent 5" w:semiHidden="0" w:uiPriority="65" w:unhideWhenUsed="0"/>
-    <w:lsdException w:name="Medium List 2 Accent 5" w:semiHidden="0" w:uiPriority="66" w:unhideWhenUsed="0"/>
-    <w:lsdException w:name="Medium Grid 1 Accent 5" w:semiHidden="0" w:uiPriority="67" w:unhideWhenUsed="0"/>
-    <w:lsdException w:name="Medium Grid 2 Accent 5" w:semiHidden="0" w:uiPriority="68" w:unhideWhenUsed="0"/>
-    <w:lsdException w:name="Medium Grid 3 Accent 5" w:semiHidden="0" w:uiPriority="69" w:unhideWhenUsed="0"/>
-    <w:lsdException w:name="Dark List Accent 5" w:semiHidden="0" w:uiPriority="70" w:unhideWhenUsed="0"/>
-    <w:lsdException w:name="Colorful Shading Accent 5" w:semiHidden="0" w:uiPriority="71" w:unhideWhenUsed="0"/>
-    <w:lsdException w:name="Colorful List Accent 5" w:semiHidden="0" w:uiPriority="72" w:unhideWhenUsed="0"/>
-    <w:lsdException w:name="Colorful Grid Accent 5" w:semiHidden="0" w:uiPriority="73" w:unhideWhenUsed="0"/>
-    <w:lsdException w:name="Light Shading Accent 6" w:semiHidden="0" w:uiPriority="60" w:unhideWhenUsed="0"/>
-    <w:lsdException w:name="Light List Accent 6" w:semiHidden="0" w:uiPriority="61" w:unhideWhenUsed="0"/>
-    <w:lsdException w:name="Light Grid Accent 6" w:semiHidden="0" w:uiPriority="62" w:unhideWhenUsed="0"/>
-    <w:lsdException w:name="Medium Shading 1 Accent 6" w:semiHidden="0" w:uiPriority="63" w:unhideWhenUsed="0"/>
-    <w:lsdException w:name="Medium Shading 2 Accent 6" w:semiHidden="0" w:uiPriority="64" w:unhideWhenUsed="0"/>
-    <w:lsdException w:name="Medium List 1 Accent 6" w:semiHidden="0" w:uiPriority="65" w:unhideWhenUsed="0"/>
-    <w:lsdException w:name="Medium List 2 Accent 6" w:semiHidden="0" w:uiPriority="66" w:unhideWhenUsed="0"/>
-    <w:lsdException w:name="Medium Grid 1 Accent 6" w:semiHidden="0" w:uiPriority="67" w:unhideWhenUsed="0"/>
-    <w:lsdException w:name="Medium Grid 2 Accent 6" w:semiHidden="0" w:uiPriority="68" w:unhideWhenUsed="0"/>
-    <w:lsdException w:name="Medium Grid 3 Accent 6" w:semiHidden="0" w:uiPriority="69" w:unhideWhenUsed="0"/>
-    <w:lsdException w:name="Dark List Accent 6" w:semiHidden="0" w:uiPriority="70" w:unhideWhenUsed="0"/>
-    <w:lsdException w:name="Colorful Shading Accent 6" w:semiHidden="0" w:uiPriority="71" w:unhideWhenUsed="0"/>
-    <w:lsdException w:name="Colorful List Accent 6" w:semiHidden="0" w:uiPriority="72" w:unhideWhenUsed="0"/>
-    <w:lsdException w:name="Colorful Grid Accent 6" w:semiHidden="0" w:uiPriority="73" w:unhideWhenUsed="0"/>
-    <w:lsdException w:name="Subtle Emphasis" w:semiHidden="0" w:uiPriority="19" w:unhideWhenUsed="0" w:qFormat="1"/>
-    <w:lsdException w:name="Intense Emphasis" w:semiHidden="0" w:uiPriority="21" w:unhideWhenUsed="0" w:qFormat="1"/>
-    <w:lsdException w:name="Subtle Reference" w:semiHidden="0" w:uiPriority="31" w:unhideWhenUsed="0" w:qFormat="1"/>
-    <w:lsdException w:name="Intense Reference" w:semiHidden="0" w:uiPriority="32" w:unhideWhenUsed="0" w:qFormat="1"/>
-    <w:lsdException w:name="Book Title" w:semiHidden="0" w:uiPriority="33" w:unhideWhenUsed="0" w:qFormat="1"/>
-    <w:lsdException w:name="Bibliography" w:uiPriority="37"/>
-    <w:lsdException w:name="TOC Heading" w:uiPriority="39" w:qFormat="1"/>
+  <w:latentStyles w:defLockedState="0" w:defUIPriority="99" w:defSemiHidden="0" w:defUnhideWhenUsed="0" w:defQFormat="0" w:count="376">
+    <w:lsdException w:name="Normal" w:uiPriority="0" w:qFormat="1"/>
+    <w:lsdException w:name="heading 1" w:uiPriority="9" w:qFormat="1"/>
+    <w:lsdException w:name="heading 2" w:semiHidden="1" w:uiPriority="9" w:unhideWhenUsed="1" w:qFormat="1"/>
+    <w:lsdException w:name="heading 3" w:semiHidden="1" w:uiPriority="9" w:unhideWhenUsed="1" w:qFormat="1"/>
+    <w:lsdException w:name="heading 4" w:semiHidden="1" w:uiPriority="9" w:unhideWhenUsed="1" w:qFormat="1"/>
+    <w:lsdException w:name="heading 5" w:semiHidden="1" w:uiPriority="9" w:unhideWhenUsed="1" w:qFormat="1"/>
+    <w:lsdException w:name="heading 6" w:semiHidden="1" w:uiPriority="9" w:unhideWhenUsed="1" w:qFormat="1"/>
+    <w:lsdException w:name="heading 7" w:semiHidden="1" w:uiPriority="9" w:unhideWhenUsed="1" w:qFormat="1"/>
+    <w:lsdException w:name="heading 8" w:semiHidden="1" w:uiPriority="9" w:unhideWhenUsed="1" w:qFormat="1"/>
+    <w:lsdException w:name="heading 9" w:semiHidden="1" w:uiPriority="9" w:unhideWhenUsed="1" w:qFormat="1"/>
+    <w:lsdException w:name="index 1" w:semiHidden="1" w:unhideWhenUsed="1"/>
+    <w:lsdException w:name="index 2" w:semiHidden="1" w:unhideWhenUsed="1"/>
+    <w:lsdException w:name="index 3" w:semiHidden="1" w:unhideWhenUsed="1"/>
+    <w:lsdException w:name="index 4" w:semiHidden="1" w:unhideWhenUsed="1"/>
+    <w:lsdException w:name="index 5" w:semiHidden="1" w:unhideWhenUsed="1"/>
+    <w:lsdException w:name="index 6" w:semiHidden="1" w:unhideWhenUsed="1"/>
+    <w:lsdException w:name="index 7" w:semiHidden="1" w:unhideWhenUsed="1"/>
+    <w:lsdException w:name="index 8" w:semiHidden="1" w:unhideWhenUsed="1"/>
+    <w:lsdException w:name="index 9" w:semiHidden="1" w:unhideWhenUsed="1"/>
+    <w:lsdException w:name="toc 1" w:semiHidden="1" w:uiPriority="39" w:unhideWhenUsed="1"/>
+    <w:lsdException w:name="toc 2" w:semiHidden="1" w:uiPriority="39" w:unhideWhenUsed="1"/>
+    <w:lsdException w:name="toc 3" w:semiHidden="1" w:uiPriority="39" w:unhideWhenUsed="1"/>
+    <w:lsdException w:name="toc 4" w:semiHidden="1" w:uiPriority="39" w:unhideWhenUsed="1"/>
+    <w:lsdException w:name="toc 5" w:semiHidden="1" w:uiPriority="39" w:unhideWhenUsed="1"/>
+    <w:lsdException w:name="toc 6" w:semiHidden="1" w:uiPriority="39" w:unhideWhenUsed="1"/>
+    <w:lsdException w:name="toc 7" w:semiHidden="1" w:uiPriority="39" w:unhideWhenUsed="1"/>
+    <w:lsdException w:name="toc 8" w:semiHidden="1" w:uiPriority="39" w:unhideWhenUsed="1"/>
+    <w:lsdException w:name="toc 9" w:semiHidden="1" w:uiPriority="39" w:unhideWhenUsed="1"/>
+    <w:lsdException w:name="Normal Indent" w:semiHidden="1" w:unhideWhenUsed="1"/>
+    <w:lsdException w:name="footnote text" w:semiHidden="1" w:unhideWhenUsed="1"/>
+    <w:lsdException w:name="annotation text" w:semiHidden="1" w:unhideWhenUsed="1"/>
+    <w:lsdException w:name="header" w:semiHidden="1" w:unhideWhenUsed="1"/>
+    <w:lsdException w:name="footer" w:semiHidden="1" w:unhideWhenUsed="1"/>
+    <w:lsdException w:name="index heading" w:semiHidden="1" w:unhideWhenUsed="1"/>
+    <w:lsdException w:name="caption" w:semiHidden="1" w:uiPriority="35" w:unhideWhenUsed="1" w:qFormat="1"/>
+    <w:lsdException w:name="table of figures" w:semiHidden="1" w:unhideWhenUsed="1"/>
+    <w:lsdException w:name="envelope address" w:semiHidden="1" w:unhideWhenUsed="1"/>
+    <w:lsdException w:name="envelope return" w:semiHidden="1" w:unhideWhenUsed="1"/>
+    <w:lsdException w:name="footnote reference" w:semiHidden="1" w:unhideWhenUsed="1"/>
+    <w:lsdException w:name="annotation reference" w:semiHidden="1" w:unhideWhenUsed="1"/>
+    <w:lsdException w:name="line number" w:semiHidden="1" w:unhideWhenUsed="1"/>
+    <w:lsdException w:name="page number" w:semiHidden="1" w:unhideWhenUsed="1"/>
+    <w:lsdException w:name="endnote reference" w:semiHidden="1" w:unhideWhenUsed="1"/>
+    <w:lsdException w:name="endnote text" w:semiHidden="1" w:unhideWhenUsed="1"/>
+    <w:lsdException w:name="table of authorities" w:semiHidden="1" w:unhideWhenUsed="1"/>
+    <w:lsdException w:name="macro" w:semiHidden="1" w:unhideWhenUsed="1"/>
+    <w:lsdException w:name="toa heading" w:semiHidden="1" w:unhideWhenUsed="1"/>
+    <w:lsdException w:name="List" w:semiHidden="1" w:unhideWhenUsed="1"/>
+    <w:lsdException w:name="List Bullet" w:semiHidden="1" w:unhideWhenUsed="1"/>
+    <w:lsdException w:name="List Number" w:semiHidden="1" w:unhideWhenUsed="1"/>
+    <w:lsdException w:name="List 2" w:semiHidden="1" w:unhideWhenUsed="1"/>
+    <w:lsdException w:name="List 3" w:semiHidden="1" w:unhideWhenUsed="1"/>
+    <w:lsdException w:name="List 4" w:semiHidden="1" w:unhideWhenUsed="1"/>
+    <w:lsdException w:name="List 5" w:semiHidden="1" w:unhideWhenUsed="1"/>
+    <w:lsdException w:name="List Bullet 2" w:semiHidden="1" w:unhideWhenUsed="1"/>
+    <w:lsdException w:name="List Bullet 3" w:semiHidden="1" w:unhideWhenUsed="1"/>
+    <w:lsdException w:name="List Bullet 4" w:semiHidden="1" w:unhideWhenUsed="1"/>
+    <w:lsdException w:name="List Bullet 5" w:semiHidden="1" w:unhideWhenUsed="1"/>
+    <w:lsdException w:name="List Number 2" w:semiHidden="1" w:unhideWhenUsed="1"/>
+    <w:lsdException w:name="List Number 3" w:semiHidden="1" w:unhideWhenUsed="1"/>
+    <w:lsdException w:name="List Number 4" w:semiHidden="1" w:unhideWhenUsed="1"/>
+    <w:lsdException w:name="List Number 5" w:semiHidden="1" w:unhideWhenUsed="1"/>
+    <w:lsdException w:name="Title" w:uiPriority="10" w:qFormat="1"/>
+    <w:lsdException w:name="Closing" w:semiHidden="1" w:unhideWhenUsed="1"/>
+    <w:lsdException w:name="Signature" w:semiHidden="1" w:unhideWhenUsed="1"/>
+    <w:lsdException w:name="Default Paragraph Font" w:semiHidden="1" w:uiPriority="1" w:unhideWhenUsed="1"/>
+    <w:lsdException w:name="Body Text" w:semiHidden="1" w:unhideWhenUsed="1"/>
+    <w:lsdException w:name="Body Text Indent" w:semiHidden="1" w:unhideWhenUsed="1"/>
+    <w:lsdException w:name="List Continue" w:semiHidden="1" w:unhideWhenUsed="1"/>
+    <w:lsdException w:name="List Continue 2" w:semiHidden="1" w:unhideWhenUsed="1"/>
+    <w:lsdException w:name="List Continue 3" w:semiHidden="1" w:unhideWhenUsed="1"/>
+    <w:lsdException w:name="List Continue 4" w:semiHidden="1" w:unhideWhenUsed="1"/>
+    <w:lsdException w:name="List Continue 5" w:semiHidden="1" w:unhideWhenUsed="1"/>
+    <w:lsdException w:name="Message Header" w:semiHidden="1" w:unhideWhenUsed="1"/>
+    <w:lsdException w:name="Subtitle" w:uiPriority="11" w:qFormat="1"/>
+    <w:lsdException w:name="Salutation" w:semiHidden="1" w:unhideWhenUsed="1"/>
+    <w:lsdException w:name="Date" w:semiHidden="1" w:unhideWhenUsed="1"/>
+    <w:lsdException w:name="Body Text First Indent" w:semiHidden="1" w:unhideWhenUsed="1"/>
+    <w:lsdException w:name="Body Text First Indent 2" w:semiHidden="1" w:unhideWhenUsed="1"/>
+    <w:lsdException w:name="Note Heading" w:semiHidden="1" w:unhideWhenUsed="1"/>
+    <w:lsdException w:name="Body Text 2" w:semiHidden="1" w:unhideWhenUsed="1"/>
+    <w:lsdException w:name="Body Text 3" w:semiHidden="1" w:unhideWhenUsed="1"/>
+    <w:lsdException w:name="Body Text Indent 2" w:semiHidden="1" w:unhideWhenUsed="1"/>
+    <w:lsdException w:name="Body Text Indent 3" w:semiHidden="1" w:unhideWhenUsed="1"/>
+    <w:lsdException w:name="Block Text" w:semiHidden="1" w:unhideWhenUsed="1"/>
+    <w:lsdException w:name="Hyperlink" w:semiHidden="1" w:unhideWhenUsed="1"/>
+    <w:lsdException w:name="FollowedHyperlink" w:semiHidden="1" w:unhideWhenUsed="1"/>
+    <w:lsdException w:name="Strong" w:uiPriority="22" w:qFormat="1"/>
+    <w:lsdException w:name="Emphasis" w:uiPriority="20" w:qFormat="1"/>
+    <w:lsdException w:name="Document Map" w:semiHidden="1" w:unhideWhenUsed="1"/>
+    <w:lsdException w:name="Plain Text" w:semiHidden="1" w:unhideWhenUsed="1"/>
+    <w:lsdException w:name="E-mail Signature" w:semiHidden="1" w:unhideWhenUsed="1"/>
+    <w:lsdException w:name="HTML Top of Form" w:semiHidden="1" w:unhideWhenUsed="1"/>
+    <w:lsdException w:name="HTML Bottom of Form" w:semiHidden="1" w:unhideWhenUsed="1"/>
+    <w:lsdException w:name="Normal (Web)" w:semiHidden="1" w:unhideWhenUsed="1"/>
+    <w:lsdException w:name="HTML Acronym" w:semiHidden="1" w:unhideWhenUsed="1"/>
+    <w:lsdException w:name="HTML Address" w:semiHidden="1" w:unhideWhenUsed="1"/>
+    <w:lsdException w:name="HTML Cite" w:semiHidden="1" w:unhideWhenUsed="1"/>
+    <w:lsdException w:name="HTML Code" w:semiHidden="1" w:unhideWhenUsed="1"/>
+    <w:lsdException w:name="HTML Definition" w:semiHidden="1" w:unhideWhenUsed="1"/>
+    <w:lsdException w:name="HTML Keyboard" w:semiHidden="1" w:unhideWhenUsed="1"/>
+    <w:lsdException w:name="HTML Preformatted" w:semiHidden="1" w:unhideWhenUsed="1"/>
+    <w:lsdException w:name="HTML Sample" w:semiHidden="1" w:unhideWhenUsed="1"/>
+    <w:lsdException w:name="HTML Typewriter" w:semiHidden="1" w:unhideWhenUsed="1"/>
+    <w:lsdException w:name="HTML Variable" w:semiHidden="1" w:unhideWhenUsed="1"/>
+    <w:lsdException w:name="Normal Table" w:semiHidden="1" w:unhideWhenUsed="1"/>
+    <w:lsdException w:name="annotation subject" w:semiHidden="1" w:unhideWhenUsed="1"/>
+    <w:lsdException w:name="No List" w:semiHidden="1" w:unhideWhenUsed="1"/>
+    <w:lsdException w:name="Outline List 1" w:semiHidden="1" w:unhideWhenUsed="1"/>
+    <w:lsdException w:name="Outline List 2" w:semiHidden="1" w:unhideWhenUsed="1"/>
+    <w:lsdException w:name="Outline List 3" w:semiHidden="1" w:unhideWhenUsed="1"/>
+    <w:lsdException w:name="Table Simple 1" w:semiHidden="1" w:unhideWhenUsed="1"/>
+    <w:lsdException w:name="Table Simple 2" w:semiHidden="1" w:unhideWhenUsed="1"/>
+    <w:lsdException w:name="Table Simple 3" w:semiHidden="1" w:unhideWhenUsed="1"/>
+    <w:lsdException w:name="Table Classic 1" w:semiHidden="1" w:unhideWhenUsed="1"/>
+    <w:lsdException w:name="Table Classic 2" w:semiHidden="1" w:unhideWhenUsed="1"/>
+    <w:lsdException w:name="Table Classic 3" w:semiHidden="1" w:unhideWhenUsed="1"/>
+    <w:lsdException w:name="Table Classic 4" w:semiHidden="1" w:unhideWhenUsed="1"/>
+    <w:lsdException w:name="Table Colorful 1" w:semiHidden="1" w:unhideWhenUsed="1"/>
+    <w:lsdException w:name="Table Colorful 2" w:semiHidden="1" w:unhideWhenUsed="1"/>
+    <w:lsdException w:name="Table Colorful 3" w:semiHidden="1" w:unhideWhenUsed="1"/>
+    <w:lsdException w:name="Table Columns 1" w:semiHidden="1" w:unhideWhenUsed="1"/>
+    <w:lsdException w:name="Table Columns 2" w:semiHidden="1" w:unhideWhenUsed="1"/>
+    <w:lsdException w:name="Table Columns 3" w:semiHidden="1" w:unhideWhenUsed="1"/>
+    <w:lsdException w:name="Table Columns 4" w:semiHidden="1" w:unhideWhenUsed="1"/>
+    <w:lsdException w:name="Table Columns 5" w:semiHidden="1" w:unhideWhenUsed="1"/>
+    <w:lsdException w:name="Table Grid 1" w:semiHidden="1" w:unhideWhenUsed="1"/>
+    <w:lsdException w:name="Table Grid 2" w:semiHidden="1" w:unhideWhenUsed="1"/>
+    <w:lsdException w:name="Table Grid 3" w:semiHidden="1" w:unhideWhenUsed="1"/>
+    <w:lsdException w:name="Table Grid 4" w:semiHidden="1" w:unhideWhenUsed="1"/>
+    <w:lsdException w:name="Table Grid 5" w:semiHidden="1" w:unhideWhenUsed="1"/>
+    <w:lsdException w:name="Table Grid 6" w:semiHidden="1" w:unhideWhenUsed="1"/>
+    <w:lsdException w:name="Table Grid 7" w:semiHidden="1" w:unhideWhenUsed="1"/>
+    <w:lsdException w:name="Table Grid 8" w:semiHidden="1" w:unhideWhenUsed="1"/>
+    <w:lsdException w:name="Table List 1" w:semiHidden="1" w:unhideWhenUsed="1"/>
+    <w:lsdException w:name="Table List 2" w:semiHidden="1" w:unhideWhenUsed="1"/>
+    <w:lsdException w:name="Table List 3" w:semiHidden="1" w:unhideWhenUsed="1"/>
+    <w:lsdException w:name="Table List 4" w:semiHidden="1" w:unhideWhenUsed="1"/>
+    <w:lsdException w:name="Table List 5" w:semiHidden="1" w:unhideWhenUsed="1"/>
+    <w:lsdException w:name="Table List 6" w:semiHidden="1" w:unhideWhenUsed="1"/>
+    <w:lsdException w:name="Table List 7" w:semiHidden="1" w:unhideWhenUsed="1"/>
+    <w:lsdException w:name="Table List 8" w:semiHidden="1" w:unhideWhenUsed="1"/>
+    <w:lsdException w:name="Table 3D effects 1" w:semiHidden="1" w:unhideWhenUsed="1"/>
+    <w:lsdException w:name="Table 3D effects 2" w:semiHidden="1" w:unhideWhenUsed="1"/>
+    <w:lsdException w:name="Table 3D effects 3" w:semiHidden="1" w:unhideWhenUsed="1"/>
+    <w:lsdException w:name="Table Contemporary" w:semiHidden="1" w:unhideWhenUsed="1"/>
+    <w:lsdException w:name="Table Elegant" w:semiHidden="1" w:unhideWhenUsed="1"/>
+    <w:lsdException w:name="Table Professional" w:semiHidden="1" w:unhideWhenUsed="1"/>
+    <w:lsdException w:name="Table Subtle 1" w:semiHidden="1" w:unhideWhenUsed="1"/>
+    <w:lsdException w:name="Table Subtle 2" w:semiHidden="1" w:unhideWhenUsed="1"/>
+    <w:lsdException w:name="Table Web 1" w:semiHidden="1" w:unhideWhenUsed="1"/>
+    <w:lsdException w:name="Table Web 2" w:semiHidden="1" w:unhideWhenUsed="1"/>
+    <w:lsdException w:name="Table Web 3" w:semiHidden="1" w:unhideWhenUsed="1"/>
+    <w:lsdException w:name="Balloon Text" w:semiHidden="1" w:unhideWhenUsed="1"/>
+    <w:lsdException w:name="Table Grid" w:semiHidden="1" w:uiPriority="39" w:unhideWhenUsed="1"/>
+    <w:lsdException w:name="Table Theme" w:semiHidden="1" w:unhideWhenUsed="1"/>
+    <w:lsdException w:name="Placeholder Text" w:semiHidden="1"/>
+    <w:lsdException w:name="No Spacing" w:uiPriority="1" w:qFormat="1"/>
+    <w:lsdException w:name="Light Shading" w:uiPriority="60"/>
+    <w:lsdException w:name="Light List" w:uiPriority="61"/>
+    <w:lsdException w:name="Light Grid" w:uiPriority="62"/>
+    <w:lsdException w:name="Medium Shading 1" w:uiPriority="63"/>
+    <w:lsdException w:name="Medium Shading 2" w:uiPriority="64"/>
+    <w:lsdException w:name="Medium List 1" w:uiPriority="65"/>
+    <w:lsdException w:name="Medium List 2" w:uiPriority="66"/>
+    <w:lsdException w:name="Medium Grid 1" w:uiPriority="67"/>
+    <w:lsdException w:name="Medium Grid 2" w:uiPriority="68"/>
+    <w:lsdException w:name="Medium Grid 3" w:uiPriority="69"/>
+    <w:lsdException w:name="Dark List" w:uiPriority="70"/>
+    <w:lsdException w:name="Colorful Shading" w:uiPriority="71"/>
+    <w:lsdException w:name="Colorful List" w:uiPriority="72"/>
+    <w:lsdException w:name="Colorful Grid" w:uiPriority="73"/>
+    <w:lsdException w:name="Light Shading Accent 1" w:uiPriority="60"/>
+    <w:lsdException w:name="Light List Accent 1" w:uiPriority="61"/>
+    <w:lsdException w:name="Light Grid Accent 1" w:uiPriority="62"/>
+    <w:lsdException w:name="Medium Shading 1 Accent 1" w:uiPriority="63"/>
+    <w:lsdException w:name="Medium Shading 2 Accent 1" w:uiPriority="64"/>
+    <w:lsdException w:name="Medium List 1 Accent 1" w:uiPriority="65"/>
+    <w:lsdException w:name="Revision" w:semiHidden="1"/>
+    <w:lsdException w:name="List Paragraph" w:uiPriority="34" w:qFormat="1"/>
+    <w:lsdException w:name="Quote" w:uiPriority="29" w:qFormat="1"/>
+    <w:lsdException w:name="Intense Quote" w:uiPriority="30" w:qFormat="1"/>
+    <w:lsdException w:name="Medium List 2 Accent 1" w:uiPriority="66"/>
+    <w:lsdException w:name="Medium Grid 1 Accent 1" w:uiPriority="67"/>
+    <w:lsdException w:name="Medium Grid 2 Accent 1" w:uiPriority="68"/>
+    <w:lsdException w:name="Medium Grid 3 Accent 1" w:uiPriority="69"/>
+    <w:lsdException w:name="Dark List Accent 1" w:uiPriority="70"/>
+    <w:lsdException w:name="Colorful Shading Accent 1" w:uiPriority="71"/>
+    <w:lsdException w:name="Colorful List Accent 1" w:uiPriority="72"/>
+    <w:lsdException w:name="Colorful Grid Accent 1" w:uiPriority="73"/>
+    <w:lsdException w:name="Light Shading Accent 2" w:uiPriority="60"/>
+    <w:lsdException w:name="Light List Accent 2" w:uiPriority="61"/>
+    <w:lsdException w:name="Light Grid Accent 2" w:uiPriority="62"/>
+    <w:lsdException w:name="Medium Shading 1 Accent 2" w:uiPriority="63"/>
+    <w:lsdException w:name="Medium Shading 2 Accent 2" w:uiPriority="64"/>
+    <w:lsdException w:name="Medium List 1 Accent 2" w:uiPriority="65"/>
+    <w:lsdException w:name="Medium List 2 Accent 2" w:uiPriority="66"/>
+    <w:lsdException w:name="Medium Grid 1 Accent 2" w:uiPriority="67"/>
+    <w:lsdException w:name="Medium Grid 2 Accent 2" w:uiPriority="68"/>
+    <w:lsdException w:name="Medium Grid 3 Accent 2" w:uiPriority="69"/>
+    <w:lsdException w:name="Dark List Accent 2" w:uiPriority="70"/>
+    <w:lsdException w:name="Colorful Shading Accent 2" w:uiPriority="71"/>
+    <w:lsdException w:name="Colorful List Accent 2" w:uiPriority="72"/>
+    <w:lsdException w:name="Colorful Grid Accent 2" w:uiPriority="73"/>
+    <w:lsdException w:name="Light Shading Accent 3" w:uiPriority="60"/>
+    <w:lsdException w:name="Light List Accent 3" w:uiPriority="61"/>
+    <w:lsdException w:name="Light Grid Accent 3" w:uiPriority="62"/>
+    <w:lsdException w:name="Medium Shading 1 Accent 3" w:uiPriority="63"/>
+    <w:lsdException w:name="Medium Shading 2 Accent 3" w:uiPriority="64"/>
+    <w:lsdException w:name="Medium List 1 Accent 3" w:uiPriority="65"/>
+    <w:lsdException w:name="Medium List 2 Accent 3" w:uiPriority="66"/>
+    <w:lsdException w:name="Medium Grid 1 Accent 3" w:uiPriority="67"/>
+    <w:lsdException w:name="Medium Grid 2 Accent 3" w:uiPriority="68"/>
+    <w:lsdException w:name="Medium Grid 3 Accent 3" w:uiPriority="69"/>
+    <w:lsdException w:name="Dark List Accent 3" w:uiPriority="70"/>
+    <w:lsdException w:name="Colorful Shading Accent 3" w:uiPriority="71"/>
+    <w:lsdException w:name="Colorful List Accent 3" w:uiPriority="72"/>
+    <w:lsdException w:name="Colorful Grid Accent 3" w:uiPriority="73"/>
+    <w:lsdException w:name="Light Shading Accent 4" w:uiPriority="60"/>
+    <w:lsdException w:name="Light List Accent 4" w:uiPriority="61"/>
+    <w:lsdException w:name="Light Grid Accent 4" w:uiPriority="62"/>
+    <w:lsdException w:name="Medium Shading 1 Accent 4" w:uiPriority="63"/>
+    <w:lsdException w:name="Medium Shading 2 Accent 4" w:uiPriority="64"/>
+    <w:lsdException w:name="Medium List 1 Accent 4" w:uiPriority="65"/>
+    <w:lsdException w:name="Medium List 2 Accent 4" w:uiPriority="66"/>
+    <w:lsdException w:name="Medium Grid 1 Accent 4" w:uiPriority="67"/>
+    <w:lsdException w:name="Medium Grid 2 Accent 4" w:uiPriority="68"/>
+    <w:lsdException w:name="Medium Grid 3 Accent 4" w:uiPriority="69"/>
+    <w:lsdException w:name="Dark List Accent 4" w:uiPriority="70"/>
+    <w:lsdException w:name="Colorful Shading Accent 4" w:uiPriority="71"/>
+    <w:lsdException w:name="Colorful List Accent 4" w:uiPriority="72"/>
+    <w:lsdException w:name="Colorful Grid Accent 4" w:uiPriority="73"/>
+    <w:lsdException w:name="Light Shading Accent 5" w:uiPriority="60"/>
+    <w:lsdException w:name="Light List Accent 5" w:uiPriority="61"/>
+    <w:lsdException w:name="Light Grid Accent 5" w:uiPriority="62"/>
+    <w:lsdException w:name="Medium Shading 1 Accent 5" w:uiPriority="63"/>
+    <w:lsdException w:name="Medium Shading 2 Accent 5" w:uiPriority="64"/>
+    <w:lsdException w:name="Medium List 1 Accent 5" w:uiPriority="65"/>
+    <w:lsdException w:name="Medium List 2 Accent 5" w:uiPriority="66"/>
+    <w:lsdException w:name="Medium Grid 1 Accent 5" w:uiPriority="67"/>
+    <w:lsdException w:name="Medium Grid 2 Accent 5" w:uiPriority="68"/>
+    <w:lsdException w:name="Medium Grid 3 Accent 5" w:uiPriority="69"/>
+    <w:lsdException w:name="Dark List Accent 5" w:uiPriority="70"/>
+    <w:lsdException w:name="Colorful Shading Accent 5" w:uiPriority="71"/>
+    <w:lsdException w:name="Colorful List Accent 5" w:uiPriority="72"/>
+    <w:lsdException w:name="Colorful Grid Accent 5" w:uiPriority="73"/>
+    <w:lsdException w:name="Light Shading Accent 6" w:uiPriority="60"/>
+    <w:lsdException w:name="Light List Accent 6" w:uiPriority="61"/>
+    <w:lsdException w:name="Light Grid Accent 6" w:uiPriority="62"/>
+    <w:lsdException w:name="Medium Shading 1 Accent 6" w:uiPriority="63"/>
+    <w:lsdException w:name="Medium Shading 2 Accent 6" w:uiPriority="64"/>
+    <w:lsdException w:name="Medium List 1 Accent 6" w:uiPriority="65"/>
+    <w:lsdException w:name="Medium List 2 Accent 6" w:uiPriority="66"/>
+    <w:lsdException w:name="Medium Grid 1 Accent 6" w:uiPriority="67"/>
+    <w:lsdException w:name="Medium Grid 2 Accent 6" w:uiPriority="68"/>
+    <w:lsdException w:name="Medium Grid 3 Accent 6" w:uiPriority="69"/>
+    <w:lsdException w:name="Dark List Accent 6" w:uiPriority="70"/>
+    <w:lsdException w:name="Colorful Shading Accent 6" w:uiPriority="71"/>
+    <w:lsdException w:name="Colorful List Accent 6" w:uiPriority="72"/>
+    <w:lsdException w:name="Colorful Grid Accent 6" w:uiPriority="73"/>
+    <w:lsdException w:name="Subtle Emphasis" w:uiPriority="19" w:qFormat="1"/>
+    <w:lsdException w:name="Intense Emphasis" w:uiPriority="21" w:qFormat="1"/>
+    <w:lsdException w:name="Subtle Reference" w:uiPriority="31" w:qFormat="1"/>
+    <w:lsdException w:name="Intense Reference" w:uiPriority="32" w:qFormat="1"/>
+    <w:lsdException w:name="Book Title" w:uiPriority="33" w:qFormat="1"/>
+    <w:lsdException w:name="Bibliography" w:semiHidden="1" w:uiPriority="37" w:unhideWhenUsed="1"/>
+    <w:lsdException w:name="TOC Heading" w:semiHidden="1" w:uiPriority="39" w:unhideWhenUsed="1" w:qFormat="1"/>
+    <w:lsdException w:name="Plain Table 1" w:uiPriority="41"/>
+    <w:lsdException w:name="Plain Table 2" w:uiPriority="42"/>
+    <w:lsdException w:name="Plain Table 3" w:uiPriority="43"/>
+    <w:lsdException w:name="Plain Table 4" w:uiPriority="44"/>
+    <w:lsdException w:name="Plain Table 5" w:uiPriority="45"/>
+    <w:lsdException w:name="Grid Table Light" w:uiPriority="40"/>
+    <w:lsdException w:name="Grid Table 1 Light" w:uiPriority="46"/>
+    <w:lsdException w:name="Grid Table 2" w:uiPriority="47"/>
+    <w:lsdException w:name="Grid Table 3" w:uiPriority="48"/>
+    <w:lsdException w:name="Grid Table 4" w:uiPriority="49"/>
+    <w:lsdException w:name="Grid Table 5 Dark" w:uiPriority="50"/>
+    <w:lsdException w:name="Grid Table 6 Colorful" w:uiPriority="51"/>
+    <w:lsdException w:name="Grid Table 7 Colorful" w:uiPriority="52"/>
+    <w:lsdException w:name="Grid Table 1 Light Accent 1" w:uiPriority="46"/>
+    <w:lsdException w:name="Grid Table 2 Accent 1" w:uiPriority="47"/>
+    <w:lsdException w:name="Grid Table 3 Accent 1" w:uiPriority="48"/>
+    <w:lsdException w:name="Grid Table 4 Accent 1" w:uiPriority="49"/>
+    <w:lsdException w:name="Grid Table 5 Dark Accent 1" w:uiPriority="50"/>
+    <w:lsdException w:name="Grid Table 6 Colorful Accent 1" w:uiPriority="51"/>
+    <w:lsdException w:name="Grid Table 7 Colorful Accent 1" w:uiPriority="52"/>
+    <w:lsdException w:name="Grid Table 1 Light Accent 2" w:uiPriority="46"/>
+    <w:lsdException w:name="Grid Table 2 Accent 2" w:uiPriority="47"/>
+    <w:lsdException w:name="Grid Table 3 Accent 2" w:uiPriority="48"/>
+    <w:lsdException w:name="Grid Table 4 Accent 2" w:uiPriority="49"/>
+    <w:lsdException w:name="Grid Table 5 Dark Accent 2" w:uiPriority="50"/>
+    <w:lsdException w:name="Grid Table 6 Colorful Accent 2" w:uiPriority="51"/>
+    <w:lsdException w:name="Grid Table 7 Colorful Accent 2" w:uiPriority="52"/>
+    <w:lsdException w:name="Grid Table 1 Light Accent 3" w:uiPriority="46"/>
+    <w:lsdException w:name="Grid Table 2 Accent 3" w:uiPriority="47"/>
+    <w:lsdException w:name="Grid Table 3 Accent 3" w:uiPriority="48"/>
+    <w:lsdException w:name="Grid Table 4 Accent 3" w:uiPriority="49"/>
+    <w:lsdException w:name="Grid Table 5 Dark Accent 3" w:uiPriority="50"/>
+    <w:lsdException w:name="Grid Table 6 Colorful Accent 3" w:uiPriority="51"/>
+    <w:lsdException w:name="Grid Table 7 Colorful Accent 3" w:uiPriority="52"/>
+    <w:lsdException w:name="Grid Table 1 Light Accent 4" w:uiPriority="46"/>
+    <w:lsdException w:name="Grid Table 2 Accent 4" w:uiPriority="47"/>
+    <w:lsdException w:name="Grid Table 3 Accent 4" w:uiPriority="48"/>
+    <w:lsdException w:name="Grid Table 4 Accent 4" w:uiPriority="49"/>
+    <w:lsdException w:name="Grid Table 5 Dark Accent 4" w:uiPriority="50"/>
+    <w:lsdException w:name="Grid Table 6 Colorful Accent 4" w:uiPriority="51"/>
+    <w:lsdException w:name="Grid Table 7 Colorful Accent 4" w:uiPriority="52"/>
+    <w:lsdException w:name="Grid Table 1 Light Accent 5" w:uiPriority="46"/>
+    <w:lsdException w:name="Grid Table 2 Accent 5" w:uiPriority="47"/>
+    <w:lsdException w:name="Grid Table 3 Accent 5" w:uiPriority="48"/>
+    <w:lsdException w:name="Grid Table 4 Accent 5" w:uiPriority="49"/>
+    <w:lsdException w:name="Grid Table 5 Dark Accent 5" w:uiPriority="50"/>
+    <w:lsdException w:name="Grid Table 6 Colorful Accent 5" w:uiPriority="51"/>
+    <w:lsdException w:name="Grid Table 7 Colorful Accent 5" w:uiPriority="52"/>
+    <w:lsdException w:name="Grid Table 1 Light Accent 6" w:uiPriority="46"/>
+    <w:lsdException w:name="Grid Table 2 Accent 6" w:uiPriority="47"/>
+    <w:lsdException w:name="Grid Table 3 Accent 6" w:uiPriority="48"/>
+    <w:lsdException w:name="Grid Table 4 Accent 6" w:uiPriority="49"/>
+    <w:lsdException w:name="Grid Table 5 Dark Accent 6" w:uiPriority="50"/>
+    <w:lsdException w:name="Grid Table 6 Colorful Accent 6" w:uiPriority="51"/>
+    <w:lsdException w:name="Grid Table 7 Colorful Accent 6" w:uiPriority="52"/>
+    <w:lsdException w:name="List Table 1 Light" w:uiPriority="46"/>
+    <w:lsdException w:name="List Table 2" w:uiPriority="47"/>
+    <w:lsdException w:name="List Table 3" w:uiPriority="48"/>
+    <w:lsdException w:name="List Table 4" w:uiPriority="49"/>
+    <w:lsdException w:name="List Table 5 Dark" w:uiPriority="50"/>
+    <w:lsdException w:name="List Table 6 Colorful" w:uiPriority="51"/>
+    <w:lsdException w:name="List Table 7 Colorful" w:uiPriority="52"/>
+    <w:lsdException w:name="List Table 1 Light Accent 1" w:uiPriority="46"/>
+    <w:lsdException w:name="List Table 2 Accent 1" w:uiPriority="47"/>
+    <w:lsdException w:name="List Table 3 Accent 1" w:uiPriority="48"/>
+    <w:lsdException w:name="List Table 4 Accent 1" w:uiPriority="49"/>
+    <w:lsdException w:name="List Table 5 Dark Accent 1" w:uiPriority="50"/>
+    <w:lsdException w:name="List Table 6 Colorful Accent 1" w:uiPriority="51"/>
+    <w:lsdException w:name="List Table 7 Colorful Accent 1" w:uiPriority="52"/>
+    <w:lsdException w:name="List Table 1 Light Accent 2" w:uiPriority="46"/>
+    <w:lsdException w:name="List Table 2 Accent 2" w:uiPriority="47"/>
+    <w:lsdException w:name="List Table 3 Accent 2" w:uiPriority="48"/>
+    <w:lsdException w:name="List Table 4 Accent 2" w:uiPriority="49"/>
+    <w:lsdException w:name="List Table 5 Dark Accent 2" w:uiPriority="50"/>
+    <w:lsdException w:name="List Table 6 Colorful Accent 2" w:uiPriority="51"/>
+    <w:lsdException w:name="List Table 7 Colorful Accent 2" w:uiPriority="52"/>
+    <w:lsdException w:name="List Table 1 Light Accent 3" w:uiPriority="46"/>
+    <w:lsdException w:name="List Table 2 Accent 3" w:uiPriority="47"/>
+    <w:lsdException w:name="List Table 3 Accent 3" w:uiPriority="48"/>
+    <w:lsdException w:name="List Table 4 Accent 3" w:uiPriority="49"/>
+    <w:lsdException w:name="List Table 5 Dark Accent 3" w:uiPriority="50"/>
+    <w:lsdException w:name="List Table 6 Colorful Accent 3" w:uiPriority="51"/>
+    <w:lsdException w:name="List Table 7 Colorful Accent 3" w:uiPriority="52"/>
+    <w:lsdException w:name="List Table 1 Light Accent 4" w:uiPriority="46"/>
+    <w:lsdException w:name="List Table 2 Accent 4" w:uiPriority="47"/>
+    <w:lsdException w:name="List Table 3 Accent 4" w:uiPriority="48"/>
+    <w:lsdException w:name="List Table 4 Accent 4" w:uiPriority="49"/>
+    <w:lsdException w:name="List Table 5 Dark Accent 4" w:uiPriority="50"/>
+    <w:lsdException w:name="List Table 6 Colorful Accent 4" w:uiPriority="51"/>
+    <w:lsdException w:name="List Table 7 Colorful Accent 4" w:uiPriority="52"/>
+    <w:lsdException w:name="List Table 1 Light Accent 5" w:uiPriority="46"/>
+    <w:lsdException w:name="List Table 2 Accent 5" w:uiPriority="47"/>
+    <w:lsdException w:name="List Table 3 Accent 5" w:uiPriority="48"/>
+    <w:lsdException w:name="List Table 4 Accent 5" w:uiPriority="49"/>
+    <w:lsdException w:name="List Table 5 Dark Accent 5" w:uiPriority="50"/>
+    <w:lsdException w:name="List Table 6 Colorful Accent 5" w:uiPriority="51"/>
+    <w:lsdException w:name="List Table 7 Colorful Accent 5" w:uiPriority="52"/>
+    <w:lsdException w:name="List Table 1 Light Accent 6" w:uiPriority="46"/>
+    <w:lsdException w:name="List Table 2 Accent 6" w:uiPriority="47"/>
+    <w:lsdException w:name="List Table 3 Accent 6" w:uiPriority="48"/>
+    <w:lsdException w:name="List Table 4 Accent 6" w:uiPriority="49"/>
+    <w:lsdException w:name="List Table 5 Dark Accent 6" w:uiPriority="50"/>
+    <w:lsdException w:name="List Table 6 Colorful Accent 6" w:uiPriority="51"/>
+    <w:lsdException w:name="List Table 7 Colorful Accent 6" w:uiPriority="52"/>
+    <w:lsdException w:name="Mention" w:semiHidden="1" w:unhideWhenUsed="1"/>
+    <w:lsdException w:name="Smart Hyperlink" w:semiHidden="1" w:unhideWhenUsed="1"/>
+    <w:lsdException w:name="Hashtag" w:semiHidden="1" w:unhideWhenUsed="1"/>
+    <w:lsdException w:name="Unresolved Mention" w:semiHidden="1" w:unhideWhenUsed="1"/>
+    <w:lsdException w:name="Smart Link" w:semiHidden="1" w:unhideWhenUsed="1"/>
   </w:latentStyles>
   <w:style w:type="paragraph" w:default="1" w:styleId="Standard">
     <w:name w:val="Normal"/>
@@ -6177,7 +6472,6 @@
     <w:uiPriority w:val="99"/>
     <w:semiHidden/>
     <w:unhideWhenUsed/>
-    <w:qFormat/>
     <w:tblPr>
       <w:tblInd w:w="0" w:type="dxa"/>
       <w:tblCellMar>
@@ -6478,8 +6772,8 @@
       <w:szCs w:val="16"/>
     </w:rPr>
   </w:style>
-  <w:style w:type="character" w:customStyle="1" w:styleId="UnresolvedMention">
-    <w:name w:val="Unresolved Mention"/>
+  <w:style w:type="character" w:customStyle="1" w:styleId="NichtaufgelsteErwhnung2">
+    <w:name w:val="Nicht aufgelöste Erwähnung2"/>
     <w:basedOn w:val="Absatz-Standardschriftart"/>
     <w:uiPriority w:val="99"/>
     <w:semiHidden/>
@@ -6782,7 +7076,7 @@
   <a:extraClrSchemeLst/>
   <a:extLst>
     <a:ext uri="{05A4C25C-085E-4340-85A3-A5531E510DB2}">
-      <thm15:themeFamily xmlns="" xmlns:thm15="http://schemas.microsoft.com/office/thememl/2012/main" name="Office Theme" id="{62F939B6-93AF-4DB8-9C6B-D6C7DFDC589F}" vid="{4A3C46E8-61CC-4603-A589-7422A47A8E4A}"/>
+      <thm15:themeFamily xmlns:thm15="http://schemas.microsoft.com/office/thememl/2012/main" name="Office Theme" id="{62F939B6-93AF-4DB8-9C6B-D6C7DFDC589F}" vid="{4A3C46E8-61CC-4603-A589-7422A47A8E4A}"/>
     </a:ext>
   </a:extLst>
 </a:theme>

</xml_diff>

<commit_message>
corrected typo in api calls doc
</commit_message>
<xml_diff>
--- a/doc/EAH-API-Calls.docx
+++ b/doc/EAH-API-Calls.docx
@@ -9,12 +9,14 @@
           <w:rFonts w:eastAsia="Arial"/>
         </w:rPr>
       </w:pPr>
+      <w:proofErr w:type="spellStart"/>
       <w:r>
         <w:rPr>
           <w:rFonts w:eastAsia="Arial"/>
         </w:rPr>
         <w:t>EAH­API­Calls</w:t>
       </w:r>
+      <w:proofErr w:type="spellEnd"/>
     </w:p>
     <w:p>
       <w:pPr>
@@ -42,7 +44,15 @@
         <w:spacing w:after="145"/>
       </w:pPr>
       <w:r>
-        <w:t>Backend: Prof. Dr. Steffen Avemarg (FH Erfurt)</w:t>
+        <w:t xml:space="preserve">Backend: Prof. Dr. Steffen </w:t>
+      </w:r>
+      <w:proofErr w:type="spellStart"/>
+      <w:r>
+        <w:t>Avemarg</w:t>
+      </w:r>
+      <w:proofErr w:type="spellEnd"/>
+      <w:r>
+        <w:t xml:space="preserve"> (FH Erfurt)</w:t>
       </w:r>
     </w:p>
     <w:p>
@@ -63,11 +73,21 @@
       <w:r>
         <w:t xml:space="preserve">, zuletzt gespeichert am: </w:t>
       </w:r>
-      <w:fldSimple w:instr=" DOCPROPERTY  LastSavedTime  \* MERGEFORMAT ">
-        <w:r>
-          <w:t>27.01.2022 14:29</w:t>
-        </w:r>
-      </w:fldSimple>
+      <w:r>
+        <w:fldChar w:fldCharType="begin"/>
+      </w:r>
+      <w:r>
+        <w:instrText xml:space="preserve"> DOCPROPERTY  LastSavedTime  \* MERGEFORMAT </w:instrText>
+      </w:r>
+      <w:r>
+        <w:fldChar w:fldCharType="separate"/>
+      </w:r>
+      <w:r>
+        <w:t>27.01.2022 14:29</w:t>
+      </w:r>
+      <w:r>
+        <w:fldChar w:fldCharType="end"/>
+      </w:r>
     </w:p>
     <w:p>
       <w:pPr>
@@ -1632,12 +1652,21 @@
       <w:bookmarkEnd w:id="0"/>
     </w:p>
     <w:p>
+      <w:proofErr w:type="spellStart"/>
       <w:r>
         <w:rPr>
           <w:rFonts w:eastAsia="Arial" w:cs="Arial"/>
           <w:b/>
         </w:rPr>
-        <w:t>BaseUrl:</w:t>
+        <w:t>BaseUrl</w:t>
+      </w:r>
+      <w:proofErr w:type="spellEnd"/>
+      <w:r>
+        <w:rPr>
+          <w:rFonts w:eastAsia="Arial" w:cs="Arial"/>
+          <w:b/>
+        </w:rPr>
+        <w:t>:</w:t>
       </w:r>
       <w:r>
         <w:rPr>
@@ -1854,11 +1883,19 @@
         <w:lastRenderedPageBreak/>
         <w:t>Antwort Übersicht (</w:t>
       </w:r>
+      <w:proofErr w:type="spellStart"/>
       <w:r>
         <w:rPr>
           <w:i/>
         </w:rPr>
-        <w:t>StudyGroups/Sets minimiert</w:t>
+        <w:t>StudyGroups</w:t>
+      </w:r>
+      <w:proofErr w:type="spellEnd"/>
+      <w:r>
+        <w:rPr>
+          <w:i/>
+        </w:rPr>
+        <w:t>/Sets minimiert</w:t>
       </w:r>
       <w:r>
         <w:t>):</w:t>
@@ -1951,8 +1988,27 @@
           <w:sz w:val="24"/>
           <w:szCs w:val="24"/>
         </w:rPr>
-        <w:t xml:space="preserve">Set betimmt </w:t>
-      </w:r>
+        <w:t xml:space="preserve">Set </w:t>
+      </w:r>
+      <w:proofErr w:type="spellStart"/>
+      <w:r>
+        <w:rPr>
+          <w:rFonts w:ascii="Calibri" w:eastAsia="Times New Roman" w:hAnsi="Calibri"/>
+          <w:sz w:val="24"/>
+          <w:szCs w:val="24"/>
+        </w:rPr>
+        <w:t>betimmt</w:t>
+      </w:r>
+      <w:proofErr w:type="spellEnd"/>
+      <w:r>
+        <w:rPr>
+          <w:rFonts w:ascii="Calibri" w:eastAsia="Times New Roman" w:hAnsi="Calibri"/>
+          <w:sz w:val="24"/>
+          <w:szCs w:val="24"/>
+        </w:rPr>
+        <w:t xml:space="preserve"> </w:t>
+      </w:r>
+      <w:proofErr w:type="spellStart"/>
       <w:r>
         <w:rPr>
           <w:rFonts w:ascii="Calibri" w:eastAsia="Times New Roman" w:hAnsi="Calibri"/>
@@ -1962,6 +2018,7 @@
         </w:rPr>
         <w:t>SPLUSnnnnnn</w:t>
       </w:r>
+      <w:proofErr w:type="spellEnd"/>
     </w:p>
     <w:p>
       <w:hyperlink r:id="rId12" w:history="1">
@@ -1982,7 +2039,15 @@
     </w:p>
     <w:p>
       <w:r>
-        <w:t>Antwort enthält alle restlichen Wochen (TimeTableWeek) des Semesters:</w:t>
+        <w:t>Antwort enthält alle restlichen Wochen (</w:t>
+      </w:r>
+      <w:proofErr w:type="spellStart"/>
+      <w:r>
+        <w:t>TimeTableWeek</w:t>
+      </w:r>
+      <w:proofErr w:type="spellEnd"/>
+      <w:r>
+        <w:t>) des Semesters:</w:t>
       </w:r>
     </w:p>
     <w:p>
@@ -2033,7 +2098,23 @@
     <w:p>
       <w:r>
         <w:lastRenderedPageBreak/>
-        <w:t>Jede Woche enthält die Stundenplan-Tage (TimeTableDay). Jeder Tag enthält Veranstaltungen/Termine (TimeTableEvent).</w:t>
+        <w:t>Jede Woche enthält die Stundenplan-Tage (</w:t>
+      </w:r>
+      <w:proofErr w:type="spellStart"/>
+      <w:r>
+        <w:t>TimeTableDay</w:t>
+      </w:r>
+      <w:proofErr w:type="spellEnd"/>
+      <w:r>
+        <w:t>). Jeder Tag enthält Veranstaltungen/Termine (</w:t>
+      </w:r>
+      <w:proofErr w:type="spellStart"/>
+      <w:r>
+        <w:t>TimeTableEvent</w:t>
+      </w:r>
+      <w:proofErr w:type="spellEnd"/>
+      <w:r>
+        <w:t>).</w:t>
       </w:r>
     </w:p>
     <w:p>
@@ -2116,6 +2197,7 @@
           <w:szCs w:val="24"/>
         </w:rPr>
       </w:pPr>
+      <w:proofErr w:type="spellStart"/>
       <w:r>
         <w:rPr>
           <w:rFonts w:ascii="Calibri" w:eastAsia="Times New Roman" w:hAnsi="Calibri"/>
@@ -2132,6 +2214,7 @@
         </w:rPr>
         <w:t>d</w:t>
       </w:r>
+      <w:proofErr w:type="spellEnd"/>
       <w:r>
         <w:rPr>
           <w:rFonts w:ascii="Calibri" w:eastAsia="Times New Roman" w:hAnsi="Calibri"/>
@@ -2146,7 +2229,25 @@
           <w:sz w:val="24"/>
           <w:szCs w:val="24"/>
         </w:rPr>
-        <w:t xml:space="preserve"> (SPLUSnnnnnn)</w:t>
+        <w:t xml:space="preserve"> (</w:t>
+      </w:r>
+      <w:proofErr w:type="spellStart"/>
+      <w:r>
+        <w:rPr>
+          <w:rFonts w:ascii="Calibri" w:eastAsia="Times New Roman" w:hAnsi="Calibri"/>
+          <w:sz w:val="24"/>
+          <w:szCs w:val="24"/>
+        </w:rPr>
+        <w:t>SPLUSnnnnnn</w:t>
+      </w:r>
+      <w:proofErr w:type="spellEnd"/>
+      <w:r>
+        <w:rPr>
+          <w:rFonts w:ascii="Calibri" w:eastAsia="Times New Roman" w:hAnsi="Calibri"/>
+          <w:sz w:val="24"/>
+          <w:szCs w:val="24"/>
+        </w:rPr>
+        <w:t>)</w:t>
       </w:r>
     </w:p>
     <w:p>
@@ -2164,7 +2265,25 @@
           <w:sz w:val="24"/>
           <w:szCs w:val="24"/>
         </w:rPr>
-        <w:t>UID = Veranstaltung (ID eines TimeTableVo)</w:t>
+        <w:t xml:space="preserve">UID = Veranstaltung (ID eines </w:t>
+      </w:r>
+      <w:proofErr w:type="spellStart"/>
+      <w:r>
+        <w:rPr>
+          <w:rFonts w:ascii="Calibri" w:eastAsia="Times New Roman" w:hAnsi="Calibri"/>
+          <w:sz w:val="24"/>
+          <w:szCs w:val="24"/>
+        </w:rPr>
+        <w:t>TimeTableVo</w:t>
+      </w:r>
+      <w:proofErr w:type="spellEnd"/>
+      <w:r>
+        <w:rPr>
+          <w:rFonts w:ascii="Calibri" w:eastAsia="Times New Roman" w:hAnsi="Calibri"/>
+          <w:sz w:val="24"/>
+          <w:szCs w:val="24"/>
+        </w:rPr>
+        <w:t>)</w:t>
       </w:r>
     </w:p>
     <w:p>
@@ -2505,7 +2624,25 @@
           <w:szCs w:val="24"/>
         </w:rPr>
         <w:br/>
-        <w:t>bzw. zu Anfang bis es einen weiteren oder geänderten Termin gibt:</w:t>
+        <w:t xml:space="preserve">bzw. zu </w:t>
+      </w:r>
+      <w:proofErr w:type="gramStart"/>
+      <w:r>
+        <w:rPr>
+          <w:rFonts w:ascii="Calibri" w:eastAsia="Times New Roman" w:hAnsi="Calibri"/>
+          <w:sz w:val="24"/>
+          <w:szCs w:val="24"/>
+        </w:rPr>
+        <w:t>Anfang</w:t>
+      </w:r>
+      <w:proofErr w:type="gramEnd"/>
+      <w:r>
+        <w:rPr>
+          <w:rFonts w:ascii="Calibri" w:eastAsia="Times New Roman" w:hAnsi="Calibri"/>
+          <w:sz w:val="24"/>
+          <w:szCs w:val="24"/>
+        </w:rPr>
+        <w:t xml:space="preserve"> bis es einen weiteren oder geänderten Termin gibt:</w:t>
       </w:r>
       <w:r>
         <w:rPr>
@@ -2533,7 +2670,25 @@
           <w:szCs w:val="24"/>
         </w:rPr>
         <w:br/>
-        <w:t xml:space="preserve">/03.1 .. /03.2 ist eine andere Übungsgruppe </w:t>
+        <w:t>/03.1</w:t>
+      </w:r>
+      <w:proofErr w:type="gramStart"/>
+      <w:r>
+        <w:rPr>
+          <w:rFonts w:ascii="Calibri" w:eastAsia="Times New Roman" w:hAnsi="Calibri"/>
+          <w:sz w:val="24"/>
+          <w:szCs w:val="24"/>
+        </w:rPr>
+        <w:t xml:space="preserve"> ..</w:t>
+      </w:r>
+      <w:proofErr w:type="gramEnd"/>
+      <w:r>
+        <w:rPr>
+          <w:rFonts w:ascii="Calibri" w:eastAsia="Times New Roman" w:hAnsi="Calibri"/>
+          <w:sz w:val="24"/>
+          <w:szCs w:val="24"/>
+        </w:rPr>
+        <w:t xml:space="preserve"> /03.2 ist eine andere Übungsgruppe </w:t>
       </w:r>
       <w:r>
         <w:rPr>
@@ -2687,7 +2842,79 @@
           <w:sz w:val="24"/>
           <w:szCs w:val="24"/>
         </w:rPr>
-        <w:t>APL, B, E, Kon, Lehre, mdl. Prfg., P, PL, S, T, V, Ü, Wdh.-Prfg., Wdh.-APL</w:t>
+        <w:t xml:space="preserve">APL, B, E, Kon, Lehre, mdl. </w:t>
+      </w:r>
+      <w:proofErr w:type="spellStart"/>
+      <w:r>
+        <w:rPr>
+          <w:rFonts w:ascii="Calibri" w:eastAsia="Times New Roman" w:hAnsi="Calibri"/>
+          <w:sz w:val="24"/>
+          <w:szCs w:val="24"/>
+        </w:rPr>
+        <w:t>Prfg</w:t>
+      </w:r>
+      <w:proofErr w:type="spellEnd"/>
+      <w:r>
+        <w:rPr>
+          <w:rFonts w:ascii="Calibri" w:eastAsia="Times New Roman" w:hAnsi="Calibri"/>
+          <w:sz w:val="24"/>
+          <w:szCs w:val="24"/>
+        </w:rPr>
+        <w:t xml:space="preserve">., P, PL, S, T, V, Ü, </w:t>
+      </w:r>
+      <w:proofErr w:type="spellStart"/>
+      <w:r>
+        <w:rPr>
+          <w:rFonts w:ascii="Calibri" w:eastAsia="Times New Roman" w:hAnsi="Calibri"/>
+          <w:sz w:val="24"/>
+          <w:szCs w:val="24"/>
+        </w:rPr>
+        <w:t>Wdh</w:t>
+      </w:r>
+      <w:proofErr w:type="spellEnd"/>
+      <w:r>
+        <w:rPr>
+          <w:rFonts w:ascii="Calibri" w:eastAsia="Times New Roman" w:hAnsi="Calibri"/>
+          <w:sz w:val="24"/>
+          <w:szCs w:val="24"/>
+        </w:rPr>
+        <w:t>.-</w:t>
+      </w:r>
+      <w:proofErr w:type="spellStart"/>
+      <w:r>
+        <w:rPr>
+          <w:rFonts w:ascii="Calibri" w:eastAsia="Times New Roman" w:hAnsi="Calibri"/>
+          <w:sz w:val="24"/>
+          <w:szCs w:val="24"/>
+        </w:rPr>
+        <w:t>Prfg</w:t>
+      </w:r>
+      <w:proofErr w:type="spellEnd"/>
+      <w:r>
+        <w:rPr>
+          <w:rFonts w:ascii="Calibri" w:eastAsia="Times New Roman" w:hAnsi="Calibri"/>
+          <w:sz w:val="24"/>
+          <w:szCs w:val="24"/>
+        </w:rPr>
+        <w:t xml:space="preserve">., </w:t>
+      </w:r>
+      <w:proofErr w:type="spellStart"/>
+      <w:r>
+        <w:rPr>
+          <w:rFonts w:ascii="Calibri" w:eastAsia="Times New Roman" w:hAnsi="Calibri"/>
+          <w:sz w:val="24"/>
+          <w:szCs w:val="24"/>
+        </w:rPr>
+        <w:t>Wdh</w:t>
+      </w:r>
+      <w:proofErr w:type="spellEnd"/>
+      <w:r>
+        <w:rPr>
+          <w:rFonts w:ascii="Calibri" w:eastAsia="Times New Roman" w:hAnsi="Calibri"/>
+          <w:sz w:val="24"/>
+          <w:szCs w:val="24"/>
+        </w:rPr>
+        <w:t>.-APL</w:t>
       </w:r>
     </w:p>
     <w:p>
@@ -3264,7 +3491,15 @@
     </w:p>
     <w:p>
       <w:r>
-        <w:t xml:space="preserve">Um alle Veranstaltungen des gewählten Semesters im gewählten Studiengang zu erhalten, müssen alle Sets des Semesters durchgegangen werden. Für jedes Set (jede SPLUS-Id) wird also die Anfrage wie in </w:t>
+        <w:t>Um alle Veranstaltungen des gewählten Semesters im gewählten Studiengang zu erhalten, müssen alle Sets des Semesters durchgegangen werden. Für jedes Set (jede SPLUS-</w:t>
+      </w:r>
+      <w:proofErr w:type="spellStart"/>
+      <w:r>
+        <w:t>Id</w:t>
+      </w:r>
+      <w:proofErr w:type="spellEnd"/>
+      <w:r>
+        <w:t xml:space="preserve">) wird also die Anfrage wie in </w:t>
       </w:r>
       <w:r>
         <w:t>„</w:t>
@@ -3521,7 +3756,31 @@
       </w:pPr>
       <w:r>
         <w:lastRenderedPageBreak/>
-        <w:t>Hinweis: Übung, Vorlesung, Prüfung, … eines Moduls werden als verschiedene Kurse angesehen (da sie auch mit FachX/Ü, FachX/V, FachX/PL</w:t>
+        <w:t xml:space="preserve">Hinweis: Übung, Vorlesung, Prüfung, … eines Moduls werden als verschiedene Kurse angesehen (da sie auch mit </w:t>
+      </w:r>
+      <w:proofErr w:type="spellStart"/>
+      <w:r>
+        <w:t>FachX</w:t>
+      </w:r>
+      <w:proofErr w:type="spellEnd"/>
+      <w:r>
+        <w:t xml:space="preserve">/Ü, </w:t>
+      </w:r>
+      <w:proofErr w:type="spellStart"/>
+      <w:r>
+        <w:t>FachX</w:t>
+      </w:r>
+      <w:proofErr w:type="spellEnd"/>
+      <w:r>
+        <w:t xml:space="preserve">/V, </w:t>
+      </w:r>
+      <w:proofErr w:type="spellStart"/>
+      <w:r>
+        <w:t>FachX</w:t>
+      </w:r>
+      <w:proofErr w:type="spellEnd"/>
+      <w:r>
+        <w:t>/PL</w:t>
       </w:r>
       <w:r>
         <w:t>, … unterschiedlich betitelt werden</w:t>
@@ -3568,7 +3827,15 @@
         <w:fldChar w:fldCharType="end"/>
       </w:r>
       <w:r>
-        <w:t xml:space="preserve"> beschrieben, können die einzelnen Termine/Veranstaltungen nicht über die Uid zugeordnet werden. Um</w:t>
+        <w:t xml:space="preserve"> beschrieben, können die einzelnen Termine/Veranstaltungen nicht über die </w:t>
+      </w:r>
+      <w:proofErr w:type="spellStart"/>
+      <w:r>
+        <w:t>Uid</w:t>
+      </w:r>
+      <w:proofErr w:type="spellEnd"/>
+      <w:r>
+        <w:t xml:space="preserve"> zugeordnet werden. Um</w:t>
       </w:r>
       <w:r>
         <w:t xml:space="preserve"> nun Termine (in der Datenstruktur:</w:t>
@@ -3577,8 +3844,16 @@
         <w:rPr>
           <w:rFonts w:ascii="Courier New" w:hAnsi="Courier New" w:cs="Courier New"/>
         </w:rPr>
-        <w:t xml:space="preserve"> TimeTableEvent</w:t>
-      </w:r>
+        <w:t xml:space="preserve"> </w:t>
+      </w:r>
+      <w:proofErr w:type="spellStart"/>
+      <w:r>
+        <w:rPr>
+          <w:rFonts w:ascii="Courier New" w:hAnsi="Courier New" w:cs="Courier New"/>
+        </w:rPr>
+        <w:t>TimeTableEvent</w:t>
+      </w:r>
+      <w:proofErr w:type="spellEnd"/>
       <w:r>
         <w:t>) einem gemeins</w:t>
       </w:r>
@@ -3594,18 +3869,21 @@
       <w:r>
         <w:t xml:space="preserve"> Kurs (</w:t>
       </w:r>
+      <w:proofErr w:type="spellStart"/>
       <w:r>
         <w:rPr>
           <w:rFonts w:ascii="Courier New" w:hAnsi="Courier New" w:cs="Courier New"/>
         </w:rPr>
         <w:t>MyTimeTableCourse</w:t>
       </w:r>
+      <w:proofErr w:type="spellEnd"/>
       <w:r>
         <w:t>) zuordnen zu können, wird der Titel jeder Veranstaltung/Termin verwendet. Dieser muss jedoch für den Vergleich auf Gleichheit gekürzt werden</w:t>
       </w:r>
       <w:r>
         <w:t xml:space="preserve"> (</w:t>
       </w:r>
+      <w:proofErr w:type="spellStart"/>
       <w:r>
         <w:rPr>
           <w:rFonts w:ascii="Courier New" w:hAnsi="Courier New" w:cs="Courier New"/>
@@ -3622,7 +3900,14 @@
         <w:rPr>
           <w:rFonts w:ascii="Courier New" w:hAnsi="Courier New" w:cs="Courier New"/>
         </w:rPr>
-        <w:t>cutEvenTitel()</w:t>
+        <w:t>cutEvenTitel</w:t>
+      </w:r>
+      <w:proofErr w:type="spellEnd"/>
+      <w:r>
+        <w:rPr>
+          <w:rFonts w:ascii="Courier New" w:hAnsi="Courier New" w:cs="Courier New"/>
+        </w:rPr>
+        <w:t>()</w:t>
       </w:r>
       <w:r>
         <w:t>)</w:t>
@@ -3678,7 +3963,20 @@
         <w:t>„</w:t>
       </w:r>
       <w:r>
-        <w:t>WI/WIEC(BA)Cloudtech./V/01</w:t>
+        <w:t>WI/WIEC(BA)</w:t>
+      </w:r>
+      <w:proofErr w:type="spellStart"/>
+      <w:proofErr w:type="gramStart"/>
+      <w:r>
+        <w:t>Cloudtech</w:t>
+      </w:r>
+      <w:proofErr w:type="spellEnd"/>
+      <w:r>
+        <w:t>./</w:t>
+      </w:r>
+      <w:proofErr w:type="gramEnd"/>
+      <w:r>
+        <w:t>V/01</w:t>
       </w:r>
       <w:r>
         <w:t>“</w:t>
@@ -3691,7 +3989,15 @@
         <w:t>„</w:t>
       </w:r>
       <w:r>
-        <w:t>WI/WIEC(BA)Cloudtech./V</w:t>
+        <w:t>WI/WIEC(BA)</w:t>
+      </w:r>
+      <w:proofErr w:type="spellStart"/>
+      <w:r>
+        <w:t>Cloudtech</w:t>
+      </w:r>
+      <w:proofErr w:type="spellEnd"/>
+      <w:r>
+        <w:t>./V</w:t>
       </w:r>
       <w:r>
         <w:t>“</w:t>
@@ -3906,6 +4212,7 @@
         <w:spacing w:after="77"/>
         <w:ind w:left="-5" w:hanging="10"/>
       </w:pPr>
+      <w:proofErr w:type="spellStart"/>
       <w:r>
         <w:rPr>
           <w:rFonts w:eastAsia="Arial" w:cs="Arial"/>
@@ -3914,6 +4221,7 @@
         </w:rPr>
         <w:t>Canteens</w:t>
       </w:r>
+      <w:proofErr w:type="spellEnd"/>
     </w:p>
     <w:p>
       <w:pPr>
@@ -3996,9 +4304,19 @@
         <w:spacing w:after="77"/>
         <w:ind w:left="-5" w:hanging="10"/>
       </w:pPr>
-      <w:r>
-        <w:t>Specific Canteen</w:t>
-      </w:r>
+      <w:proofErr w:type="spellStart"/>
+      <w:r>
+        <w:t>Specific</w:t>
+      </w:r>
+      <w:proofErr w:type="spellEnd"/>
+      <w:r>
+        <w:t xml:space="preserve"> </w:t>
+      </w:r>
+      <w:proofErr w:type="spellStart"/>
+      <w:r>
+        <w:t>Canteen</w:t>
+      </w:r>
+      <w:proofErr w:type="spellEnd"/>
     </w:p>
     <w:p>
       <w:pPr>
@@ -4006,14 +4324,13 @@
         <w:ind w:left="-5" w:hanging="10"/>
       </w:pPr>
       <w:r>
-        <w:t>http://app.fh-erfurt.de:8080//fheapp/api/eah/canteens/</w:t>
+        <w:t>http://app.fh-erfurt.de:8080/fheapp/api/eah/canteens/</w:t>
       </w:r>
       <w:r>
         <w:rPr>
           <w:color w:val="FF0000"/>
-          <w:highlight w:val="yellow"/>
-        </w:rPr>
-        <w:t>3391</w:t>
+        </w:rPr>
+        <w:t>58</w:t>
       </w:r>
     </w:p>
     <w:p>
@@ -4097,8 +4414,21 @@
       <w:bookmarkEnd w:id="19"/>
     </w:p>
     <w:p>
-      <w:r>
-        <w:t>Weather in RealTime:</w:t>
+      <w:proofErr w:type="spellStart"/>
+      <w:r>
+        <w:t>Weather</w:t>
+      </w:r>
+      <w:proofErr w:type="spellEnd"/>
+      <w:r>
+        <w:t xml:space="preserve"> in </w:t>
+      </w:r>
+      <w:proofErr w:type="spellStart"/>
+      <w:r>
+        <w:t>RealTime</w:t>
+      </w:r>
+      <w:proofErr w:type="spellEnd"/>
+      <w:r>
+        <w:t>:</w:t>
       </w:r>
     </w:p>
     <w:p>
@@ -4298,8 +4628,13 @@
           <w:numId w:val="3"/>
         </w:numPr>
       </w:pPr>
-      <w:r>
-        <w:t>roomId: Name/Nummer des Raums aus vorheriger Abfrage</w:t>
+      <w:proofErr w:type="spellStart"/>
+      <w:r>
+        <w:t>roomId</w:t>
+      </w:r>
+      <w:proofErr w:type="spellEnd"/>
+      <w:r>
+        <w:t>: Name/Nummer des Raums aus vorheriger Abfrage</w:t>
       </w:r>
     </w:p>
     <w:p>
@@ -4310,8 +4645,13 @@
           <w:numId w:val="3"/>
         </w:numPr>
       </w:pPr>
-      <w:r>
-        <w:t>size: Anzahl der maximal zurückgelieferten Veranstaltungen, Default ist 15</w:t>
+      <w:proofErr w:type="spellStart"/>
+      <w:r>
+        <w:t>size</w:t>
+      </w:r>
+      <w:proofErr w:type="spellEnd"/>
+      <w:r>
+        <w:t>: Anzahl der maximal zurückgelieferten Veranstaltungen, Default ist 15</w:t>
       </w:r>
     </w:p>
     <w:p/>
@@ -4387,7 +4727,15 @@
     <w:p/>
     <w:p>
       <w:r>
-        <w:t>Neue Schnittstelle RestAPI Entwicklungsserver</w:t>
+        <w:t xml:space="preserve">Neue Schnittstelle </w:t>
+      </w:r>
+      <w:proofErr w:type="spellStart"/>
+      <w:r>
+        <w:t>RestAPI</w:t>
+      </w:r>
+      <w:proofErr w:type="spellEnd"/>
+      <w:r>
+        <w:t xml:space="preserve"> Entwicklungsserver</w:t>
       </w:r>
       <w:r>
         <w:br/>
@@ -4431,7 +4779,14 @@
       </w:r>
       <w:r>
         <w:br/>
-        <w:t>Arbeitet nicht mit SPLUS-IDs sondern mit internen IDs</w:t>
+      </w:r>
+      <w:proofErr w:type="gramStart"/>
+      <w:r>
+        <w:t>Arbeitet</w:t>
+      </w:r>
+      <w:proofErr w:type="gramEnd"/>
+      <w:r>
+        <w:t xml:space="preserve"> nicht mit SPLUS-IDs sondern mit internen IDs</w:t>
       </w:r>
       <w:r>
         <w:br/>
@@ -4535,8 +4890,13 @@
       </w:pPr>
       <w:r>
         <w:lastRenderedPageBreak/>
-        <w:t>API-Call Entwurf für MyTimeTableDialog</w:t>
-      </w:r>
+        <w:t xml:space="preserve">API-Call Entwurf für </w:t>
+      </w:r>
+      <w:proofErr w:type="spellStart"/>
+      <w:r>
+        <w:t>MyTimeTableDialog</w:t>
+      </w:r>
+      <w:proofErr w:type="spellEnd"/>
     </w:p>
     <w:p>
       <w:pPr>
@@ -4550,6 +4910,9 @@
     </w:p>
     <w:p>
       <w:r>
+        <w:rPr>
+          <w:noProof/>
+        </w:rPr>
         <w:drawing>
           <wp:inline distT="0" distB="0" distL="0" distR="0" wp14:anchorId="1826A04E" wp14:editId="2BBAA9FE">
             <wp:extent cx="3234430" cy="6035040"/>
@@ -4596,8 +4959,13 @@
         </w:numPr>
         <w:spacing w:line="360" w:lineRule="auto"/>
       </w:pPr>
-      <w:r>
-        <w:t>fullDate: Datum plus Start-Uhrzeit als Long</w:t>
+      <w:proofErr w:type="spellStart"/>
+      <w:r>
+        <w:t>fullDate</w:t>
+      </w:r>
+      <w:proofErr w:type="spellEnd"/>
+      <w:r>
+        <w:t>: Datum plus Start-Uhrzeit als Long</w:t>
       </w:r>
     </w:p>
     <w:p>
@@ -4622,8 +4990,15 @@
         </w:numPr>
         <w:spacing w:line="360" w:lineRule="auto"/>
       </w:pPr>
-      <w:r>
-        <w:t>title.replaceAll("\\.\\d+$","");</w:t>
+      <w:proofErr w:type="spellStart"/>
+      <w:proofErr w:type="gramStart"/>
+      <w:r>
+        <w:t>title.replaceAll</w:t>
+      </w:r>
+      <w:proofErr w:type="spellEnd"/>
+      <w:proofErr w:type="gramEnd"/>
+      <w:r>
+        <w:t>("\\.\\d+$","");</w:t>
       </w:r>
     </w:p>
     <w:p>
@@ -4635,8 +5010,13 @@
         </w:numPr>
         <w:spacing w:line="360" w:lineRule="auto"/>
       </w:pPr>
-      <w:r>
-        <w:t>course: gemeinsamer Titel der Events ohne letzte Ziffern (ohne Nummer der Gruppe und ohne Eintragungsnummer)</w:t>
+      <w:proofErr w:type="spellStart"/>
+      <w:r>
+        <w:t>course</w:t>
+      </w:r>
+      <w:proofErr w:type="spellEnd"/>
+      <w:r>
+        <w:t>: gemeinsamer Titel der Events ohne letzte Ziffern (ohne Nummer der Gruppe und ohne Eintragungsnummer)</w:t>
       </w:r>
     </w:p>
     <w:p>
@@ -4651,11 +5031,21 @@
           <w:lang w:val="en-GB"/>
         </w:rPr>
       </w:pPr>
+      <w:proofErr w:type="spellStart"/>
+      <w:proofErr w:type="gramStart"/>
       <w:r>
         <w:rPr>
           <w:lang w:val="en-GB"/>
         </w:rPr>
-        <w:t>title.replaceAll("/\\d\\d(\\.\\d*)?$","")</w:t>
+        <w:t>title.replaceAll</w:t>
+      </w:r>
+      <w:proofErr w:type="spellEnd"/>
+      <w:proofErr w:type="gramEnd"/>
+      <w:r>
+        <w:rPr>
+          <w:lang w:val="en-GB"/>
+        </w:rPr>
+        <w:t>("/\\d\\d(\\.\\d*)?$","")</w:t>
       </w:r>
     </w:p>
     <w:p>
@@ -4663,16 +5053,23 @@
         <w:spacing w:line="360" w:lineRule="auto"/>
       </w:pPr>
       <w:r>
-        <w:t xml:space="preserve">→ </w:t>
-      </w:r>
-      <w:r>
-        <w:t xml:space="preserve">Die Gruppierung zu einem Kurs erfolgt basierend auf dem Wert von “title”. Also alle Events die sich nur in dieser </w:t>
-      </w:r>
-      <w:r>
-        <w:t>Eintragungs</w:t>
-      </w:r>
-      <w:r>
-        <w:t>snummer unterscheiden gehören zu einem Kursobjekt)</w:t>
+        <w:t xml:space="preserve">→ Die Gruppierung zu einem Kurs erfolgt basierend auf dem Wert von “title”. Also alle </w:t>
+      </w:r>
+      <w:proofErr w:type="gramStart"/>
+      <w:r>
+        <w:t>Events</w:t>
+      </w:r>
+      <w:proofErr w:type="gramEnd"/>
+      <w:r>
+        <w:t xml:space="preserve"> die sich nur in dieser </w:t>
+      </w:r>
+      <w:proofErr w:type="spellStart"/>
+      <w:r>
+        <w:t>Eintragungssnummer</w:t>
+      </w:r>
+      <w:proofErr w:type="spellEnd"/>
+      <w:r>
+        <w:t xml:space="preserve"> unterscheiden gehören zu einem Kursobjekt)</w:t>
       </w:r>
       <w:r>
         <w:br w:type="page"/>
@@ -5787,34 +6184,34 @@
       </w:rPr>
     </w:lvl>
   </w:abstractNum>
-  <w:num w:numId="1">
+  <w:num w:numId="1" w16cid:durableId="1564099599">
     <w:abstractNumId w:val="0"/>
   </w:num>
-  <w:num w:numId="2">
+  <w:num w:numId="2" w16cid:durableId="1755931285">
     <w:abstractNumId w:val="4"/>
   </w:num>
-  <w:num w:numId="3">
+  <w:num w:numId="3" w16cid:durableId="356085333">
     <w:abstractNumId w:val="7"/>
   </w:num>
-  <w:num w:numId="4">
+  <w:num w:numId="4" w16cid:durableId="1093430758">
     <w:abstractNumId w:val="6"/>
   </w:num>
-  <w:num w:numId="5">
+  <w:num w:numId="5" w16cid:durableId="1769111363">
     <w:abstractNumId w:val="1"/>
   </w:num>
-  <w:num w:numId="6">
+  <w:num w:numId="6" w16cid:durableId="1825077051">
     <w:abstractNumId w:val="2"/>
   </w:num>
-  <w:num w:numId="7">
+  <w:num w:numId="7" w16cid:durableId="426971151">
     <w:abstractNumId w:val="9"/>
   </w:num>
-  <w:num w:numId="8">
+  <w:num w:numId="8" w16cid:durableId="469131333">
     <w:abstractNumId w:val="3"/>
   </w:num>
-  <w:num w:numId="9">
+  <w:num w:numId="9" w16cid:durableId="1706826603">
     <w:abstractNumId w:val="8"/>
   </w:num>
-  <w:num w:numId="10">
+  <w:num w:numId="10" w16cid:durableId="824736318">
     <w:abstractNumId w:val="5"/>
   </w:num>
 </w:numbering>
@@ -5992,7 +6389,7 @@
     <w:lsdException w:name="Table Web 2" w:semiHidden="1" w:unhideWhenUsed="1"/>
     <w:lsdException w:name="Table Web 3" w:semiHidden="1" w:unhideWhenUsed="1"/>
     <w:lsdException w:name="Balloon Text" w:semiHidden="1" w:unhideWhenUsed="1"/>
-    <w:lsdException w:name="Table Grid" w:semiHidden="1" w:uiPriority="39" w:unhideWhenUsed="1"/>
+    <w:lsdException w:name="Table Grid" w:uiPriority="39"/>
     <w:lsdException w:name="Table Theme" w:semiHidden="1" w:unhideWhenUsed="1"/>
     <w:lsdException w:name="Placeholder Text" w:semiHidden="1"/>
     <w:lsdException w:name="No Spacing" w:uiPriority="1" w:qFormat="1"/>
@@ -6784,6 +7181,18 @@
       <w:shd w:val="clear" w:color="auto" w:fill="E1DFDD"/>
     </w:rPr>
   </w:style>
+  <w:style w:type="character" w:styleId="BesuchterLink">
+    <w:name w:val="FollowedHyperlink"/>
+    <w:basedOn w:val="Absatz-Standardschriftart"/>
+    <w:uiPriority w:val="99"/>
+    <w:semiHidden/>
+    <w:unhideWhenUsed/>
+    <w:rsid w:val="00472B33"/>
+    <w:rPr>
+      <w:color w:val="954F72" w:themeColor="followedHyperlink"/>
+      <w:u w:val="single"/>
+    </w:rPr>
+  </w:style>
 </w:styles>
 </file>
 

</xml_diff>